<commit_message>
update diagram and add use case table
Modification des diagrammes et ajout des tableaux descriptifs des use
case "Gestion de fichiers" et "Gestion des contacts"
</commit_message>
<xml_diff>
--- a/docs/Documentation.docx
+++ b/docs/Documentation.docx
@@ -1,6 +1,6 @@
 
 <file path=word/document.xml><?xml version="1.0" encoding="utf-8"?>
-<w:document xmlns:wpc="http://schemas.microsoft.com/office/word/2010/wordprocessingCanvas" xmlns:mc="http://schemas.openxmlformats.org/markup-compatibility/2006" xmlns:o="urn:schemas-microsoft-com:office:office" xmlns:r="http://schemas.openxmlformats.org/officeDocument/2006/relationships" xmlns:m="http://schemas.openxmlformats.org/officeDocument/2006/math" xmlns:v="urn:schemas-microsoft-com:vml" xmlns:wp14="http://schemas.microsoft.com/office/word/2010/wordprocessingDrawing" xmlns:wp="http://schemas.openxmlformats.org/drawingml/2006/wordprocessingDrawing" xmlns:w10="urn:schemas-microsoft-com:office:word" xmlns:w="http://schemas.openxmlformats.org/wordprocessingml/2006/main" xmlns:w14="http://schemas.microsoft.com/office/word/2010/wordml" xmlns:w15="http://schemas.microsoft.com/office/word/2012/wordml" xmlns:wpg="http://schemas.microsoft.com/office/word/2010/wordprocessingGroup" xmlns:wpi="http://schemas.microsoft.com/office/word/2010/wordprocessingInk" xmlns:wne="http://schemas.microsoft.com/office/word/2006/wordml" xmlns:wps="http://schemas.microsoft.com/office/word/2010/wordprocessingShape" mc:Ignorable="w14 w15 wp14">
+<w:document xmlns:ve="http://schemas.openxmlformats.org/markup-compatibility/2006" xmlns:o="urn:schemas-microsoft-com:office:office" xmlns:r="http://schemas.openxmlformats.org/officeDocument/2006/relationships" xmlns:m="http://schemas.openxmlformats.org/officeDocument/2006/math" xmlns:v="urn:schemas-microsoft-com:vml" xmlns:wp="http://schemas.openxmlformats.org/drawingml/2006/wordprocessingDrawing" xmlns:w10="urn:schemas-microsoft-com:office:word" xmlns:w="http://schemas.openxmlformats.org/wordprocessingml/2006/main" xmlns:wne="http://schemas.microsoft.com/office/word/2006/wordml">
   <w:body>
     <w:p>
       <w:pPr>
@@ -32,9 +32,6 @@
       </w:pPr>
       <w:r>
         <w:br w:type="page"/>
-      </w:r>
-      <w:r>
-        <w:lastRenderedPageBreak/>
         <w:t>Table of Contents</w:t>
       </w:r>
     </w:p>
@@ -2666,6 +2663,7 @@
           <w:b w:val="0"/>
           <w:bCs w:val="0"/>
           <w:color w:val="auto"/>
+          <w:szCs w:val="16"/>
         </w:rPr>
         <w:commentReference w:id="4"/>
       </w:r>
@@ -2698,7 +2696,7 @@
           <w:insideH w:val="single" w:sz="4" w:space="0" w:color="auto"/>
           <w:insideV w:val="single" w:sz="4" w:space="0" w:color="auto"/>
         </w:tblBorders>
-        <w:tblLook w:val="00A0" w:firstRow="1" w:lastRow="0" w:firstColumn="1" w:lastColumn="0" w:noHBand="0" w:noVBand="0"/>
+        <w:tblLook w:val="00A0"/>
       </w:tblPr>
       <w:tblGrid>
         <w:gridCol w:w="1478"/>
@@ -2796,23 +2794,7 @@
     </w:p>
     <w:p>
       <w:r>
-        <w:t xml:space="preserve">De manière à formaliser et unifier les réponses, la nature sera une nature « Java » (String, </w:t>
-      </w:r>
-      <w:proofErr w:type="spellStart"/>
-      <w:r>
-        <w:t>Integer</w:t>
-      </w:r>
-      <w:proofErr w:type="spellEnd"/>
-      <w:r>
-        <w:t xml:space="preserve"> ou </w:t>
-      </w:r>
-      <w:proofErr w:type="spellStart"/>
-      <w:r>
-        <w:t>int</w:t>
-      </w:r>
-      <w:proofErr w:type="spellEnd"/>
-      <w:r>
-        <w:t>, …)</w:t>
+        <w:t>De manière à formaliser et unifier les réponses, la nature sera une nature « Java » (String, Integer ou int, …)</w:t>
       </w:r>
     </w:p>
     <w:tbl>
@@ -2826,7 +2808,7 @@
           <w:insideH w:val="single" w:sz="4" w:space="0" w:color="auto"/>
           <w:insideV w:val="single" w:sz="4" w:space="0" w:color="auto"/>
         </w:tblBorders>
-        <w:tblLook w:val="00A0" w:firstRow="1" w:lastRow="0" w:firstColumn="1" w:lastColumn="0" w:noHBand="0" w:noVBand="0"/>
+        <w:tblLook w:val="00A0"/>
       </w:tblPr>
       <w:tblGrid>
         <w:gridCol w:w="1258"/>
@@ -3163,7 +3145,7 @@
           <w:insideH w:val="single" w:sz="4" w:space="0" w:color="auto"/>
           <w:insideV w:val="single" w:sz="4" w:space="0" w:color="auto"/>
         </w:tblBorders>
-        <w:tblLook w:val="00A0" w:firstRow="1" w:lastRow="0" w:firstColumn="1" w:lastColumn="0" w:noHBand="0" w:noVBand="0"/>
+        <w:tblLook w:val="00A0"/>
       </w:tblPr>
       <w:tblGrid>
         <w:gridCol w:w="1908"/>
@@ -3272,7 +3254,7 @@
           <w:insideH w:val="single" w:sz="4" w:space="0" w:color="auto"/>
           <w:insideV w:val="single" w:sz="4" w:space="0" w:color="auto"/>
         </w:tblBorders>
-        <w:tblLook w:val="00A0" w:firstRow="1" w:lastRow="0" w:firstColumn="1" w:lastColumn="0" w:noHBand="0" w:noVBand="0"/>
+        <w:tblLook w:val="00A0"/>
       </w:tblPr>
       <w:tblGrid>
         <w:gridCol w:w="1908"/>
@@ -3463,6 +3445,7 @@
           <w:b w:val="0"/>
           <w:bCs w:val="0"/>
           <w:color w:val="auto"/>
+          <w:szCs w:val="16"/>
         </w:rPr>
         <w:commentReference w:id="11"/>
       </w:r>
@@ -3481,7 +3464,7 @@
     </w:p>
     <w:p>
       <w:r>
-        <w:pict w14:anchorId="6EA59413">
+        <w:pict>
           <v:shapetype id="_x0000_t75" coordsize="21600,21600" o:spt="75" o:preferrelative="t" path="m@4@5l@4@11@9@11@9@5xe" filled="f" stroked="f">
             <v:stroke joinstyle="miter"/>
             <v:formulas>
@@ -3501,7 +3484,53 @@
             <v:path o:extrusionok="f" gradientshapeok="t" o:connecttype="rect"/>
             <o:lock v:ext="edit" aspectratio="t"/>
           </v:shapetype>
-          <v:shape id="_x0000_i1034" type="#_x0000_t75" style="width:450.75pt;height:224.25pt">
+          <v:shape id="_x0000_i1025" type="#_x0000_t75" style="width:446.25pt;height:222pt">
+            <v:imagedata r:id="rId6" o:title=""/>
+          </v:shape>
+        </w:pict>
+      </w:r>
+    </w:p>
+    <w:p>
+      <w:pPr>
+        <w:pStyle w:val="Heading2"/>
+        <w:spacing w:before="120" w:after="120"/>
+      </w:pPr>
+      <w:bookmarkStart w:id="13" w:name="_Toc383970748"/>
+      <w:r>
+        <w:t>En détail</w:t>
+      </w:r>
+      <w:bookmarkEnd w:id="13"/>
+    </w:p>
+    <w:p>
+      <w:bookmarkStart w:id="14" w:name="_GoBack"/>
+      <w:bookmarkEnd w:id="14"/>
+    </w:p>
+    <w:p>
+      <w:pPr>
+        <w:pStyle w:val="Heading1"/>
+        <w:spacing w:before="120" w:after="240"/>
+      </w:pPr>
+      <w:bookmarkStart w:id="15" w:name="_Toc383970749"/>
+      <w:r>
+        <w:t>Diagrammes de cas d’utilisation</w:t>
+      </w:r>
+      <w:bookmarkEnd w:id="15"/>
+    </w:p>
+    <w:p>
+      <w:pPr>
+        <w:pStyle w:val="Heading2"/>
+        <w:spacing w:before="120" w:after="120"/>
+      </w:pPr>
+      <w:bookmarkStart w:id="16" w:name="_Toc383970750"/>
+      <w:r>
+        <w:t>Diagramme de cas d’utilisation - Global</w:t>
+      </w:r>
+      <w:bookmarkEnd w:id="16"/>
+    </w:p>
+    <w:p>
+      <w:r>
+        <w:pict>
+          <v:shape id="_x0000_i1026" type="#_x0000_t75" style="width:444pt;height:275.25pt">
             <v:imagedata r:id="rId7" o:title=""/>
           </v:shape>
         </w:pict>
@@ -3512,43 +3541,16 @@
         <w:pStyle w:val="Heading2"/>
         <w:spacing w:before="120" w:after="120"/>
       </w:pPr>
-      <w:bookmarkStart w:id="13" w:name="_Toc383970748"/>
-      <w:r>
-        <w:lastRenderedPageBreak/>
-        <w:t>En détail</w:t>
-      </w:r>
-      <w:bookmarkEnd w:id="13"/>
-    </w:p>
-    <w:p>
-      <w:bookmarkStart w:id="14" w:name="_GoBack"/>
-      <w:bookmarkEnd w:id="14"/>
-    </w:p>
-    <w:p>
-      <w:pPr>
-        <w:pStyle w:val="Heading1"/>
-        <w:spacing w:before="120" w:after="240"/>
-      </w:pPr>
-      <w:bookmarkStart w:id="15" w:name="_Toc383970749"/>
-      <w:r>
-        <w:t>Diagrammes de cas d’utilisation</w:t>
-      </w:r>
-      <w:bookmarkEnd w:id="15"/>
-    </w:p>
-    <w:p>
-      <w:pPr>
-        <w:pStyle w:val="Heading2"/>
-        <w:spacing w:before="120" w:after="120"/>
-      </w:pPr>
-      <w:bookmarkStart w:id="16" w:name="_Toc383970750"/>
-      <w:r>
-        <w:t>Diagramme de cas d’utilisation - Global</w:t>
-      </w:r>
-      <w:bookmarkEnd w:id="16"/>
-    </w:p>
-    <w:p>
-      <w:r>
-        <w:pict w14:anchorId="612E899F">
-          <v:shape id="_x0000_i1025" type="#_x0000_t75" style="width:444pt;height:275.25pt">
+      <w:bookmarkStart w:id="17" w:name="_Toc383970751"/>
+      <w:r>
+        <w:t>Diagramme de cas d’utilisation – Gestion de fichiers</w:t>
+      </w:r>
+      <w:bookmarkEnd w:id="17"/>
+    </w:p>
+    <w:p>
+      <w:r>
+        <w:pict>
+          <v:shape id="_x0000_i1027" type="#_x0000_t75" style="width:447.75pt;height:232.5pt">
             <v:imagedata r:id="rId8" o:title=""/>
           </v:shape>
         </w:pict>
@@ -3559,16 +3561,16 @@
         <w:pStyle w:val="Heading2"/>
         <w:spacing w:before="120" w:after="120"/>
       </w:pPr>
-      <w:bookmarkStart w:id="17" w:name="_Toc383970751"/>
-      <w:r>
-        <w:t>Diagramme de cas d’utilisation – Gestion de fichiers</w:t>
-      </w:r>
-      <w:bookmarkEnd w:id="17"/>
-    </w:p>
-    <w:p>
-      <w:r>
-        <w:pict w14:anchorId="5162882E">
-          <v:shape id="_x0000_i1026" type="#_x0000_t75" style="width:447pt;height:244.5pt">
+      <w:bookmarkStart w:id="18" w:name="_Toc383970752"/>
+      <w:r>
+        <w:t>Diagramme de cas d’utilisation – Gestion de contacts</w:t>
+      </w:r>
+      <w:bookmarkEnd w:id="18"/>
+    </w:p>
+    <w:p>
+      <w:r>
+        <w:pict>
+          <v:shape id="_x0000_i1028" type="#_x0000_t75" style="width:448.5pt;height:259.5pt">
             <v:imagedata r:id="rId9" o:title=""/>
           </v:shape>
         </w:pict>
@@ -3579,17 +3581,16 @@
         <w:pStyle w:val="Heading2"/>
         <w:spacing w:before="120" w:after="120"/>
       </w:pPr>
-      <w:bookmarkStart w:id="18" w:name="_Toc383970752"/>
-      <w:r>
-        <w:lastRenderedPageBreak/>
-        <w:t>Diagramme de cas d’utilisation – Gestion de contacts</w:t>
-      </w:r>
-      <w:bookmarkEnd w:id="18"/>
-    </w:p>
-    <w:p>
-      <w:r>
-        <w:pict w14:anchorId="4C0F2A5F">
-          <v:shape id="_x0000_i1027" type="#_x0000_t75" style="width:448.5pt;height:259.5pt">
+      <w:bookmarkStart w:id="19" w:name="_Toc383970753"/>
+      <w:r>
+        <w:t>Diagramme de cas d’utilisation – Gestion de SMS</w:t>
+      </w:r>
+      <w:bookmarkEnd w:id="19"/>
+    </w:p>
+    <w:p>
+      <w:r>
+        <w:pict>
+          <v:shape id="_x0000_i1029" type="#_x0000_t75" style="width:447.75pt;height:243pt">
             <v:imagedata r:id="rId10" o:title=""/>
           </v:shape>
         </w:pict>
@@ -3597,19 +3598,30 @@
     </w:p>
     <w:p>
       <w:pPr>
+        <w:pStyle w:val="Heading1"/>
+        <w:spacing w:before="120" w:after="240"/>
+      </w:pPr>
+      <w:bookmarkStart w:id="20" w:name="_Toc383970754"/>
+      <w:r>
+        <w:t>Diagrammes de séquence</w:t>
+      </w:r>
+      <w:bookmarkEnd w:id="20"/>
+    </w:p>
+    <w:p>
+      <w:pPr>
         <w:pStyle w:val="Heading2"/>
         <w:spacing w:before="120" w:after="120"/>
       </w:pPr>
-      <w:bookmarkStart w:id="19" w:name="_Toc383970753"/>
-      <w:r>
-        <w:t>Diagramme de cas d’utilisation – Gestion de SMS</w:t>
-      </w:r>
-      <w:bookmarkEnd w:id="19"/>
-    </w:p>
-    <w:p>
-      <w:r>
-        <w:pict w14:anchorId="7CD95A4C">
-          <v:shape id="_x0000_i1028" type="#_x0000_t75" style="width:447.75pt;height:243pt">
+      <w:bookmarkStart w:id="21" w:name="_Toc383970755"/>
+      <w:r>
+        <w:t>Diagramme de séquence – Global</w:t>
+      </w:r>
+      <w:bookmarkEnd w:id="21"/>
+    </w:p>
+    <w:p>
+      <w:r>
+        <w:pict>
+          <v:shape id="_x0000_i1030" type="#_x0000_t75" style="width:448.5pt;height:481.5pt">
             <v:imagedata r:id="rId11" o:title=""/>
           </v:shape>
         </w:pict>
@@ -3617,31 +3629,63 @@
     </w:p>
     <w:p>
       <w:pPr>
+        <w:pStyle w:val="Heading2"/>
+        <w:spacing w:before="120" w:after="120"/>
+      </w:pPr>
+      <w:bookmarkStart w:id="22" w:name="_Toc383970756"/>
+      <w:r>
+        <w:t>Diagramme de séquence – Gestion de fichiers</w:t>
+      </w:r>
+      <w:bookmarkEnd w:id="22"/>
+    </w:p>
+    <w:p>
+      <w:pPr>
+        <w:pStyle w:val="Heading2"/>
+        <w:spacing w:before="120" w:after="120"/>
+      </w:pPr>
+      <w:bookmarkStart w:id="23" w:name="_Toc383970757"/>
+      <w:r>
+        <w:t>Diagramme de séquence – Gestion de contacts</w:t>
+      </w:r>
+      <w:bookmarkEnd w:id="23"/>
+    </w:p>
+    <w:p>
+      <w:pPr>
+        <w:pStyle w:val="Heading2"/>
+        <w:spacing w:before="120" w:after="120"/>
+      </w:pPr>
+      <w:bookmarkStart w:id="24" w:name="_Toc383970758"/>
+      <w:r>
+        <w:t>Diagramme de séquence – Gestion de SMS</w:t>
+      </w:r>
+      <w:bookmarkEnd w:id="24"/>
+    </w:p>
+    <w:p>
+      <w:pPr>
         <w:pStyle w:val="Heading1"/>
         <w:spacing w:before="120" w:after="240"/>
       </w:pPr>
-      <w:bookmarkStart w:id="20" w:name="_Toc383970754"/>
-      <w:r>
-        <w:lastRenderedPageBreak/>
-        <w:t>Diagrammes de séquence</w:t>
-      </w:r>
-      <w:bookmarkEnd w:id="20"/>
+      <w:bookmarkStart w:id="25" w:name="_Toc383970759"/>
+      <w:r>
+        <w:t>Diagrammes d’activité</w:t>
+      </w:r>
+      <w:bookmarkEnd w:id="25"/>
     </w:p>
     <w:p>
       <w:pPr>
         <w:pStyle w:val="Heading2"/>
         <w:spacing w:before="120" w:after="120"/>
       </w:pPr>
-      <w:bookmarkStart w:id="21" w:name="_Toc383970755"/>
-      <w:r>
-        <w:t>Diagramme de séquence – Global</w:t>
-      </w:r>
-      <w:bookmarkEnd w:id="21"/>
-    </w:p>
-    <w:p>
-      <w:r>
-        <w:pict w14:anchorId="396A0301">
-          <v:shape id="_x0000_i1029" type="#_x0000_t75" style="width:448.5pt;height:410.25pt">
+      <w:bookmarkStart w:id="26" w:name="_Toc383970760"/>
+      <w:r>
+        <w:t>Diagramme d’activité – Gestion de fichiers</w:t>
+      </w:r>
+      <w:bookmarkEnd w:id="26"/>
+    </w:p>
+    <w:p>
+      <w:r>
+        <w:pict>
+          <v:shape id="_x0000_i1031" type="#_x0000_t75" style="width:445.5pt;height:279.75pt">
             <v:imagedata r:id="rId12" o:title=""/>
           </v:shape>
         </w:pict>
@@ -3652,61 +3696,16 @@
         <w:pStyle w:val="Heading2"/>
         <w:spacing w:before="120" w:after="120"/>
       </w:pPr>
-      <w:bookmarkStart w:id="22" w:name="_Toc383970756"/>
-      <w:r>
-        <w:lastRenderedPageBreak/>
-        <w:t>Diagramme de séquence – Gestion de fichiers</w:t>
-      </w:r>
-      <w:bookmarkEnd w:id="22"/>
-    </w:p>
-    <w:p>
-      <w:pPr>
-        <w:pStyle w:val="Heading2"/>
-        <w:spacing w:before="120" w:after="120"/>
-      </w:pPr>
-      <w:bookmarkStart w:id="23" w:name="_Toc383970757"/>
-      <w:r>
-        <w:t>Diagramme de séquence – Gestion de contacts</w:t>
-      </w:r>
-      <w:bookmarkEnd w:id="23"/>
-    </w:p>
-    <w:p>
-      <w:pPr>
-        <w:pStyle w:val="Heading2"/>
-        <w:spacing w:before="120" w:after="120"/>
-      </w:pPr>
-      <w:bookmarkStart w:id="24" w:name="_Toc383970758"/>
-      <w:r>
-        <w:t>Diagramme de séquence – Gestion de SMS</w:t>
-      </w:r>
-      <w:bookmarkEnd w:id="24"/>
-    </w:p>
-    <w:p>
-      <w:pPr>
-        <w:pStyle w:val="Heading1"/>
-        <w:spacing w:before="120" w:after="240"/>
-      </w:pPr>
-      <w:bookmarkStart w:id="25" w:name="_Toc383970759"/>
-      <w:r>
-        <w:t>Diagrammes d’activité</w:t>
-      </w:r>
-      <w:bookmarkEnd w:id="25"/>
-    </w:p>
-    <w:p>
-      <w:pPr>
-        <w:pStyle w:val="Heading2"/>
-        <w:spacing w:before="120" w:after="120"/>
-      </w:pPr>
-      <w:bookmarkStart w:id="26" w:name="_Toc383970760"/>
-      <w:r>
-        <w:t>Diagramme d’activité – Gestion de fichiers</w:t>
-      </w:r>
-      <w:bookmarkEnd w:id="26"/>
-    </w:p>
-    <w:p>
-      <w:r>
-        <w:pict w14:anchorId="33021EB2">
-          <v:shape id="_x0000_i1030" type="#_x0000_t75" style="width:448.5pt;height:326.25pt">
+      <w:bookmarkStart w:id="27" w:name="_Toc383970761"/>
+      <w:r>
+        <w:t>Diagramme d’activité – Gestion de contacts</w:t>
+      </w:r>
+      <w:bookmarkEnd w:id="27"/>
+    </w:p>
+    <w:p>
+      <w:r>
+        <w:pict>
+          <v:shape id="_x0000_i1032" type="#_x0000_t75" style="width:447pt;height:182.25pt">
             <v:imagedata r:id="rId13" o:title=""/>
           </v:shape>
         </w:pict>
@@ -3717,16 +3716,16 @@
         <w:pStyle w:val="Heading2"/>
         <w:spacing w:before="120" w:after="120"/>
       </w:pPr>
-      <w:bookmarkStart w:id="27" w:name="_Toc383970761"/>
-      <w:r>
-        <w:t>Diagramme d’activité – Gestion de contacts</w:t>
-      </w:r>
-      <w:bookmarkEnd w:id="27"/>
-    </w:p>
-    <w:p>
-      <w:r>
-        <w:pict w14:anchorId="73606AA1">
-          <v:shape id="_x0000_i1031" type="#_x0000_t75" style="width:447pt;height:184.5pt">
+      <w:bookmarkStart w:id="28" w:name="_Toc383970762"/>
+      <w:r>
+        <w:t>Diagramme d’activité – Gestion de SMS</w:t>
+      </w:r>
+      <w:bookmarkEnd w:id="28"/>
+    </w:p>
+    <w:p>
+      <w:r>
+        <w:pict>
+          <v:shape id="_x0000_i1033" type="#_x0000_t75" style="width:447pt;height:272.25pt">
             <v:imagedata r:id="rId14" o:title=""/>
           </v:shape>
         </w:pict>
@@ -3737,17 +3736,14 @@
         <w:pStyle w:val="Heading2"/>
         <w:spacing w:before="120" w:after="120"/>
       </w:pPr>
-      <w:bookmarkStart w:id="28" w:name="_Toc383970762"/>
-      <w:r>
-        <w:lastRenderedPageBreak/>
-        <w:t>Diagramme d’activité – Gestion de SMS</w:t>
-      </w:r>
-      <w:bookmarkEnd w:id="28"/>
-    </w:p>
-    <w:p>
-      <w:r>
-        <w:pict w14:anchorId="54E785C4">
-          <v:shape id="_x0000_i1032" type="#_x0000_t75" style="width:447pt;height:272.25pt">
+      <w:r>
+        <w:t>Diagramme d’activité – Gestion des applications</w:t>
+      </w:r>
+    </w:p>
+    <w:p>
+      <w:r>
+        <w:pict>
+          <v:shape id="_x0000_i1034" type="#_x0000_t75" style="width:419.25pt;height:291.75pt">
             <v:imagedata r:id="rId15" o:title=""/>
           </v:shape>
         </w:pict>
@@ -3758,27 +3754,16 @@
         <w:pStyle w:val="Heading1"/>
         <w:spacing w:before="120" w:after="240"/>
       </w:pPr>
-      <w:bookmarkStart w:id="29" w:name="_Toc383970763"/>
-      <w:r>
-        <w:t>Diagrammes d’état-transitions</w:t>
+      <w:bookmarkStart w:id="29" w:name="_Toc383970764"/>
+      <w:r>
+        <w:t>Diagrammes de déploiement</w:t>
       </w:r>
       <w:bookmarkEnd w:id="29"/>
     </w:p>
     <w:p>
-      <w:pPr>
-        <w:pStyle w:val="Heading1"/>
-        <w:spacing w:before="120" w:after="240"/>
-      </w:pPr>
-      <w:bookmarkStart w:id="30" w:name="_Toc383970764"/>
-      <w:r>
-        <w:t>Diagrammes de déploiement</w:t>
-      </w:r>
-      <w:bookmarkEnd w:id="30"/>
-    </w:p>
-    <w:p>
-      <w:r>
-        <w:pict w14:anchorId="5103A3F7">
-          <v:shape id="_x0000_i1033" type="#_x0000_t75" style="width:440.25pt;height:183.75pt">
+      <w:r>
+        <w:pict>
+          <v:shape id="_x0000_i1035" type="#_x0000_t75" style="width:440.25pt;height:183.75pt">
             <v:imagedata r:id="rId16" o:title=""/>
           </v:shape>
         </w:pict>
@@ -3795,7 +3780,7 @@
 </file>
 
 <file path=word/comments.xml><?xml version="1.0" encoding="utf-8"?>
-<w:comments xmlns:wpc="http://schemas.microsoft.com/office/word/2010/wordprocessingCanvas" xmlns:mc="http://schemas.openxmlformats.org/markup-compatibility/2006" xmlns:o="urn:schemas-microsoft-com:office:office" xmlns:r="http://schemas.openxmlformats.org/officeDocument/2006/relationships" xmlns:m="http://schemas.openxmlformats.org/officeDocument/2006/math" xmlns:v="urn:schemas-microsoft-com:vml" xmlns:wp14="http://schemas.microsoft.com/office/word/2010/wordprocessingDrawing" xmlns:wp="http://schemas.openxmlformats.org/drawingml/2006/wordprocessingDrawing" xmlns:w10="urn:schemas-microsoft-com:office:word" xmlns:w="http://schemas.openxmlformats.org/wordprocessingml/2006/main" xmlns:w14="http://schemas.microsoft.com/office/word/2010/wordml" xmlns:w15="http://schemas.microsoft.com/office/word/2012/wordml" xmlns:wpg="http://schemas.microsoft.com/office/word/2010/wordprocessingGroup" xmlns:wpi="http://schemas.microsoft.com/office/word/2010/wordprocessingInk" xmlns:wne="http://schemas.microsoft.com/office/word/2006/wordml" xmlns:wps="http://schemas.microsoft.com/office/word/2010/wordprocessingShape" mc:Ignorable="w14 w15 wp14">
+<w:comments xmlns:ve="http://schemas.openxmlformats.org/markup-compatibility/2006" xmlns:o="urn:schemas-microsoft-com:office:office" xmlns:r="http://schemas.openxmlformats.org/officeDocument/2006/relationships" xmlns:m="http://schemas.openxmlformats.org/officeDocument/2006/math" xmlns:v="urn:schemas-microsoft-com:vml" xmlns:wp="http://schemas.openxmlformats.org/drawingml/2006/wordprocessingDrawing" xmlns:w10="urn:schemas-microsoft-com:office:word" xmlns:w="http://schemas.openxmlformats.org/wordprocessingml/2006/main" xmlns:wne="http://schemas.microsoft.com/office/word/2006/wordml">
   <w:comment w:id="4" w:author="Pierre Jean Ernsso" w:date="2014-03-30T18:21:00Z" w:initials="P.J.E.">
     <w:p>
       <w:pPr>
@@ -3804,6 +3789,7 @@
       <w:r>
         <w:rPr>
           <w:rStyle w:val="CommentReference"/>
+          <w:szCs w:val="16"/>
         </w:rPr>
         <w:annotationRef/>
       </w:r>
@@ -3820,6 +3806,7 @@
       <w:r>
         <w:rPr>
           <w:rStyle w:val="CommentReference"/>
+          <w:szCs w:val="16"/>
         </w:rPr>
         <w:annotationRef/>
       </w:r>
@@ -3831,15 +3818,8 @@
 </w:comments>
 </file>
 
-<file path=word/commentsExtended.xml><?xml version="1.0" encoding="utf-8"?>
-<w15:commentsEx xmlns:wpc="http://schemas.microsoft.com/office/word/2010/wordprocessingCanvas" xmlns:mc="http://schemas.openxmlformats.org/markup-compatibility/2006" xmlns:o="urn:schemas-microsoft-com:office:office" xmlns:r="http://schemas.openxmlformats.org/officeDocument/2006/relationships" xmlns:m="http://schemas.openxmlformats.org/officeDocument/2006/math" xmlns:v="urn:schemas-microsoft-com:vml" xmlns:wp14="http://schemas.microsoft.com/office/word/2010/wordprocessingDrawing" xmlns:wp="http://schemas.openxmlformats.org/drawingml/2006/wordprocessingDrawing" xmlns:w10="urn:schemas-microsoft-com:office:word" xmlns:w="http://schemas.openxmlformats.org/wordprocessingml/2006/main" xmlns:w14="http://schemas.microsoft.com/office/word/2010/wordml" xmlns:w15="http://schemas.microsoft.com/office/word/2012/wordml" xmlns:wpg="http://schemas.microsoft.com/office/word/2010/wordprocessingGroup" xmlns:wpi="http://schemas.microsoft.com/office/word/2010/wordprocessingInk" xmlns:wne="http://schemas.microsoft.com/office/word/2006/wordml" xmlns:wps="http://schemas.microsoft.com/office/word/2010/wordprocessingShape" mc:Ignorable="w14 w15 wp14">
-  <w15:commentEx w15:paraId="4B1A08B5" w15:done="0"/>
-  <w15:commentEx w15:paraId="40CCE68A" w15:done="0"/>
-</w15:commentsEx>
-</file>
-
 <file path=word/numbering.xml><?xml version="1.0" encoding="utf-8"?>
-<w:numbering xmlns:wpc="http://schemas.microsoft.com/office/word/2010/wordprocessingCanvas" xmlns:mc="http://schemas.openxmlformats.org/markup-compatibility/2006" xmlns:o="urn:schemas-microsoft-com:office:office" xmlns:r="http://schemas.openxmlformats.org/officeDocument/2006/relationships" xmlns:m="http://schemas.openxmlformats.org/officeDocument/2006/math" xmlns:v="urn:schemas-microsoft-com:vml" xmlns:wp14="http://schemas.microsoft.com/office/word/2010/wordprocessingDrawing" xmlns:wp="http://schemas.openxmlformats.org/drawingml/2006/wordprocessingDrawing" xmlns:w10="urn:schemas-microsoft-com:office:word" xmlns:w="http://schemas.openxmlformats.org/wordprocessingml/2006/main" xmlns:w14="http://schemas.microsoft.com/office/word/2010/wordml" xmlns:w15="http://schemas.microsoft.com/office/word/2012/wordml" xmlns:wpg="http://schemas.microsoft.com/office/word/2010/wordprocessingGroup" xmlns:wpi="http://schemas.microsoft.com/office/word/2010/wordprocessingInk" xmlns:wne="http://schemas.microsoft.com/office/word/2006/wordml" xmlns:wps="http://schemas.microsoft.com/office/word/2010/wordprocessingShape" mc:Ignorable="w14 w15 wp14">
+<w:numbering xmlns:ve="http://schemas.openxmlformats.org/markup-compatibility/2006" xmlns:o="urn:schemas-microsoft-com:office:office" xmlns:r="http://schemas.openxmlformats.org/officeDocument/2006/relationships" xmlns:m="http://schemas.openxmlformats.org/officeDocument/2006/math" xmlns:v="urn:schemas-microsoft-com:vml" xmlns:wp="http://schemas.openxmlformats.org/drawingml/2006/wordprocessingDrawing" xmlns:w10="urn:schemas-microsoft-com:office:word" xmlns:w="http://schemas.openxmlformats.org/wordprocessingml/2006/main" xmlns:wne="http://schemas.microsoft.com/office/word/2006/wordml">
   <w:abstractNum w:abstractNumId="0">
     <w:nsid w:val="1E310434"/>
     <w:multiLevelType w:val="hybridMultilevel"/>
@@ -5137,388 +5117,284 @@
 </file>
 
 <file path=word/styles.xml><?xml version="1.0" encoding="utf-8"?>
-<w:styles xmlns:mc="http://schemas.openxmlformats.org/markup-compatibility/2006" xmlns:r="http://schemas.openxmlformats.org/officeDocument/2006/relationships" xmlns:w="http://schemas.openxmlformats.org/wordprocessingml/2006/main" xmlns:w14="http://schemas.microsoft.com/office/word/2010/wordml" xmlns:w15="http://schemas.microsoft.com/office/word/2012/wordml" mc:Ignorable="w14 w15">
+<w:styles xmlns:r="http://schemas.openxmlformats.org/officeDocument/2006/relationships" xmlns:w="http://schemas.openxmlformats.org/wordprocessingml/2006/main">
   <w:docDefaults>
     <w:rPrDefault>
       <w:rPr>
         <w:rFonts w:ascii="Calibri" w:eastAsia="Calibri" w:hAnsi="Calibri" w:cs="Times New Roman"/>
+        <w:sz w:val="22"/>
+        <w:szCs w:val="22"/>
         <w:lang w:val="fr-FR" w:eastAsia="fr-FR" w:bidi="ar-SA"/>
       </w:rPr>
     </w:rPrDefault>
     <w:pPrDefault/>
   </w:docDefaults>
-  <w:latentStyles w:defLockedState="0" w:defUIPriority="99" w:defSemiHidden="0" w:defUnhideWhenUsed="0" w:defQFormat="0" w:count="371">
-    <w:lsdException w:name="Normal" w:locked="1" w:uiPriority="0" w:qFormat="1"/>
-    <w:lsdException w:name="heading 1" w:locked="1" w:uiPriority="9" w:qFormat="1"/>
-    <w:lsdException w:name="heading 2" w:locked="1" w:uiPriority="9" w:qFormat="1"/>
-    <w:lsdException w:name="heading 3" w:locked="1" w:uiPriority="9" w:qFormat="1"/>
-    <w:lsdException w:name="heading 4" w:locked="1" w:uiPriority="9" w:qFormat="1"/>
-    <w:lsdException w:name="heading 5" w:locked="1" w:uiPriority="9" w:qFormat="1"/>
-    <w:lsdException w:name="heading 6" w:locked="1" w:uiPriority="9" w:qFormat="1"/>
-    <w:lsdException w:name="heading 7" w:locked="1" w:uiPriority="9" w:qFormat="1"/>
-    <w:lsdException w:name="heading 8" w:locked="1" w:uiPriority="9" w:qFormat="1"/>
-    <w:lsdException w:name="heading 9" w:locked="1" w:uiPriority="9" w:qFormat="1"/>
-    <w:lsdException w:name="index 1" w:locked="1" w:semiHidden="1" w:unhideWhenUsed="1"/>
-    <w:lsdException w:name="index 2" w:locked="1" w:semiHidden="1" w:unhideWhenUsed="1"/>
-    <w:lsdException w:name="index 3" w:locked="1" w:semiHidden="1" w:unhideWhenUsed="1"/>
-    <w:lsdException w:name="index 4" w:locked="1" w:semiHidden="1" w:unhideWhenUsed="1"/>
-    <w:lsdException w:name="index 5" w:locked="1" w:semiHidden="1" w:unhideWhenUsed="1"/>
-    <w:lsdException w:name="index 6" w:locked="1" w:semiHidden="1" w:unhideWhenUsed="1"/>
-    <w:lsdException w:name="index 7" w:locked="1" w:semiHidden="1" w:unhideWhenUsed="1"/>
-    <w:lsdException w:name="index 8" w:locked="1" w:semiHidden="1" w:unhideWhenUsed="1"/>
-    <w:lsdException w:name="index 9" w:locked="1" w:semiHidden="1" w:unhideWhenUsed="1"/>
-    <w:lsdException w:name="toc 1" w:locked="1" w:semiHidden="1" w:uiPriority="39" w:unhideWhenUsed="1"/>
-    <w:lsdException w:name="toc 2" w:locked="1" w:semiHidden="1" w:uiPriority="39" w:unhideWhenUsed="1"/>
-    <w:lsdException w:name="toc 3" w:locked="1" w:semiHidden="1" w:uiPriority="39" w:unhideWhenUsed="1"/>
-    <w:lsdException w:name="toc 4" w:locked="1" w:semiHidden="1" w:uiPriority="39" w:unhideWhenUsed="1"/>
-    <w:lsdException w:name="toc 5" w:locked="1" w:semiHidden="1" w:uiPriority="39" w:unhideWhenUsed="1"/>
-    <w:lsdException w:name="toc 6" w:locked="1" w:semiHidden="1" w:uiPriority="39" w:unhideWhenUsed="1"/>
-    <w:lsdException w:name="toc 7" w:locked="1" w:semiHidden="1" w:uiPriority="39" w:unhideWhenUsed="1"/>
-    <w:lsdException w:name="toc 8" w:locked="1" w:semiHidden="1" w:uiPriority="39" w:unhideWhenUsed="1"/>
-    <w:lsdException w:name="toc 9" w:locked="1" w:semiHidden="1" w:uiPriority="39" w:unhideWhenUsed="1"/>
-    <w:lsdException w:name="Normal Indent" w:locked="1" w:semiHidden="1" w:unhideWhenUsed="1"/>
-    <w:lsdException w:name="footnote text" w:locked="1" w:semiHidden="1" w:unhideWhenUsed="1"/>
-    <w:lsdException w:name="annotation text" w:locked="1" w:semiHidden="1" w:unhideWhenUsed="1"/>
-    <w:lsdException w:name="header" w:locked="1" w:semiHidden="1" w:unhideWhenUsed="1"/>
-    <w:lsdException w:name="footer" w:locked="1" w:semiHidden="1" w:unhideWhenUsed="1"/>
-    <w:lsdException w:name="index heading" w:locked="1" w:semiHidden="1" w:unhideWhenUsed="1"/>
-    <w:lsdException w:name="caption" w:locked="1" w:semiHidden="1" w:uiPriority="35" w:unhideWhenUsed="1" w:qFormat="1"/>
-    <w:lsdException w:name="table of figures" w:locked="1" w:semiHidden="1" w:unhideWhenUsed="1"/>
-    <w:lsdException w:name="envelope address" w:locked="1" w:semiHidden="1" w:unhideWhenUsed="1"/>
-    <w:lsdException w:name="envelope return" w:locked="1" w:semiHidden="1" w:unhideWhenUsed="1"/>
-    <w:lsdException w:name="footnote reference" w:locked="1" w:semiHidden="1" w:unhideWhenUsed="1"/>
-    <w:lsdException w:name="annotation reference" w:locked="1" w:semiHidden="1" w:unhideWhenUsed="1"/>
-    <w:lsdException w:name="line number" w:locked="1" w:semiHidden="1" w:unhideWhenUsed="1"/>
-    <w:lsdException w:name="page number" w:locked="1" w:semiHidden="1" w:unhideWhenUsed="1"/>
-    <w:lsdException w:name="endnote reference" w:locked="1" w:semiHidden="1" w:unhideWhenUsed="1"/>
-    <w:lsdException w:name="endnote text" w:locked="1" w:semiHidden="1" w:unhideWhenUsed="1"/>
-    <w:lsdException w:name="table of authorities" w:locked="1" w:semiHidden="1" w:unhideWhenUsed="1"/>
-    <w:lsdException w:name="macro" w:locked="1" w:semiHidden="1" w:unhideWhenUsed="1"/>
-    <w:lsdException w:name="toa heading" w:locked="1" w:semiHidden="1" w:unhideWhenUsed="1"/>
-    <w:lsdException w:name="List" w:locked="1" w:semiHidden="1" w:unhideWhenUsed="1"/>
-    <w:lsdException w:name="List Bullet" w:locked="1" w:semiHidden="1" w:unhideWhenUsed="1"/>
-    <w:lsdException w:name="List Number" w:locked="1" w:semiHidden="1" w:unhideWhenUsed="1"/>
-    <w:lsdException w:name="List 2" w:locked="1" w:semiHidden="1" w:unhideWhenUsed="1"/>
-    <w:lsdException w:name="List 3" w:locked="1" w:semiHidden="1" w:unhideWhenUsed="1"/>
-    <w:lsdException w:name="List 4" w:locked="1" w:semiHidden="1" w:unhideWhenUsed="1"/>
-    <w:lsdException w:name="List 5" w:locked="1" w:semiHidden="1" w:unhideWhenUsed="1"/>
-    <w:lsdException w:name="List Bullet 2" w:locked="1" w:semiHidden="1" w:unhideWhenUsed="1"/>
-    <w:lsdException w:name="List Bullet 3" w:locked="1" w:semiHidden="1" w:unhideWhenUsed="1"/>
-    <w:lsdException w:name="List Bullet 4" w:locked="1" w:semiHidden="1" w:unhideWhenUsed="1"/>
-    <w:lsdException w:name="List Bullet 5" w:locked="1" w:semiHidden="1" w:unhideWhenUsed="1"/>
-    <w:lsdException w:name="List Number 2" w:locked="1" w:semiHidden="1" w:unhideWhenUsed="1"/>
-    <w:lsdException w:name="List Number 3" w:locked="1" w:semiHidden="1" w:unhideWhenUsed="1"/>
-    <w:lsdException w:name="List Number 4" w:locked="1" w:semiHidden="1" w:unhideWhenUsed="1"/>
-    <w:lsdException w:name="List Number 5" w:locked="1" w:semiHidden="1" w:unhideWhenUsed="1"/>
-    <w:lsdException w:name="Title" w:locked="1" w:uiPriority="10" w:qFormat="1"/>
-    <w:lsdException w:name="Closing" w:locked="1" w:semiHidden="1" w:unhideWhenUsed="1"/>
-    <w:lsdException w:name="Signature" w:locked="1" w:semiHidden="1" w:unhideWhenUsed="1"/>
-    <w:lsdException w:name="Default Paragraph Font" w:locked="1" w:semiHidden="1" w:uiPriority="1" w:unhideWhenUsed="1"/>
-    <w:lsdException w:name="Body Text" w:locked="1" w:semiHidden="1" w:unhideWhenUsed="1"/>
-    <w:lsdException w:name="Body Text Indent" w:locked="1" w:semiHidden="1" w:unhideWhenUsed="1"/>
-    <w:lsdException w:name="List Continue" w:locked="1" w:semiHidden="1" w:unhideWhenUsed="1"/>
-    <w:lsdException w:name="List Continue 2" w:locked="1" w:semiHidden="1" w:unhideWhenUsed="1"/>
-    <w:lsdException w:name="List Continue 3" w:locked="1" w:semiHidden="1" w:unhideWhenUsed="1"/>
-    <w:lsdException w:name="List Continue 4" w:locked="1" w:semiHidden="1" w:unhideWhenUsed="1"/>
-    <w:lsdException w:name="List Continue 5" w:locked="1" w:semiHidden="1" w:unhideWhenUsed="1"/>
-    <w:lsdException w:name="Message Header" w:locked="1" w:semiHidden="1" w:unhideWhenUsed="1"/>
-    <w:lsdException w:name="Subtitle" w:locked="1" w:uiPriority="11" w:qFormat="1"/>
-    <w:lsdException w:name="Salutation" w:locked="1" w:semiHidden="1" w:unhideWhenUsed="1"/>
-    <w:lsdException w:name="Date" w:locked="1" w:semiHidden="1" w:unhideWhenUsed="1"/>
-    <w:lsdException w:name="Body Text First Indent" w:locked="1" w:semiHidden="1" w:unhideWhenUsed="1"/>
-    <w:lsdException w:name="Body Text First Indent 2" w:locked="1" w:semiHidden="1" w:unhideWhenUsed="1"/>
-    <w:lsdException w:name="Note Heading" w:locked="1" w:semiHidden="1" w:unhideWhenUsed="1"/>
-    <w:lsdException w:name="Body Text 2" w:locked="1" w:semiHidden="1" w:unhideWhenUsed="1"/>
-    <w:lsdException w:name="Body Text 3" w:locked="1" w:semiHidden="1" w:unhideWhenUsed="1"/>
-    <w:lsdException w:name="Body Text Indent 2" w:locked="1" w:semiHidden="1" w:unhideWhenUsed="1"/>
-    <w:lsdException w:name="Body Text Indent 3" w:locked="1" w:semiHidden="1" w:unhideWhenUsed="1"/>
-    <w:lsdException w:name="Block Text" w:locked="1" w:semiHidden="1" w:unhideWhenUsed="1"/>
-    <w:lsdException w:name="Hyperlink" w:locked="1" w:semiHidden="1" w:unhideWhenUsed="1"/>
-    <w:lsdException w:name="FollowedHyperlink" w:locked="1" w:semiHidden="1" w:unhideWhenUsed="1"/>
-    <w:lsdException w:name="Strong" w:locked="1" w:uiPriority="22" w:qFormat="1"/>
-    <w:lsdException w:name="Emphasis" w:locked="1" w:uiPriority="20" w:qFormat="1"/>
-    <w:lsdException w:name="Document Map" w:locked="1" w:semiHidden="1" w:unhideWhenUsed="1"/>
-    <w:lsdException w:name="Plain Text" w:locked="1" w:semiHidden="1" w:unhideWhenUsed="1"/>
-    <w:lsdException w:name="E-mail Signature" w:locked="1" w:semiHidden="1" w:unhideWhenUsed="1"/>
-    <w:lsdException w:name="HTML Top of Form" w:locked="1" w:semiHidden="1" w:unhideWhenUsed="1"/>
-    <w:lsdException w:name="HTML Bottom of Form" w:locked="1" w:semiHidden="1" w:unhideWhenUsed="1"/>
-    <w:lsdException w:name="Normal (Web)" w:locked="1" w:semiHidden="1" w:unhideWhenUsed="1"/>
-    <w:lsdException w:name="HTML Acronym" w:locked="1" w:semiHidden="1" w:unhideWhenUsed="1"/>
-    <w:lsdException w:name="HTML Address" w:locked="1" w:semiHidden="1" w:unhideWhenUsed="1"/>
-    <w:lsdException w:name="HTML Cite" w:locked="1" w:semiHidden="1" w:unhideWhenUsed="1"/>
-    <w:lsdException w:name="HTML Code" w:locked="1" w:semiHidden="1" w:unhideWhenUsed="1"/>
-    <w:lsdException w:name="HTML Definition" w:locked="1" w:semiHidden="1" w:unhideWhenUsed="1"/>
-    <w:lsdException w:name="HTML Keyboard" w:locked="1" w:semiHidden="1" w:unhideWhenUsed="1"/>
-    <w:lsdException w:name="HTML Preformatted" w:locked="1" w:semiHidden="1" w:unhideWhenUsed="1"/>
-    <w:lsdException w:name="HTML Sample" w:locked="1" w:semiHidden="1" w:unhideWhenUsed="1"/>
-    <w:lsdException w:name="HTML Typewriter" w:locked="1" w:semiHidden="1" w:unhideWhenUsed="1"/>
-    <w:lsdException w:name="HTML Variable" w:locked="1" w:semiHidden="1" w:unhideWhenUsed="1"/>
-    <w:lsdException w:name="Normal Table" w:locked="1" w:semiHidden="1" w:unhideWhenUsed="1"/>
-    <w:lsdException w:name="annotation subject" w:locked="1" w:semiHidden="1" w:unhideWhenUsed="1"/>
-    <w:lsdException w:name="No List" w:locked="1" w:semiHidden="1" w:unhideWhenUsed="1"/>
-    <w:lsdException w:name="Outline List 1" w:locked="1" w:semiHidden="1" w:unhideWhenUsed="1"/>
-    <w:lsdException w:name="Outline List 2" w:locked="1" w:semiHidden="1" w:unhideWhenUsed="1"/>
-    <w:lsdException w:name="Outline List 3" w:locked="1" w:semiHidden="1" w:unhideWhenUsed="1"/>
-    <w:lsdException w:name="Table Simple 1" w:locked="1" w:semiHidden="1" w:unhideWhenUsed="1"/>
-    <w:lsdException w:name="Table Simple 2" w:locked="1" w:semiHidden="1" w:unhideWhenUsed="1"/>
-    <w:lsdException w:name="Table Simple 3" w:locked="1" w:semiHidden="1" w:unhideWhenUsed="1"/>
-    <w:lsdException w:name="Table Classic 1" w:locked="1" w:semiHidden="1" w:unhideWhenUsed="1"/>
-    <w:lsdException w:name="Table Classic 2" w:locked="1" w:semiHidden="1" w:unhideWhenUsed="1"/>
-    <w:lsdException w:name="Table Classic 3" w:locked="1" w:semiHidden="1" w:unhideWhenUsed="1"/>
-    <w:lsdException w:name="Table Classic 4" w:locked="1" w:semiHidden="1" w:unhideWhenUsed="1"/>
-    <w:lsdException w:name="Table Colorful 1" w:locked="1" w:semiHidden="1" w:unhideWhenUsed="1"/>
-    <w:lsdException w:name="Table Colorful 2" w:locked="1" w:semiHidden="1" w:unhideWhenUsed="1"/>
-    <w:lsdException w:name="Table Colorful 3" w:locked="1" w:semiHidden="1" w:unhideWhenUsed="1"/>
-    <w:lsdException w:name="Table Columns 1" w:locked="1" w:semiHidden="1" w:unhideWhenUsed="1"/>
-    <w:lsdException w:name="Table Columns 2" w:locked="1" w:semiHidden="1" w:unhideWhenUsed="1"/>
-    <w:lsdException w:name="Table Columns 3" w:locked="1" w:semiHidden="1" w:unhideWhenUsed="1"/>
-    <w:lsdException w:name="Table Columns 4" w:locked="1" w:semiHidden="1" w:unhideWhenUsed="1"/>
-    <w:lsdException w:name="Table Columns 5" w:locked="1" w:semiHidden="1" w:unhideWhenUsed="1"/>
-    <w:lsdException w:name="Table Grid 1" w:locked="1" w:semiHidden="1" w:unhideWhenUsed="1"/>
-    <w:lsdException w:name="Table Grid 2" w:locked="1" w:semiHidden="1" w:unhideWhenUsed="1"/>
-    <w:lsdException w:name="Table Grid 3" w:locked="1" w:semiHidden="1" w:unhideWhenUsed="1"/>
-    <w:lsdException w:name="Table Grid 4" w:locked="1" w:semiHidden="1" w:unhideWhenUsed="1"/>
-    <w:lsdException w:name="Table Grid 5" w:locked="1" w:semiHidden="1" w:unhideWhenUsed="1"/>
-    <w:lsdException w:name="Table Grid 6" w:locked="1" w:semiHidden="1" w:unhideWhenUsed="1"/>
-    <w:lsdException w:name="Table Grid 7" w:locked="1" w:semiHidden="1" w:unhideWhenUsed="1"/>
-    <w:lsdException w:name="Table Grid 8" w:locked="1" w:semiHidden="1" w:unhideWhenUsed="1"/>
-    <w:lsdException w:name="Table List 1" w:locked="1" w:semiHidden="1" w:unhideWhenUsed="1"/>
-    <w:lsdException w:name="Table List 2" w:locked="1" w:semiHidden="1" w:unhideWhenUsed="1"/>
-    <w:lsdException w:name="Table List 3" w:locked="1" w:semiHidden="1" w:unhideWhenUsed="1"/>
-    <w:lsdException w:name="Table List 4" w:locked="1" w:semiHidden="1" w:unhideWhenUsed="1"/>
-    <w:lsdException w:name="Table List 5" w:locked="1" w:semiHidden="1" w:unhideWhenUsed="1"/>
-    <w:lsdException w:name="Table List 6" w:locked="1" w:semiHidden="1" w:unhideWhenUsed="1"/>
-    <w:lsdException w:name="Table List 7" w:locked="1" w:semiHidden="1" w:unhideWhenUsed="1"/>
-    <w:lsdException w:name="Table List 8" w:locked="1" w:semiHidden="1" w:unhideWhenUsed="1"/>
-    <w:lsdException w:name="Table 3D effects 1" w:locked="1" w:semiHidden="1" w:unhideWhenUsed="1"/>
-    <w:lsdException w:name="Table 3D effects 2" w:locked="1" w:semiHidden="1" w:unhideWhenUsed="1"/>
-    <w:lsdException w:name="Table 3D effects 3" w:locked="1" w:semiHidden="1" w:unhideWhenUsed="1"/>
-    <w:lsdException w:name="Table Contemporary" w:locked="1" w:semiHidden="1" w:unhideWhenUsed="1"/>
-    <w:lsdException w:name="Table Elegant" w:locked="1" w:semiHidden="1" w:unhideWhenUsed="1"/>
-    <w:lsdException w:name="Table Professional" w:locked="1" w:semiHidden="1" w:unhideWhenUsed="1"/>
-    <w:lsdException w:name="Table Subtle 1" w:locked="1" w:semiHidden="1" w:unhideWhenUsed="1"/>
-    <w:lsdException w:name="Table Subtle 2" w:locked="1" w:semiHidden="1" w:unhideWhenUsed="1"/>
-    <w:lsdException w:name="Table Web 1" w:locked="1" w:semiHidden="1" w:unhideWhenUsed="1"/>
-    <w:lsdException w:name="Table Web 2" w:locked="1" w:semiHidden="1" w:unhideWhenUsed="1"/>
-    <w:lsdException w:name="Table Web 3" w:locked="1" w:semiHidden="1" w:unhideWhenUsed="1"/>
-    <w:lsdException w:name="Balloon Text" w:locked="1" w:semiHidden="1" w:unhideWhenUsed="1"/>
-    <w:lsdException w:name="Table Grid" w:locked="1" w:uiPriority="59"/>
-    <w:lsdException w:name="Table Theme" w:locked="1" w:semiHidden="1" w:unhideWhenUsed="1"/>
-    <w:lsdException w:name="Placeholder Text" w:semiHidden="1"/>
-    <w:lsdException w:name="No Spacing" w:uiPriority="1" w:qFormat="1"/>
-    <w:lsdException w:name="Light Shading" w:uiPriority="60"/>
-    <w:lsdException w:name="Light List" w:uiPriority="61"/>
-    <w:lsdException w:name="Light Grid" w:uiPriority="62"/>
-    <w:lsdException w:name="Medium Shading 1" w:uiPriority="63"/>
-    <w:lsdException w:name="Medium Shading 2" w:uiPriority="64"/>
-    <w:lsdException w:name="Medium List 1" w:uiPriority="65"/>
-    <w:lsdException w:name="Medium List 2" w:uiPriority="66"/>
-    <w:lsdException w:name="Medium Grid 1" w:uiPriority="67"/>
-    <w:lsdException w:name="Medium Grid 2" w:uiPriority="68"/>
-    <w:lsdException w:name="Medium Grid 3" w:uiPriority="69"/>
-    <w:lsdException w:name="Dark List" w:uiPriority="70"/>
-    <w:lsdException w:name="Colorful Shading" w:uiPriority="71"/>
-    <w:lsdException w:name="Colorful List" w:uiPriority="72"/>
-    <w:lsdException w:name="Colorful Grid" w:uiPriority="73"/>
-    <w:lsdException w:name="Light Shading Accent 1" w:uiPriority="60"/>
-    <w:lsdException w:name="Light List Accent 1" w:uiPriority="61"/>
-    <w:lsdException w:name="Light Grid Accent 1" w:uiPriority="62"/>
-    <w:lsdException w:name="Medium Shading 1 Accent 1" w:uiPriority="63"/>
-    <w:lsdException w:name="Medium Shading 2 Accent 1" w:uiPriority="64"/>
-    <w:lsdException w:name="Medium List 1 Accent 1" w:uiPriority="65"/>
-    <w:lsdException w:name="Revision" w:semiHidden="1"/>
-    <w:lsdException w:name="List Paragraph" w:uiPriority="34" w:qFormat="1"/>
-    <w:lsdException w:name="Quote" w:uiPriority="29" w:qFormat="1"/>
-    <w:lsdException w:name="Intense Quote" w:uiPriority="30" w:qFormat="1"/>
-    <w:lsdException w:name="Medium List 2 Accent 1" w:uiPriority="66"/>
-    <w:lsdException w:name="Medium Grid 1 Accent 1" w:uiPriority="67"/>
-    <w:lsdException w:name="Medium Grid 2 Accent 1" w:uiPriority="68"/>
-    <w:lsdException w:name="Medium Grid 3 Accent 1" w:uiPriority="69"/>
-    <w:lsdException w:name="Dark List Accent 1" w:uiPriority="70"/>
-    <w:lsdException w:name="Colorful Shading Accent 1" w:uiPriority="71"/>
-    <w:lsdException w:name="Colorful List Accent 1" w:uiPriority="72"/>
-    <w:lsdException w:name="Colorful Grid Accent 1" w:uiPriority="73"/>
-    <w:lsdException w:name="Light Shading Accent 2" w:uiPriority="60"/>
-    <w:lsdException w:name="Light List Accent 2" w:uiPriority="61"/>
-    <w:lsdException w:name="Light Grid Accent 2" w:uiPriority="62"/>
-    <w:lsdException w:name="Medium Shading 1 Accent 2" w:uiPriority="63"/>
-    <w:lsdException w:name="Medium Shading 2 Accent 2" w:uiPriority="64"/>
-    <w:lsdException w:name="Medium List 1 Accent 2" w:uiPriority="65"/>
-    <w:lsdException w:name="Medium List 2 Accent 2" w:uiPriority="66"/>
-    <w:lsdException w:name="Medium Grid 1 Accent 2" w:uiPriority="67"/>
-    <w:lsdException w:name="Medium Grid 2 Accent 2" w:uiPriority="68"/>
-    <w:lsdException w:name="Medium Grid 3 Accent 2" w:uiPriority="69"/>
-    <w:lsdException w:name="Dark List Accent 2" w:uiPriority="70"/>
-    <w:lsdException w:name="Colorful Shading Accent 2" w:uiPriority="71"/>
-    <w:lsdException w:name="Colorful List Accent 2" w:uiPriority="72"/>
-    <w:lsdException w:name="Colorful Grid Accent 2" w:uiPriority="73"/>
-    <w:lsdException w:name="Light Shading Accent 3" w:uiPriority="60"/>
-    <w:lsdException w:name="Light List Accent 3" w:uiPriority="61"/>
-    <w:lsdException w:name="Light Grid Accent 3" w:uiPriority="62"/>
-    <w:lsdException w:name="Medium Shading 1 Accent 3" w:uiPriority="63"/>
-    <w:lsdException w:name="Medium Shading 2 Accent 3" w:uiPriority="64"/>
-    <w:lsdException w:name="Medium List 1 Accent 3" w:uiPriority="65"/>
-    <w:lsdException w:name="Medium List 2 Accent 3" w:uiPriority="66"/>
-    <w:lsdException w:name="Medium Grid 1 Accent 3" w:uiPriority="67"/>
-    <w:lsdException w:name="Medium Grid 2 Accent 3" w:uiPriority="68"/>
-    <w:lsdException w:name="Medium Grid 3 Accent 3" w:uiPriority="69"/>
-    <w:lsdException w:name="Dark List Accent 3" w:uiPriority="70"/>
-    <w:lsdException w:name="Colorful Shading Accent 3" w:uiPriority="71"/>
-    <w:lsdException w:name="Colorful List Accent 3" w:uiPriority="72"/>
-    <w:lsdException w:name="Colorful Grid Accent 3" w:uiPriority="73"/>
-    <w:lsdException w:name="Light Shading Accent 4" w:uiPriority="60"/>
-    <w:lsdException w:name="Light List Accent 4" w:uiPriority="61"/>
-    <w:lsdException w:name="Light Grid Accent 4" w:uiPriority="62"/>
-    <w:lsdException w:name="Medium Shading 1 Accent 4" w:uiPriority="63"/>
-    <w:lsdException w:name="Medium Shading 2 Accent 4" w:uiPriority="64"/>
-    <w:lsdException w:name="Medium List 1 Accent 4" w:uiPriority="65"/>
-    <w:lsdException w:name="Medium List 2 Accent 4" w:uiPriority="66"/>
-    <w:lsdException w:name="Medium Grid 1 Accent 4" w:uiPriority="67"/>
-    <w:lsdException w:name="Medium Grid 2 Accent 4" w:uiPriority="68"/>
-    <w:lsdException w:name="Medium Grid 3 Accent 4" w:uiPriority="69"/>
-    <w:lsdException w:name="Dark List Accent 4" w:uiPriority="70"/>
-    <w:lsdException w:name="Colorful Shading Accent 4" w:uiPriority="71"/>
-    <w:lsdException w:name="Colorful List Accent 4" w:uiPriority="72"/>
-    <w:lsdException w:name="Colorful Grid Accent 4" w:uiPriority="73"/>
-    <w:lsdException w:name="Light Shading Accent 5" w:uiPriority="60"/>
-    <w:lsdException w:name="Light List Accent 5" w:uiPriority="61"/>
-    <w:lsdException w:name="Light Grid Accent 5" w:uiPriority="62"/>
-    <w:lsdException w:name="Medium Shading 1 Accent 5" w:uiPriority="63"/>
-    <w:lsdException w:name="Medium Shading 2 Accent 5" w:uiPriority="64"/>
-    <w:lsdException w:name="Medium List 1 Accent 5" w:uiPriority="65"/>
-    <w:lsdException w:name="Medium List 2 Accent 5" w:uiPriority="66"/>
-    <w:lsdException w:name="Medium Grid 1 Accent 5" w:uiPriority="67"/>
-    <w:lsdException w:name="Medium Grid 2 Accent 5" w:uiPriority="68"/>
-    <w:lsdException w:name="Medium Grid 3 Accent 5" w:uiPriority="69"/>
-    <w:lsdException w:name="Dark List Accent 5" w:uiPriority="70"/>
-    <w:lsdException w:name="Colorful Shading Accent 5" w:uiPriority="71"/>
-    <w:lsdException w:name="Colorful List Accent 5" w:uiPriority="72"/>
-    <w:lsdException w:name="Colorful Grid Accent 5" w:uiPriority="73"/>
-    <w:lsdException w:name="Light Shading Accent 6" w:uiPriority="60"/>
-    <w:lsdException w:name="Light List Accent 6" w:uiPriority="61"/>
-    <w:lsdException w:name="Light Grid Accent 6" w:uiPriority="62"/>
-    <w:lsdException w:name="Medium Shading 1 Accent 6" w:uiPriority="63"/>
-    <w:lsdException w:name="Medium Shading 2 Accent 6" w:uiPriority="64"/>
-    <w:lsdException w:name="Medium List 1 Accent 6" w:uiPriority="65"/>
-    <w:lsdException w:name="Medium List 2 Accent 6" w:uiPriority="66"/>
-    <w:lsdException w:name="Medium Grid 1 Accent 6" w:uiPriority="67"/>
-    <w:lsdException w:name="Medium Grid 2 Accent 6" w:uiPriority="68"/>
-    <w:lsdException w:name="Medium Grid 3 Accent 6" w:uiPriority="69"/>
-    <w:lsdException w:name="Dark List Accent 6" w:uiPriority="70"/>
-    <w:lsdException w:name="Colorful Shading Accent 6" w:uiPriority="71"/>
-    <w:lsdException w:name="Colorful List Accent 6" w:uiPriority="72"/>
-    <w:lsdException w:name="Colorful Grid Accent 6" w:uiPriority="73"/>
-    <w:lsdException w:name="Subtle Emphasis" w:uiPriority="19" w:qFormat="1"/>
-    <w:lsdException w:name="Intense Emphasis" w:uiPriority="21" w:qFormat="1"/>
-    <w:lsdException w:name="Subtle Reference" w:uiPriority="31" w:qFormat="1"/>
-    <w:lsdException w:name="Intense Reference" w:uiPriority="32" w:qFormat="1"/>
-    <w:lsdException w:name="Book Title" w:uiPriority="33" w:qFormat="1"/>
-    <w:lsdException w:name="Bibliography" w:semiHidden="1" w:uiPriority="37" w:unhideWhenUsed="1"/>
-    <w:lsdException w:name="TOC Heading" w:uiPriority="39" w:qFormat="1"/>
-    <w:lsdException w:name="Plain Table 1" w:uiPriority="41"/>
-    <w:lsdException w:name="Plain Table 2" w:uiPriority="42"/>
-    <w:lsdException w:name="Plain Table 3" w:uiPriority="43"/>
-    <w:lsdException w:name="Plain Table 4" w:uiPriority="44"/>
-    <w:lsdException w:name="Plain Table 5" w:uiPriority="45"/>
-    <w:lsdException w:name="Grid Table Light" w:uiPriority="40"/>
-    <w:lsdException w:name="Grid Table 1 Light" w:uiPriority="46"/>
-    <w:lsdException w:name="Grid Table 2" w:uiPriority="47"/>
-    <w:lsdException w:name="Grid Table 3" w:uiPriority="48"/>
-    <w:lsdException w:name="Grid Table 4" w:uiPriority="49"/>
-    <w:lsdException w:name="Grid Table 5 Dark" w:uiPriority="50"/>
-    <w:lsdException w:name="Grid Table 6 Colorful" w:uiPriority="51"/>
-    <w:lsdException w:name="Grid Table 7 Colorful" w:uiPriority="52"/>
-    <w:lsdException w:name="Grid Table 1 Light Accent 1" w:uiPriority="46"/>
-    <w:lsdException w:name="Grid Table 2 Accent 1" w:uiPriority="47"/>
-    <w:lsdException w:name="Grid Table 3 Accent 1" w:uiPriority="48"/>
-    <w:lsdException w:name="Grid Table 4 Accent 1" w:uiPriority="49"/>
-    <w:lsdException w:name="Grid Table 5 Dark Accent 1" w:uiPriority="50"/>
-    <w:lsdException w:name="Grid Table 6 Colorful Accent 1" w:uiPriority="51"/>
-    <w:lsdException w:name="Grid Table 7 Colorful Accent 1" w:uiPriority="52"/>
-    <w:lsdException w:name="Grid Table 1 Light Accent 2" w:uiPriority="46"/>
-    <w:lsdException w:name="Grid Table 2 Accent 2" w:uiPriority="47"/>
-    <w:lsdException w:name="Grid Table 3 Accent 2" w:uiPriority="48"/>
-    <w:lsdException w:name="Grid Table 4 Accent 2" w:uiPriority="49"/>
-    <w:lsdException w:name="Grid Table 5 Dark Accent 2" w:uiPriority="50"/>
-    <w:lsdException w:name="Grid Table 6 Colorful Accent 2" w:uiPriority="51"/>
-    <w:lsdException w:name="Grid Table 7 Colorful Accent 2" w:uiPriority="52"/>
-    <w:lsdException w:name="Grid Table 1 Light Accent 3" w:uiPriority="46"/>
-    <w:lsdException w:name="Grid Table 2 Accent 3" w:uiPriority="47"/>
-    <w:lsdException w:name="Grid Table 3 Accent 3" w:uiPriority="48"/>
-    <w:lsdException w:name="Grid Table 4 Accent 3" w:uiPriority="49"/>
-    <w:lsdException w:name="Grid Table 5 Dark Accent 3" w:uiPriority="50"/>
-    <w:lsdException w:name="Grid Table 6 Colorful Accent 3" w:uiPriority="51"/>
-    <w:lsdException w:name="Grid Table 7 Colorful Accent 3" w:uiPriority="52"/>
-    <w:lsdException w:name="Grid Table 1 Light Accent 4" w:uiPriority="46"/>
-    <w:lsdException w:name="Grid Table 2 Accent 4" w:uiPriority="47"/>
-    <w:lsdException w:name="Grid Table 3 Accent 4" w:uiPriority="48"/>
-    <w:lsdException w:name="Grid Table 4 Accent 4" w:uiPriority="49"/>
-    <w:lsdException w:name="Grid Table 5 Dark Accent 4" w:uiPriority="50"/>
-    <w:lsdException w:name="Grid Table 6 Colorful Accent 4" w:uiPriority="51"/>
-    <w:lsdException w:name="Grid Table 7 Colorful Accent 4" w:uiPriority="52"/>
-    <w:lsdException w:name="Grid Table 1 Light Accent 5" w:uiPriority="46"/>
-    <w:lsdException w:name="Grid Table 2 Accent 5" w:uiPriority="47"/>
-    <w:lsdException w:name="Grid Table 3 Accent 5" w:uiPriority="48"/>
-    <w:lsdException w:name="Grid Table 4 Accent 5" w:uiPriority="49"/>
-    <w:lsdException w:name="Grid Table 5 Dark Accent 5" w:uiPriority="50"/>
-    <w:lsdException w:name="Grid Table 6 Colorful Accent 5" w:uiPriority="51"/>
-    <w:lsdException w:name="Grid Table 7 Colorful Accent 5" w:uiPriority="52"/>
-    <w:lsdException w:name="Grid Table 1 Light Accent 6" w:uiPriority="46"/>
-    <w:lsdException w:name="Grid Table 2 Accent 6" w:uiPriority="47"/>
-    <w:lsdException w:name="Grid Table 3 Accent 6" w:uiPriority="48"/>
-    <w:lsdException w:name="Grid Table 4 Accent 6" w:uiPriority="49"/>
-    <w:lsdException w:name="Grid Table 5 Dark Accent 6" w:uiPriority="50"/>
-    <w:lsdException w:name="Grid Table 6 Colorful Accent 6" w:uiPriority="51"/>
-    <w:lsdException w:name="Grid Table 7 Colorful Accent 6" w:uiPriority="52"/>
-    <w:lsdException w:name="List Table 1 Light" w:uiPriority="46"/>
-    <w:lsdException w:name="List Table 2" w:uiPriority="47"/>
-    <w:lsdException w:name="List Table 3" w:uiPriority="48"/>
-    <w:lsdException w:name="List Table 4" w:uiPriority="49"/>
-    <w:lsdException w:name="List Table 5 Dark" w:uiPriority="50"/>
-    <w:lsdException w:name="List Table 6 Colorful" w:uiPriority="51"/>
-    <w:lsdException w:name="List Table 7 Colorful" w:uiPriority="52"/>
-    <w:lsdException w:name="List Table 1 Light Accent 1" w:uiPriority="46"/>
-    <w:lsdException w:name="List Table 2 Accent 1" w:uiPriority="47"/>
-    <w:lsdException w:name="List Table 3 Accent 1" w:uiPriority="48"/>
-    <w:lsdException w:name="List Table 4 Accent 1" w:uiPriority="49"/>
-    <w:lsdException w:name="List Table 5 Dark Accent 1" w:uiPriority="50"/>
-    <w:lsdException w:name="List Table 6 Colorful Accent 1" w:uiPriority="51"/>
-    <w:lsdException w:name="List Table 7 Colorful Accent 1" w:uiPriority="52"/>
-    <w:lsdException w:name="List Table 1 Light Accent 2" w:uiPriority="46"/>
-    <w:lsdException w:name="List Table 2 Accent 2" w:uiPriority="47"/>
-    <w:lsdException w:name="List Table 3 Accent 2" w:uiPriority="48"/>
-    <w:lsdException w:name="List Table 4 Accent 2" w:uiPriority="49"/>
-    <w:lsdException w:name="List Table 5 Dark Accent 2" w:uiPriority="50"/>
-    <w:lsdException w:name="List Table 6 Colorful Accent 2" w:uiPriority="51"/>
-    <w:lsdException w:name="List Table 7 Colorful Accent 2" w:uiPriority="52"/>
-    <w:lsdException w:name="List Table 1 Light Accent 3" w:uiPriority="46"/>
-    <w:lsdException w:name="List Table 2 Accent 3" w:uiPriority="47"/>
-    <w:lsdException w:name="List Table 3 Accent 3" w:uiPriority="48"/>
-    <w:lsdException w:name="List Table 4 Accent 3" w:uiPriority="49"/>
-    <w:lsdException w:name="List Table 5 Dark Accent 3" w:uiPriority="50"/>
-    <w:lsdException w:name="List Table 6 Colorful Accent 3" w:uiPriority="51"/>
-    <w:lsdException w:name="List Table 7 Colorful Accent 3" w:uiPriority="52"/>
-    <w:lsdException w:name="List Table 1 Light Accent 4" w:uiPriority="46"/>
-    <w:lsdException w:name="List Table 2 Accent 4" w:uiPriority="47"/>
-    <w:lsdException w:name="List Table 3 Accent 4" w:uiPriority="48"/>
-    <w:lsdException w:name="List Table 4 Accent 4" w:uiPriority="49"/>
-    <w:lsdException w:name="List Table 5 Dark Accent 4" w:uiPriority="50"/>
-    <w:lsdException w:name="List Table 6 Colorful Accent 4" w:uiPriority="51"/>
-    <w:lsdException w:name="List Table 7 Colorful Accent 4" w:uiPriority="52"/>
-    <w:lsdException w:name="List Table 1 Light Accent 5" w:uiPriority="46"/>
-    <w:lsdException w:name="List Table 2 Accent 5" w:uiPriority="47"/>
-    <w:lsdException w:name="List Table 3 Accent 5" w:uiPriority="48"/>
-    <w:lsdException w:name="List Table 4 Accent 5" w:uiPriority="49"/>
-    <w:lsdException w:name="List Table 5 Dark Accent 5" w:uiPriority="50"/>
-    <w:lsdException w:name="List Table 6 Colorful Accent 5" w:uiPriority="51"/>
-    <w:lsdException w:name="List Table 7 Colorful Accent 5" w:uiPriority="52"/>
-    <w:lsdException w:name="List Table 1 Light Accent 6" w:uiPriority="46"/>
-    <w:lsdException w:name="List Table 2 Accent 6" w:uiPriority="47"/>
-    <w:lsdException w:name="List Table 3 Accent 6" w:uiPriority="48"/>
-    <w:lsdException w:name="List Table 4 Accent 6" w:uiPriority="49"/>
-    <w:lsdException w:name="List Table 5 Dark Accent 6" w:uiPriority="50"/>
-    <w:lsdException w:name="List Table 6 Colorful Accent 6" w:uiPriority="51"/>
-    <w:lsdException w:name="List Table 7 Colorful Accent 6" w:uiPriority="52"/>
+  <w:latentStyles w:defLockedState="0" w:defUIPriority="99" w:defSemiHidden="1" w:defUnhideWhenUsed="0" w:defQFormat="0" w:count="267">
+    <w:lsdException w:name="Normal" w:semiHidden="0" w:uiPriority="0" w:qFormat="1"/>
+    <w:lsdException w:name="heading 1" w:semiHidden="0" w:uiPriority="0" w:qFormat="1"/>
+    <w:lsdException w:name="heading 2" w:semiHidden="0" w:uiPriority="0" w:qFormat="1"/>
+    <w:lsdException w:name="heading 3" w:semiHidden="0" w:uiPriority="0" w:qFormat="1"/>
+    <w:lsdException w:name="heading 4" w:semiHidden="0" w:uiPriority="0" w:qFormat="1"/>
+    <w:lsdException w:name="heading 5" w:semiHidden="0" w:uiPriority="0" w:qFormat="1"/>
+    <w:lsdException w:name="heading 6" w:semiHidden="0" w:uiPriority="0" w:qFormat="1"/>
+    <w:lsdException w:name="heading 7" w:semiHidden="0" w:uiPriority="0" w:qFormat="1"/>
+    <w:lsdException w:name="heading 8" w:semiHidden="0" w:uiPriority="0" w:qFormat="1"/>
+    <w:lsdException w:name="heading 9" w:semiHidden="0" w:uiPriority="0" w:qFormat="1"/>
+    <w:lsdException w:name="index 1" w:locked="1" w:unhideWhenUsed="1"/>
+    <w:lsdException w:name="index 2" w:locked="1" w:unhideWhenUsed="1"/>
+    <w:lsdException w:name="index 3" w:locked="1" w:unhideWhenUsed="1"/>
+    <w:lsdException w:name="index 4" w:locked="1" w:unhideWhenUsed="1"/>
+    <w:lsdException w:name="index 5" w:locked="1" w:unhideWhenUsed="1"/>
+    <w:lsdException w:name="index 6" w:locked="1" w:unhideWhenUsed="1"/>
+    <w:lsdException w:name="index 7" w:locked="1" w:unhideWhenUsed="1"/>
+    <w:lsdException w:name="index 8" w:locked="1" w:unhideWhenUsed="1"/>
+    <w:lsdException w:name="index 9" w:locked="1" w:unhideWhenUsed="1"/>
+    <w:lsdException w:name="toc 1" w:semiHidden="0" w:uiPriority="0"/>
+    <w:lsdException w:name="toc 2" w:semiHidden="0" w:uiPriority="0"/>
+    <w:lsdException w:name="toc 3" w:semiHidden="0" w:uiPriority="0"/>
+    <w:lsdException w:name="toc 4" w:semiHidden="0" w:uiPriority="0"/>
+    <w:lsdException w:name="toc 5" w:semiHidden="0" w:uiPriority="0"/>
+    <w:lsdException w:name="toc 6" w:semiHidden="0" w:uiPriority="0"/>
+    <w:lsdException w:name="toc 7" w:semiHidden="0" w:uiPriority="0"/>
+    <w:lsdException w:name="toc 8" w:semiHidden="0" w:uiPriority="0"/>
+    <w:lsdException w:name="toc 9" w:semiHidden="0" w:uiPriority="0"/>
+    <w:lsdException w:name="Normal Indent" w:locked="1" w:unhideWhenUsed="1"/>
+    <w:lsdException w:name="footnote text" w:locked="1" w:unhideWhenUsed="1"/>
+    <w:lsdException w:name="annotation text" w:locked="1" w:unhideWhenUsed="1"/>
+    <w:lsdException w:name="header" w:locked="1" w:unhideWhenUsed="1"/>
+    <w:lsdException w:name="footer" w:locked="1" w:unhideWhenUsed="1"/>
+    <w:lsdException w:name="index heading" w:locked="1" w:unhideWhenUsed="1"/>
+    <w:lsdException w:name="caption" w:uiPriority="0" w:unhideWhenUsed="1" w:qFormat="1"/>
+    <w:lsdException w:name="table of figures" w:locked="1" w:unhideWhenUsed="1"/>
+    <w:lsdException w:name="envelope address" w:locked="1" w:unhideWhenUsed="1"/>
+    <w:lsdException w:name="envelope return" w:locked="1" w:unhideWhenUsed="1"/>
+    <w:lsdException w:name="footnote reference" w:locked="1" w:unhideWhenUsed="1"/>
+    <w:lsdException w:name="annotation reference" w:locked="1" w:unhideWhenUsed="1"/>
+    <w:lsdException w:name="line number" w:locked="1" w:unhideWhenUsed="1"/>
+    <w:lsdException w:name="page number" w:locked="1" w:unhideWhenUsed="1"/>
+    <w:lsdException w:name="endnote reference" w:locked="1" w:unhideWhenUsed="1"/>
+    <w:lsdException w:name="endnote text" w:locked="1" w:unhideWhenUsed="1"/>
+    <w:lsdException w:name="table of authorities" w:locked="1" w:unhideWhenUsed="1"/>
+    <w:lsdException w:name="macro" w:locked="1" w:unhideWhenUsed="1"/>
+    <w:lsdException w:name="toa heading" w:locked="1" w:unhideWhenUsed="1"/>
+    <w:lsdException w:name="List" w:locked="1" w:unhideWhenUsed="1"/>
+    <w:lsdException w:name="List Bullet" w:locked="1" w:unhideWhenUsed="1"/>
+    <w:lsdException w:name="List Number" w:locked="1" w:unhideWhenUsed="1"/>
+    <w:lsdException w:name="List 2" w:locked="1" w:unhideWhenUsed="1"/>
+    <w:lsdException w:name="List 3" w:locked="1" w:unhideWhenUsed="1"/>
+    <w:lsdException w:name="List 4" w:locked="1" w:unhideWhenUsed="1"/>
+    <w:lsdException w:name="List 5" w:locked="1" w:unhideWhenUsed="1"/>
+    <w:lsdException w:name="List Bullet 2" w:locked="1" w:unhideWhenUsed="1"/>
+    <w:lsdException w:name="List Bullet 3" w:locked="1" w:unhideWhenUsed="1"/>
+    <w:lsdException w:name="List Bullet 4" w:locked="1" w:unhideWhenUsed="1"/>
+    <w:lsdException w:name="List Bullet 5" w:locked="1" w:unhideWhenUsed="1"/>
+    <w:lsdException w:name="List Number 2" w:locked="1" w:unhideWhenUsed="1"/>
+    <w:lsdException w:name="List Number 3" w:locked="1" w:unhideWhenUsed="1"/>
+    <w:lsdException w:name="List Number 4" w:locked="1" w:unhideWhenUsed="1"/>
+    <w:lsdException w:name="List Number 5" w:locked="1" w:unhideWhenUsed="1"/>
+    <w:lsdException w:name="Title" w:semiHidden="0" w:uiPriority="0" w:qFormat="1"/>
+    <w:lsdException w:name="Closing" w:locked="1" w:unhideWhenUsed="1"/>
+    <w:lsdException w:name="Signature" w:locked="1" w:unhideWhenUsed="1"/>
+    <w:lsdException w:name="Default Paragraph Font" w:semiHidden="0" w:uiPriority="0"/>
+    <w:lsdException w:name="Body Text" w:locked="1" w:unhideWhenUsed="1"/>
+    <w:lsdException w:name="Body Text Indent" w:locked="1" w:unhideWhenUsed="1"/>
+    <w:lsdException w:name="List Continue" w:locked="1" w:unhideWhenUsed="1"/>
+    <w:lsdException w:name="List Continue 2" w:locked="1" w:unhideWhenUsed="1"/>
+    <w:lsdException w:name="List Continue 3" w:locked="1" w:unhideWhenUsed="1"/>
+    <w:lsdException w:name="List Continue 4" w:locked="1" w:unhideWhenUsed="1"/>
+    <w:lsdException w:name="List Continue 5" w:locked="1" w:unhideWhenUsed="1"/>
+    <w:lsdException w:name="Message Header" w:locked="1" w:unhideWhenUsed="1"/>
+    <w:lsdException w:name="Subtitle" w:semiHidden="0" w:uiPriority="0" w:qFormat="1"/>
+    <w:lsdException w:name="Salutation" w:locked="1" w:unhideWhenUsed="1"/>
+    <w:lsdException w:name="Date" w:locked="1" w:unhideWhenUsed="1"/>
+    <w:lsdException w:name="Body Text First Indent" w:locked="1" w:unhideWhenUsed="1"/>
+    <w:lsdException w:name="Body Text First Indent 2" w:locked="1" w:unhideWhenUsed="1"/>
+    <w:lsdException w:name="Note Heading" w:locked="1" w:unhideWhenUsed="1"/>
+    <w:lsdException w:name="Body Text 2" w:locked="1" w:unhideWhenUsed="1"/>
+    <w:lsdException w:name="Body Text 3" w:locked="1" w:unhideWhenUsed="1"/>
+    <w:lsdException w:name="Body Text Indent 2" w:locked="1" w:unhideWhenUsed="1"/>
+    <w:lsdException w:name="Body Text Indent 3" w:locked="1" w:unhideWhenUsed="1"/>
+    <w:lsdException w:name="Block Text" w:locked="1" w:unhideWhenUsed="1"/>
+    <w:lsdException w:name="Hyperlink" w:locked="1" w:unhideWhenUsed="1"/>
+    <w:lsdException w:name="FollowedHyperlink" w:locked="1" w:unhideWhenUsed="1"/>
+    <w:lsdException w:name="Strong" w:semiHidden="0" w:uiPriority="0" w:qFormat="1"/>
+    <w:lsdException w:name="Emphasis" w:semiHidden="0" w:uiPriority="0" w:qFormat="1"/>
+    <w:lsdException w:name="Document Map" w:locked="1" w:unhideWhenUsed="1"/>
+    <w:lsdException w:name="Plain Text" w:locked="1" w:unhideWhenUsed="1"/>
+    <w:lsdException w:name="E-mail Signature" w:locked="1" w:unhideWhenUsed="1"/>
+    <w:lsdException w:name="HTML Top of Form" w:locked="1" w:unhideWhenUsed="1"/>
+    <w:lsdException w:name="HTML Bottom of Form" w:locked="1" w:unhideWhenUsed="1"/>
+    <w:lsdException w:name="Normal (Web)" w:locked="1" w:unhideWhenUsed="1"/>
+    <w:lsdException w:name="HTML Acronym" w:locked="1" w:unhideWhenUsed="1"/>
+    <w:lsdException w:name="HTML Address" w:locked="1" w:unhideWhenUsed="1"/>
+    <w:lsdException w:name="HTML Cite" w:locked="1" w:unhideWhenUsed="1"/>
+    <w:lsdException w:name="HTML Code" w:locked="1" w:unhideWhenUsed="1"/>
+    <w:lsdException w:name="HTML Definition" w:locked="1" w:unhideWhenUsed="1"/>
+    <w:lsdException w:name="HTML Keyboard" w:locked="1" w:unhideWhenUsed="1"/>
+    <w:lsdException w:name="HTML Preformatted" w:locked="1" w:unhideWhenUsed="1"/>
+    <w:lsdException w:name="HTML Sample" w:locked="1" w:unhideWhenUsed="1"/>
+    <w:lsdException w:name="HTML Typewriter" w:locked="1" w:unhideWhenUsed="1"/>
+    <w:lsdException w:name="HTML Variable" w:locked="1" w:unhideWhenUsed="1"/>
+    <w:lsdException w:name="Normal Table" w:locked="1" w:unhideWhenUsed="1"/>
+    <w:lsdException w:name="annotation subject" w:locked="1" w:unhideWhenUsed="1"/>
+    <w:lsdException w:name="No List" w:locked="1" w:unhideWhenUsed="1"/>
+    <w:lsdException w:name="Outline List 1" w:locked="1" w:unhideWhenUsed="1"/>
+    <w:lsdException w:name="Outline List 2" w:locked="1" w:unhideWhenUsed="1"/>
+    <w:lsdException w:name="Outline List 3" w:locked="1" w:unhideWhenUsed="1"/>
+    <w:lsdException w:name="Table Simple 1" w:locked="1" w:unhideWhenUsed="1"/>
+    <w:lsdException w:name="Table Simple 2" w:locked="1" w:unhideWhenUsed="1"/>
+    <w:lsdException w:name="Table Simple 3" w:locked="1" w:unhideWhenUsed="1"/>
+    <w:lsdException w:name="Table Classic 1" w:locked="1" w:unhideWhenUsed="1"/>
+    <w:lsdException w:name="Table Classic 2" w:locked="1" w:unhideWhenUsed="1"/>
+    <w:lsdException w:name="Table Classic 3" w:locked="1" w:unhideWhenUsed="1"/>
+    <w:lsdException w:name="Table Classic 4" w:locked="1" w:unhideWhenUsed="1"/>
+    <w:lsdException w:name="Table Colorful 1" w:locked="1" w:unhideWhenUsed="1"/>
+    <w:lsdException w:name="Table Colorful 2" w:locked="1" w:unhideWhenUsed="1"/>
+    <w:lsdException w:name="Table Colorful 3" w:locked="1" w:unhideWhenUsed="1"/>
+    <w:lsdException w:name="Table Columns 1" w:locked="1" w:unhideWhenUsed="1"/>
+    <w:lsdException w:name="Table Columns 2" w:locked="1" w:unhideWhenUsed="1"/>
+    <w:lsdException w:name="Table Columns 3" w:locked="1" w:unhideWhenUsed="1"/>
+    <w:lsdException w:name="Table Columns 4" w:locked="1" w:unhideWhenUsed="1"/>
+    <w:lsdException w:name="Table Columns 5" w:locked="1" w:unhideWhenUsed="1"/>
+    <w:lsdException w:name="Table Grid 1" w:locked="1" w:unhideWhenUsed="1"/>
+    <w:lsdException w:name="Table Grid 2" w:locked="1" w:unhideWhenUsed="1"/>
+    <w:lsdException w:name="Table Grid 3" w:locked="1" w:unhideWhenUsed="1"/>
+    <w:lsdException w:name="Table Grid 4" w:locked="1" w:unhideWhenUsed="1"/>
+    <w:lsdException w:name="Table Grid 5" w:locked="1" w:unhideWhenUsed="1"/>
+    <w:lsdException w:name="Table Grid 6" w:locked="1" w:unhideWhenUsed="1"/>
+    <w:lsdException w:name="Table Grid 7" w:locked="1" w:unhideWhenUsed="1"/>
+    <w:lsdException w:name="Table Grid 8" w:locked="1" w:unhideWhenUsed="1"/>
+    <w:lsdException w:name="Table List 1" w:locked="1" w:unhideWhenUsed="1"/>
+    <w:lsdException w:name="Table List 2" w:locked="1" w:unhideWhenUsed="1"/>
+    <w:lsdException w:name="Table List 3" w:locked="1" w:unhideWhenUsed="1"/>
+    <w:lsdException w:name="Table List 4" w:locked="1" w:unhideWhenUsed="1"/>
+    <w:lsdException w:name="Table List 5" w:locked="1" w:unhideWhenUsed="1"/>
+    <w:lsdException w:name="Table List 6" w:locked="1" w:unhideWhenUsed="1"/>
+    <w:lsdException w:name="Table List 7" w:locked="1" w:unhideWhenUsed="1"/>
+    <w:lsdException w:name="Table List 8" w:locked="1" w:unhideWhenUsed="1"/>
+    <w:lsdException w:name="Table 3D effects 1" w:locked="1" w:unhideWhenUsed="1"/>
+    <w:lsdException w:name="Table 3D effects 2" w:locked="1" w:unhideWhenUsed="1"/>
+    <w:lsdException w:name="Table 3D effects 3" w:locked="1" w:unhideWhenUsed="1"/>
+    <w:lsdException w:name="Table Contemporary" w:locked="1" w:unhideWhenUsed="1"/>
+    <w:lsdException w:name="Table Elegant" w:locked="1" w:unhideWhenUsed="1"/>
+    <w:lsdException w:name="Table Professional" w:locked="1" w:unhideWhenUsed="1"/>
+    <w:lsdException w:name="Table Subtle 1" w:locked="1" w:unhideWhenUsed="1"/>
+    <w:lsdException w:name="Table Subtle 2" w:locked="1" w:unhideWhenUsed="1"/>
+    <w:lsdException w:name="Table Web 1" w:locked="1" w:unhideWhenUsed="1"/>
+    <w:lsdException w:name="Table Web 2" w:locked="1" w:unhideWhenUsed="1"/>
+    <w:lsdException w:name="Table Web 3" w:locked="1" w:unhideWhenUsed="1"/>
+    <w:lsdException w:name="Balloon Text" w:locked="1" w:unhideWhenUsed="1"/>
+    <w:lsdException w:name="Table Grid" w:semiHidden="0" w:uiPriority="0"/>
+    <w:lsdException w:name="Table Theme" w:locked="1" w:unhideWhenUsed="1"/>
+    <w:lsdException w:name="No Spacing" w:semiHidden="0" w:uiPriority="1" w:qFormat="1"/>
+    <w:lsdException w:name="Light Shading" w:semiHidden="0" w:uiPriority="60"/>
+    <w:lsdException w:name="Light List" w:semiHidden="0" w:uiPriority="61"/>
+    <w:lsdException w:name="Light Grid" w:semiHidden="0" w:uiPriority="62"/>
+    <w:lsdException w:name="Medium Shading 1" w:semiHidden="0" w:uiPriority="63"/>
+    <w:lsdException w:name="Medium Shading 2" w:semiHidden="0" w:uiPriority="64"/>
+    <w:lsdException w:name="Medium List 1" w:semiHidden="0" w:uiPriority="65"/>
+    <w:lsdException w:name="Medium List 2" w:semiHidden="0" w:uiPriority="66"/>
+    <w:lsdException w:name="Medium Grid 1" w:semiHidden="0" w:uiPriority="67"/>
+    <w:lsdException w:name="Medium Grid 2" w:semiHidden="0" w:uiPriority="68"/>
+    <w:lsdException w:name="Medium Grid 3" w:semiHidden="0" w:uiPriority="69"/>
+    <w:lsdException w:name="Dark List" w:semiHidden="0" w:uiPriority="70"/>
+    <w:lsdException w:name="Colorful Shading" w:semiHidden="0" w:uiPriority="71"/>
+    <w:lsdException w:name="Colorful List" w:semiHidden="0" w:uiPriority="72"/>
+    <w:lsdException w:name="Colorful Grid" w:semiHidden="0" w:uiPriority="73"/>
+    <w:lsdException w:name="Light Shading Accent 1" w:semiHidden="0" w:uiPriority="60"/>
+    <w:lsdException w:name="Light List Accent 1" w:semiHidden="0" w:uiPriority="61"/>
+    <w:lsdException w:name="Light Grid Accent 1" w:semiHidden="0" w:uiPriority="62"/>
+    <w:lsdException w:name="Medium Shading 1 Accent 1" w:semiHidden="0" w:uiPriority="63"/>
+    <w:lsdException w:name="Medium Shading 2 Accent 1" w:semiHidden="0" w:uiPriority="64"/>
+    <w:lsdException w:name="Medium List 1 Accent 1" w:semiHidden="0" w:uiPriority="65"/>
+    <w:lsdException w:name="List Paragraph" w:semiHidden="0" w:uiPriority="34" w:qFormat="1"/>
+    <w:lsdException w:name="Quote" w:semiHidden="0" w:uiPriority="29" w:qFormat="1"/>
+    <w:lsdException w:name="Intense Quote" w:semiHidden="0" w:uiPriority="30" w:qFormat="1"/>
+    <w:lsdException w:name="Medium List 2 Accent 1" w:semiHidden="0" w:uiPriority="66"/>
+    <w:lsdException w:name="Medium Grid 1 Accent 1" w:semiHidden="0" w:uiPriority="67"/>
+    <w:lsdException w:name="Medium Grid 2 Accent 1" w:semiHidden="0" w:uiPriority="68"/>
+    <w:lsdException w:name="Medium Grid 3 Accent 1" w:semiHidden="0" w:uiPriority="69"/>
+    <w:lsdException w:name="Dark List Accent 1" w:semiHidden="0" w:uiPriority="70"/>
+    <w:lsdException w:name="Colorful Shading Accent 1" w:semiHidden="0" w:uiPriority="71"/>
+    <w:lsdException w:name="Colorful List Accent 1" w:semiHidden="0" w:uiPriority="72"/>
+    <w:lsdException w:name="Colorful Grid Accent 1" w:semiHidden="0" w:uiPriority="73"/>
+    <w:lsdException w:name="Light Shading Accent 2" w:semiHidden="0" w:uiPriority="60"/>
+    <w:lsdException w:name="Light List Accent 2" w:semiHidden="0" w:uiPriority="61"/>
+    <w:lsdException w:name="Light Grid Accent 2" w:semiHidden="0" w:uiPriority="62"/>
+    <w:lsdException w:name="Medium Shading 1 Accent 2" w:semiHidden="0" w:uiPriority="63"/>
+    <w:lsdException w:name="Medium Shading 2 Accent 2" w:semiHidden="0" w:uiPriority="64"/>
+    <w:lsdException w:name="Medium List 1 Accent 2" w:semiHidden="0" w:uiPriority="65"/>
+    <w:lsdException w:name="Medium List 2 Accent 2" w:semiHidden="0" w:uiPriority="66"/>
+    <w:lsdException w:name="Medium Grid 1 Accent 2" w:semiHidden="0" w:uiPriority="67"/>
+    <w:lsdException w:name="Medium Grid 2 Accent 2" w:semiHidden="0" w:uiPriority="68"/>
+    <w:lsdException w:name="Medium Grid 3 Accent 2" w:semiHidden="0" w:uiPriority="69"/>
+    <w:lsdException w:name="Dark List Accent 2" w:semiHidden="0" w:uiPriority="70"/>
+    <w:lsdException w:name="Colorful Shading Accent 2" w:semiHidden="0" w:uiPriority="71"/>
+    <w:lsdException w:name="Colorful List Accent 2" w:semiHidden="0" w:uiPriority="72"/>
+    <w:lsdException w:name="Colorful Grid Accent 2" w:semiHidden="0" w:uiPriority="73"/>
+    <w:lsdException w:name="Light Shading Accent 3" w:semiHidden="0" w:uiPriority="60"/>
+    <w:lsdException w:name="Light List Accent 3" w:semiHidden="0" w:uiPriority="61"/>
+    <w:lsdException w:name="Light Grid Accent 3" w:semiHidden="0" w:uiPriority="62"/>
+    <w:lsdException w:name="Medium Shading 1 Accent 3" w:semiHidden="0" w:uiPriority="63"/>
+    <w:lsdException w:name="Medium Shading 2 Accent 3" w:semiHidden="0" w:uiPriority="64"/>
+    <w:lsdException w:name="Medium List 1 Accent 3" w:semiHidden="0" w:uiPriority="65"/>
+    <w:lsdException w:name="Medium List 2 Accent 3" w:semiHidden="0" w:uiPriority="66"/>
+    <w:lsdException w:name="Medium Grid 1 Accent 3" w:semiHidden="0" w:uiPriority="67"/>
+    <w:lsdException w:name="Medium Grid 2 Accent 3" w:semiHidden="0" w:uiPriority="68"/>
+    <w:lsdException w:name="Medium Grid 3 Accent 3" w:semiHidden="0" w:uiPriority="69"/>
+    <w:lsdException w:name="Dark List Accent 3" w:semiHidden="0" w:uiPriority="70"/>
+    <w:lsdException w:name="Colorful Shading Accent 3" w:semiHidden="0" w:uiPriority="71"/>
+    <w:lsdException w:name="Colorful List Accent 3" w:semiHidden="0" w:uiPriority="72"/>
+    <w:lsdException w:name="Colorful Grid Accent 3" w:semiHidden="0" w:uiPriority="73"/>
+    <w:lsdException w:name="Light Shading Accent 4" w:semiHidden="0" w:uiPriority="60"/>
+    <w:lsdException w:name="Light List Accent 4" w:semiHidden="0" w:uiPriority="61"/>
+    <w:lsdException w:name="Light Grid Accent 4" w:semiHidden="0" w:uiPriority="62"/>
+    <w:lsdException w:name="Medium Shading 1 Accent 4" w:semiHidden="0" w:uiPriority="63"/>
+    <w:lsdException w:name="Medium Shading 2 Accent 4" w:semiHidden="0" w:uiPriority="64"/>
+    <w:lsdException w:name="Medium List 1 Accent 4" w:semiHidden="0" w:uiPriority="65"/>
+    <w:lsdException w:name="Medium List 2 Accent 4" w:semiHidden="0" w:uiPriority="66"/>
+    <w:lsdException w:name="Medium Grid 1 Accent 4" w:semiHidden="0" w:uiPriority="67"/>
+    <w:lsdException w:name="Medium Grid 2 Accent 4" w:semiHidden="0" w:uiPriority="68"/>
+    <w:lsdException w:name="Medium Grid 3 Accent 4" w:semiHidden="0" w:uiPriority="69"/>
+    <w:lsdException w:name="Dark List Accent 4" w:semiHidden="0" w:uiPriority="70"/>
+    <w:lsdException w:name="Colorful Shading Accent 4" w:semiHidden="0" w:uiPriority="71"/>
+    <w:lsdException w:name="Colorful List Accent 4" w:semiHidden="0" w:uiPriority="72"/>
+    <w:lsdException w:name="Colorful Grid Accent 4" w:semiHidden="0" w:uiPriority="73"/>
+    <w:lsdException w:name="Light Shading Accent 5" w:semiHidden="0" w:uiPriority="60"/>
+    <w:lsdException w:name="Light List Accent 5" w:semiHidden="0" w:uiPriority="61"/>
+    <w:lsdException w:name="Light Grid Accent 5" w:semiHidden="0" w:uiPriority="62"/>
+    <w:lsdException w:name="Medium Shading 1 Accent 5" w:semiHidden="0" w:uiPriority="63"/>
+    <w:lsdException w:name="Medium Shading 2 Accent 5" w:semiHidden="0" w:uiPriority="64"/>
+    <w:lsdException w:name="Medium List 1 Accent 5" w:semiHidden="0" w:uiPriority="65"/>
+    <w:lsdException w:name="Medium List 2 Accent 5" w:semiHidden="0" w:uiPriority="66"/>
+    <w:lsdException w:name="Medium Grid 1 Accent 5" w:semiHidden="0" w:uiPriority="67"/>
+    <w:lsdException w:name="Medium Grid 2 Accent 5" w:semiHidden="0" w:uiPriority="68"/>
+    <w:lsdException w:name="Medium Grid 3 Accent 5" w:semiHidden="0" w:uiPriority="69"/>
+    <w:lsdException w:name="Dark List Accent 5" w:semiHidden="0" w:uiPriority="70"/>
+    <w:lsdException w:name="Colorful Shading Accent 5" w:semiHidden="0" w:uiPriority="71"/>
+    <w:lsdException w:name="Colorful List Accent 5" w:semiHidden="0" w:uiPriority="72"/>
+    <w:lsdException w:name="Colorful Grid Accent 5" w:semiHidden="0" w:uiPriority="73"/>
+    <w:lsdException w:name="Light Shading Accent 6" w:semiHidden="0" w:uiPriority="60"/>
+    <w:lsdException w:name="Light List Accent 6" w:semiHidden="0" w:uiPriority="61"/>
+    <w:lsdException w:name="Light Grid Accent 6" w:semiHidden="0" w:uiPriority="62"/>
+    <w:lsdException w:name="Medium Shading 1 Accent 6" w:semiHidden="0" w:uiPriority="63"/>
+    <w:lsdException w:name="Medium Shading 2 Accent 6" w:semiHidden="0" w:uiPriority="64"/>
+    <w:lsdException w:name="Medium List 1 Accent 6" w:semiHidden="0" w:uiPriority="65"/>
+    <w:lsdException w:name="Medium List 2 Accent 6" w:semiHidden="0" w:uiPriority="66"/>
+    <w:lsdException w:name="Medium Grid 1 Accent 6" w:semiHidden="0" w:uiPriority="67"/>
+    <w:lsdException w:name="Medium Grid 2 Accent 6" w:semiHidden="0" w:uiPriority="68"/>
+    <w:lsdException w:name="Medium Grid 3 Accent 6" w:semiHidden="0" w:uiPriority="69"/>
+    <w:lsdException w:name="Dark List Accent 6" w:semiHidden="0" w:uiPriority="70"/>
+    <w:lsdException w:name="Colorful Shading Accent 6" w:semiHidden="0" w:uiPriority="71"/>
+    <w:lsdException w:name="Colorful List Accent 6" w:semiHidden="0" w:uiPriority="72"/>
+    <w:lsdException w:name="Colorful Grid Accent 6" w:semiHidden="0" w:uiPriority="73"/>
+    <w:lsdException w:name="Subtle Emphasis" w:semiHidden="0" w:uiPriority="19" w:qFormat="1"/>
+    <w:lsdException w:name="Intense Emphasis" w:semiHidden="0" w:uiPriority="21" w:qFormat="1"/>
+    <w:lsdException w:name="Subtle Reference" w:semiHidden="0" w:uiPriority="31" w:qFormat="1"/>
+    <w:lsdException w:name="Intense Reference" w:semiHidden="0" w:uiPriority="32" w:qFormat="1"/>
+    <w:lsdException w:name="Book Title" w:semiHidden="0" w:uiPriority="33" w:qFormat="1"/>
+    <w:lsdException w:name="Bibliography" w:uiPriority="37" w:unhideWhenUsed="1"/>
+    <w:lsdException w:name="TOC Heading" w:semiHidden="0" w:uiPriority="39" w:qFormat="1"/>
   </w:latentStyles>
   <w:style w:type="paragraph" w:default="1" w:styleId="Normal">
     <w:name w:val="Normal"/>
@@ -5528,8 +5404,6 @@
       <w:spacing w:after="200" w:line="276" w:lineRule="auto"/>
     </w:pPr>
     <w:rPr>
-      <w:sz w:val="22"/>
-      <w:szCs w:val="22"/>
       <w:lang w:eastAsia="en-US"/>
     </w:rPr>
   </w:style>
@@ -5551,12 +5425,13 @@
       <w:outlineLvl w:val="0"/>
     </w:pPr>
     <w:rPr>
-      <w:rFonts w:ascii="Cambria" w:eastAsia="Times New Roman" w:hAnsi="Cambria"/>
+      <w:rFonts w:ascii="Cambria" w:hAnsi="Cambria"/>
       <w:b/>
       <w:bCs/>
       <w:color w:val="365F91"/>
       <w:sz w:val="28"/>
       <w:szCs w:val="28"/>
+      <w:lang w:eastAsia="fr-FR"/>
     </w:rPr>
   </w:style>
   <w:style w:type="paragraph" w:styleId="Heading2">
@@ -5578,12 +5453,13 @@
       <w:outlineLvl w:val="1"/>
     </w:pPr>
     <w:rPr>
-      <w:rFonts w:ascii="Cambria" w:eastAsia="Times New Roman" w:hAnsi="Cambria"/>
+      <w:rFonts w:ascii="Cambria" w:hAnsi="Cambria"/>
       <w:b/>
       <w:bCs/>
       <w:color w:val="4F81BD"/>
       <w:sz w:val="26"/>
       <w:szCs w:val="26"/>
+      <w:lang w:eastAsia="fr-FR"/>
     </w:rPr>
   </w:style>
   <w:style w:type="paragraph" w:styleId="Heading3">
@@ -5605,10 +5481,13 @@
       <w:outlineLvl w:val="2"/>
     </w:pPr>
     <w:rPr>
-      <w:rFonts w:ascii="Cambria" w:eastAsia="Times New Roman" w:hAnsi="Cambria"/>
+      <w:rFonts w:ascii="Cambria" w:hAnsi="Cambria"/>
       <w:b/>
       <w:bCs/>
       <w:color w:val="4F81BD"/>
+      <w:sz w:val="20"/>
+      <w:szCs w:val="20"/>
+      <w:lang w:eastAsia="fr-FR"/>
     </w:rPr>
   </w:style>
   <w:style w:type="paragraph" w:styleId="Heading4">
@@ -5630,12 +5509,15 @@
       <w:outlineLvl w:val="3"/>
     </w:pPr>
     <w:rPr>
-      <w:rFonts w:ascii="Cambria" w:eastAsia="Times New Roman" w:hAnsi="Cambria"/>
+      <w:rFonts w:ascii="Cambria" w:hAnsi="Cambria"/>
       <w:b/>
       <w:bCs/>
       <w:i/>
       <w:iCs/>
       <w:color w:val="4F81BD"/>
+      <w:sz w:val="20"/>
+      <w:szCs w:val="20"/>
+      <w:lang w:eastAsia="fr-FR"/>
     </w:rPr>
   </w:style>
   <w:style w:type="paragraph" w:styleId="Heading5">
@@ -5657,8 +5539,11 @@
       <w:outlineLvl w:val="4"/>
     </w:pPr>
     <w:rPr>
-      <w:rFonts w:ascii="Cambria" w:eastAsia="Times New Roman" w:hAnsi="Cambria"/>
+      <w:rFonts w:ascii="Cambria" w:hAnsi="Cambria"/>
       <w:color w:val="243F60"/>
+      <w:sz w:val="20"/>
+      <w:szCs w:val="20"/>
+      <w:lang w:eastAsia="fr-FR"/>
     </w:rPr>
   </w:style>
   <w:style w:type="paragraph" w:styleId="Heading6">
@@ -5680,10 +5565,13 @@
       <w:outlineLvl w:val="5"/>
     </w:pPr>
     <w:rPr>
-      <w:rFonts w:ascii="Cambria" w:eastAsia="Times New Roman" w:hAnsi="Cambria"/>
+      <w:rFonts w:ascii="Cambria" w:hAnsi="Cambria"/>
       <w:i/>
       <w:iCs/>
       <w:color w:val="243F60"/>
+      <w:sz w:val="20"/>
+      <w:szCs w:val="20"/>
+      <w:lang w:eastAsia="fr-FR"/>
     </w:rPr>
   </w:style>
   <w:style w:type="paragraph" w:styleId="Heading7">
@@ -5705,10 +5593,13 @@
       <w:outlineLvl w:val="6"/>
     </w:pPr>
     <w:rPr>
-      <w:rFonts w:ascii="Cambria" w:eastAsia="Times New Roman" w:hAnsi="Cambria"/>
+      <w:rFonts w:ascii="Cambria" w:hAnsi="Cambria"/>
       <w:i/>
       <w:iCs/>
       <w:color w:val="404040"/>
+      <w:sz w:val="20"/>
+      <w:szCs w:val="20"/>
+      <w:lang w:eastAsia="fr-FR"/>
     </w:rPr>
   </w:style>
   <w:style w:type="paragraph" w:styleId="Heading8">
@@ -5730,10 +5621,11 @@
       <w:outlineLvl w:val="7"/>
     </w:pPr>
     <w:rPr>
-      <w:rFonts w:ascii="Cambria" w:eastAsia="Times New Roman" w:hAnsi="Cambria"/>
+      <w:rFonts w:ascii="Cambria" w:hAnsi="Cambria"/>
       <w:color w:val="404040"/>
       <w:sz w:val="20"/>
       <w:szCs w:val="20"/>
+      <w:lang w:eastAsia="fr-FR"/>
     </w:rPr>
   </w:style>
   <w:style w:type="paragraph" w:styleId="Heading9">
@@ -5755,25 +5647,26 @@
       <w:outlineLvl w:val="8"/>
     </w:pPr>
     <w:rPr>
-      <w:rFonts w:ascii="Cambria" w:eastAsia="Times New Roman" w:hAnsi="Cambria"/>
+      <w:rFonts w:ascii="Cambria" w:hAnsi="Cambria"/>
       <w:i/>
       <w:iCs/>
       <w:color w:val="404040"/>
       <w:sz w:val="20"/>
       <w:szCs w:val="20"/>
+      <w:lang w:eastAsia="fr-FR"/>
     </w:rPr>
   </w:style>
   <w:style w:type="character" w:default="1" w:styleId="DefaultParagraphFont">
     <w:name w:val="Default Paragraph Font"/>
-    <w:uiPriority w:val="1"/>
+    <w:uiPriority w:val="99"/>
     <w:semiHidden/>
-    <w:unhideWhenUsed/>
   </w:style>
   <w:style w:type="table" w:default="1" w:styleId="TableNormal">
     <w:name w:val="Normal Table"/>
     <w:uiPriority w:val="99"/>
     <w:semiHidden/>
     <w:unhideWhenUsed/>
+    <w:qFormat/>
     <w:tblPr>
       <w:tblInd w:w="0" w:type="dxa"/>
       <w:tblCellMar>
@@ -5792,131 +5685,128 @@
   </w:style>
   <w:style w:type="character" w:customStyle="1" w:styleId="Heading1Char">
     <w:name w:val="Heading 1 Char"/>
+    <w:basedOn w:val="DefaultParagraphFont"/>
     <w:link w:val="Heading1"/>
     <w:uiPriority w:val="99"/>
     <w:locked/>
     <w:rsid w:val="002B1DDB"/>
     <w:rPr>
-      <w:rFonts w:ascii="Cambria" w:hAnsi="Cambria" w:cs="Times New Roman"/>
+      <w:rFonts w:ascii="Cambria" w:hAnsi="Cambria"/>
       <w:b/>
-      <w:bCs/>
       <w:color w:val="365F91"/>
       <w:sz w:val="28"/>
-      <w:szCs w:val="28"/>
     </w:rPr>
   </w:style>
   <w:style w:type="character" w:customStyle="1" w:styleId="Heading2Char">
     <w:name w:val="Heading 2 Char"/>
+    <w:basedOn w:val="DefaultParagraphFont"/>
     <w:link w:val="Heading2"/>
     <w:uiPriority w:val="99"/>
     <w:locked/>
     <w:rsid w:val="00C43FA8"/>
     <w:rPr>
-      <w:rFonts w:ascii="Cambria" w:hAnsi="Cambria" w:cs="Times New Roman"/>
+      <w:rFonts w:ascii="Cambria" w:hAnsi="Cambria"/>
       <w:b/>
-      <w:bCs/>
       <w:color w:val="4F81BD"/>
       <w:sz w:val="26"/>
-      <w:szCs w:val="26"/>
     </w:rPr>
   </w:style>
   <w:style w:type="character" w:customStyle="1" w:styleId="Heading3Char">
     <w:name w:val="Heading 3 Char"/>
+    <w:basedOn w:val="DefaultParagraphFont"/>
     <w:link w:val="Heading3"/>
     <w:uiPriority w:val="99"/>
     <w:locked/>
     <w:rsid w:val="00C43FA8"/>
     <w:rPr>
-      <w:rFonts w:ascii="Cambria" w:hAnsi="Cambria" w:cs="Times New Roman"/>
+      <w:rFonts w:ascii="Cambria" w:hAnsi="Cambria"/>
       <w:b/>
-      <w:bCs/>
       <w:color w:val="4F81BD"/>
     </w:rPr>
   </w:style>
   <w:style w:type="character" w:customStyle="1" w:styleId="Heading4Char">
     <w:name w:val="Heading 4 Char"/>
+    <w:basedOn w:val="DefaultParagraphFont"/>
     <w:link w:val="Heading4"/>
     <w:uiPriority w:val="99"/>
     <w:semiHidden/>
     <w:locked/>
     <w:rsid w:val="00C43FA8"/>
     <w:rPr>
-      <w:rFonts w:ascii="Cambria" w:hAnsi="Cambria" w:cs="Times New Roman"/>
+      <w:rFonts w:ascii="Cambria" w:hAnsi="Cambria"/>
       <w:b/>
-      <w:bCs/>
       <w:i/>
-      <w:iCs/>
       <w:color w:val="4F81BD"/>
     </w:rPr>
   </w:style>
   <w:style w:type="character" w:customStyle="1" w:styleId="Heading5Char">
     <w:name w:val="Heading 5 Char"/>
+    <w:basedOn w:val="DefaultParagraphFont"/>
     <w:link w:val="Heading5"/>
     <w:uiPriority w:val="99"/>
     <w:semiHidden/>
     <w:locked/>
     <w:rsid w:val="00C43FA8"/>
     <w:rPr>
-      <w:rFonts w:ascii="Cambria" w:hAnsi="Cambria" w:cs="Times New Roman"/>
+      <w:rFonts w:ascii="Cambria" w:hAnsi="Cambria"/>
       <w:color w:val="243F60"/>
     </w:rPr>
   </w:style>
   <w:style w:type="character" w:customStyle="1" w:styleId="Heading6Char">
     <w:name w:val="Heading 6 Char"/>
+    <w:basedOn w:val="DefaultParagraphFont"/>
     <w:link w:val="Heading6"/>
     <w:uiPriority w:val="99"/>
     <w:semiHidden/>
     <w:locked/>
     <w:rsid w:val="00C43FA8"/>
     <w:rPr>
-      <w:rFonts w:ascii="Cambria" w:hAnsi="Cambria" w:cs="Times New Roman"/>
+      <w:rFonts w:ascii="Cambria" w:hAnsi="Cambria"/>
       <w:i/>
-      <w:iCs/>
       <w:color w:val="243F60"/>
     </w:rPr>
   </w:style>
   <w:style w:type="character" w:customStyle="1" w:styleId="Heading7Char">
     <w:name w:val="Heading 7 Char"/>
+    <w:basedOn w:val="DefaultParagraphFont"/>
     <w:link w:val="Heading7"/>
     <w:uiPriority w:val="99"/>
     <w:semiHidden/>
     <w:locked/>
     <w:rsid w:val="00C43FA8"/>
     <w:rPr>
-      <w:rFonts w:ascii="Cambria" w:hAnsi="Cambria" w:cs="Times New Roman"/>
+      <w:rFonts w:ascii="Cambria" w:hAnsi="Cambria"/>
       <w:i/>
-      <w:iCs/>
       <w:color w:val="404040"/>
     </w:rPr>
   </w:style>
   <w:style w:type="character" w:customStyle="1" w:styleId="Heading8Char">
     <w:name w:val="Heading 8 Char"/>
+    <w:basedOn w:val="DefaultParagraphFont"/>
     <w:link w:val="Heading8"/>
     <w:uiPriority w:val="99"/>
     <w:semiHidden/>
     <w:locked/>
     <w:rsid w:val="00C43FA8"/>
     <w:rPr>
-      <w:rFonts w:ascii="Cambria" w:hAnsi="Cambria" w:cs="Times New Roman"/>
+      <w:rFonts w:ascii="Cambria" w:hAnsi="Cambria"/>
       <w:color w:val="404040"/>
       <w:sz w:val="20"/>
-      <w:szCs w:val="20"/>
     </w:rPr>
   </w:style>
   <w:style w:type="character" w:customStyle="1" w:styleId="Heading9Char">
     <w:name w:val="Heading 9 Char"/>
+    <w:basedOn w:val="DefaultParagraphFont"/>
     <w:link w:val="Heading9"/>
     <w:uiPriority w:val="99"/>
     <w:semiHidden/>
     <w:locked/>
     <w:rsid w:val="00C43FA8"/>
     <w:rPr>
-      <w:rFonts w:ascii="Cambria" w:hAnsi="Cambria" w:cs="Times New Roman"/>
+      <w:rFonts w:ascii="Cambria" w:hAnsi="Cambria"/>
       <w:i/>
-      <w:iCs/>
       <w:color w:val="404040"/>
       <w:sz w:val="20"/>
-      <w:szCs w:val="20"/>
     </w:rPr>
   </w:style>
   <w:style w:type="paragraph" w:styleId="ListParagraph">
@@ -5935,6 +5825,10 @@
     <w:basedOn w:val="TableNormal"/>
     <w:uiPriority w:val="99"/>
     <w:rsid w:val="00D02826"/>
+    <w:rPr>
+      <w:sz w:val="20"/>
+      <w:szCs w:val="20"/>
+    </w:rPr>
     <w:tblPr>
       <w:tblInd w:w="0" w:type="dxa"/>
       <w:tblBorders>
@@ -5964,22 +5858,23 @@
       <w:spacing w:after="0" w:line="240" w:lineRule="auto"/>
     </w:pPr>
     <w:rPr>
-      <w:rFonts w:ascii="Tahoma" w:hAnsi="Tahoma" w:cs="Tahoma"/>
+      <w:rFonts w:ascii="Tahoma" w:hAnsi="Tahoma"/>
       <w:sz w:val="16"/>
       <w:szCs w:val="16"/>
+      <w:lang w:eastAsia="fr-FR"/>
     </w:rPr>
   </w:style>
   <w:style w:type="character" w:customStyle="1" w:styleId="BalloonTextChar">
     <w:name w:val="Balloon Text Char"/>
+    <w:basedOn w:val="DefaultParagraphFont"/>
     <w:link w:val="BalloonText"/>
     <w:uiPriority w:val="99"/>
     <w:semiHidden/>
     <w:locked/>
     <w:rsid w:val="00003993"/>
     <w:rPr>
-      <w:rFonts w:ascii="Tahoma" w:hAnsi="Tahoma" w:cs="Tahoma"/>
+      <w:rFonts w:ascii="Tahoma" w:hAnsi="Tahoma"/>
       <w:sz w:val="16"/>
-      <w:szCs w:val="16"/>
     </w:rPr>
   </w:style>
   <w:style w:type="paragraph" w:styleId="TOCHeading">
@@ -6025,6 +5920,7 @@
   </w:style>
   <w:style w:type="character" w:styleId="Hyperlink">
     <w:name w:val="Hyperlink"/>
+    <w:basedOn w:val="DefaultParagraphFont"/>
     <w:uiPriority w:val="99"/>
     <w:rsid w:val="00C43FA8"/>
     <w:rPr>
@@ -6051,13 +5947,13 @@
   </w:style>
   <w:style w:type="character" w:styleId="CommentReference">
     <w:name w:val="annotation reference"/>
+    <w:basedOn w:val="DefaultParagraphFont"/>
     <w:uiPriority w:val="99"/>
     <w:semiHidden/>
     <w:rsid w:val="008077D0"/>
     <w:rPr>
       <w:rFonts w:cs="Times New Roman"/>
       <w:sz w:val="16"/>
-      <w:szCs w:val="16"/>
     </w:rPr>
   </w:style>
   <w:style w:type="paragraph" w:styleId="CommentText">
@@ -6074,14 +5970,14 @@
   </w:style>
   <w:style w:type="character" w:customStyle="1" w:styleId="CommentTextChar">
     <w:name w:val="Comment Text Char"/>
+    <w:basedOn w:val="DefaultParagraphFont"/>
     <w:link w:val="CommentText"/>
     <w:uiPriority w:val="99"/>
     <w:semiHidden/>
     <w:locked/>
+    <w:rsid w:val="006E39F5"/>
     <w:rPr>
-      <w:rFonts w:cs="Times New Roman"/>
       <w:sz w:val="20"/>
-      <w:szCs w:val="20"/>
       <w:lang w:eastAsia="en-US"/>
     </w:rPr>
   </w:style>
@@ -6100,17 +5996,14 @@
   </w:style>
   <w:style w:type="character" w:customStyle="1" w:styleId="CommentSubjectChar">
     <w:name w:val="Comment Subject Char"/>
+    <w:basedOn w:val="CommentTextChar"/>
     <w:link w:val="CommentSubject"/>
     <w:uiPriority w:val="99"/>
     <w:semiHidden/>
     <w:locked/>
+    <w:rsid w:val="006E39F5"/>
     <w:rPr>
-      <w:rFonts w:cs="Times New Roman"/>
       <w:b/>
-      <w:bCs/>
-      <w:sz w:val="20"/>
-      <w:szCs w:val="20"/>
-      <w:lang w:eastAsia="en-US"/>
     </w:rPr>
   </w:style>
 </w:styles>

</xml_diff>

<commit_message>
maj sommaire et tableau processus
</commit_message>
<xml_diff>
--- a/docs/Documentation.docx
+++ b/docs/Documentation.docx
@@ -56,7 +56,7 @@
       <w:r>
         <w:fldChar w:fldCharType="separate"/>
       </w:r>
-      <w:hyperlink w:anchor="_Toc383970737" w:history="1">
+      <w:hyperlink w:anchor="_Toc384326721" w:history="1">
         <w:r>
           <w:rPr>
             <w:rStyle w:val="Hyperlink"/>
@@ -100,12 +100,11 @@
             <w:noProof/>
             <w:webHidden/>
           </w:rPr>
-          <w:instrText xml:space="preserve"> PAGEREF _Toc383970737 \h </w:instrText>
-        </w:r>
-        <w:r>
-          <w:rPr>
-            <w:noProof/>
-            <w:webHidden/>
+          <w:instrText xml:space="preserve"> PAGEREF _Toc384326721 \h </w:instrText>
+        </w:r>
+        <w:r>
+          <w:rPr>
+            <w:noProof/>
           </w:rPr>
         </w:r>
         <w:r>
@@ -142,7 +141,7 @@
           <w:lang w:eastAsia="fr-FR"/>
         </w:rPr>
       </w:pPr>
-      <w:hyperlink w:anchor="_Toc383970738" w:history="1">
+      <w:hyperlink w:anchor="_Toc384326722" w:history="1">
         <w:r>
           <w:rPr>
             <w:rStyle w:val="Hyperlink"/>
@@ -186,12 +185,11 @@
             <w:noProof/>
             <w:webHidden/>
           </w:rPr>
-          <w:instrText xml:space="preserve"> PAGEREF _Toc383970738 \h </w:instrText>
-        </w:r>
-        <w:r>
-          <w:rPr>
-            <w:noProof/>
-            <w:webHidden/>
+          <w:instrText xml:space="preserve"> PAGEREF _Toc384326722 \h </w:instrText>
+        </w:r>
+        <w:r>
+          <w:rPr>
+            <w:noProof/>
           </w:rPr>
         </w:r>
         <w:r>
@@ -232,7 +230,7 @@
           <w:lang w:eastAsia="fr-FR"/>
         </w:rPr>
       </w:pPr>
-      <w:hyperlink w:anchor="_Toc383970739" w:history="1">
+      <w:hyperlink w:anchor="_Toc384326723" w:history="1">
         <w:r>
           <w:rPr>
             <w:rStyle w:val="Hyperlink"/>
@@ -276,12 +274,11 @@
             <w:noProof/>
             <w:webHidden/>
           </w:rPr>
-          <w:instrText xml:space="preserve"> PAGEREF _Toc383970739 \h </w:instrText>
-        </w:r>
-        <w:r>
-          <w:rPr>
-            <w:noProof/>
-            <w:webHidden/>
+          <w:instrText xml:space="preserve"> PAGEREF _Toc384326723 \h </w:instrText>
+        </w:r>
+        <w:r>
+          <w:rPr>
+            <w:noProof/>
           </w:rPr>
         </w:r>
         <w:r>
@@ -322,7 +319,7 @@
           <w:lang w:eastAsia="fr-FR"/>
         </w:rPr>
       </w:pPr>
-      <w:hyperlink w:anchor="_Toc383970740" w:history="1">
+      <w:hyperlink w:anchor="_Toc384326724" w:history="1">
         <w:r>
           <w:rPr>
             <w:rStyle w:val="Hyperlink"/>
@@ -366,12 +363,11 @@
             <w:noProof/>
             <w:webHidden/>
           </w:rPr>
-          <w:instrText xml:space="preserve"> PAGEREF _Toc383970740 \h </w:instrText>
-        </w:r>
-        <w:r>
-          <w:rPr>
-            <w:noProof/>
-            <w:webHidden/>
+          <w:instrText xml:space="preserve"> PAGEREF _Toc384326724 \h </w:instrText>
+        </w:r>
+        <w:r>
+          <w:rPr>
+            <w:noProof/>
           </w:rPr>
         </w:r>
         <w:r>
@@ -412,7 +408,7 @@
           <w:lang w:val="fr-FR" w:eastAsia="fr-FR"/>
         </w:rPr>
       </w:pPr>
-      <w:hyperlink w:anchor="_Toc383970741" w:history="1">
+      <w:hyperlink w:anchor="_Toc384326725" w:history="1">
         <w:r>
           <w:rPr>
             <w:rStyle w:val="Hyperlink"/>
@@ -456,12 +452,11 @@
             <w:noProof/>
             <w:webHidden/>
           </w:rPr>
-          <w:instrText xml:space="preserve"> PAGEREF _Toc383970741 \h </w:instrText>
-        </w:r>
-        <w:r>
-          <w:rPr>
-            <w:noProof/>
-            <w:webHidden/>
+          <w:instrText xml:space="preserve"> PAGEREF _Toc384326725 \h </w:instrText>
+        </w:r>
+        <w:r>
+          <w:rPr>
+            <w:noProof/>
           </w:rPr>
         </w:r>
         <w:r>
@@ -502,7 +497,7 @@
           <w:lang w:val="fr-FR" w:eastAsia="fr-FR"/>
         </w:rPr>
       </w:pPr>
-      <w:hyperlink w:anchor="_Toc383970742" w:history="1">
+      <w:hyperlink w:anchor="_Toc384326726" w:history="1">
         <w:r>
           <w:rPr>
             <w:rStyle w:val="Hyperlink"/>
@@ -546,12 +541,11 @@
             <w:noProof/>
             <w:webHidden/>
           </w:rPr>
-          <w:instrText xml:space="preserve"> PAGEREF _Toc383970742 \h </w:instrText>
-        </w:r>
-        <w:r>
-          <w:rPr>
-            <w:noProof/>
-            <w:webHidden/>
+          <w:instrText xml:space="preserve"> PAGEREF _Toc384326726 \h </w:instrText>
+        </w:r>
+        <w:r>
+          <w:rPr>
+            <w:noProof/>
           </w:rPr>
         </w:r>
         <w:r>
@@ -588,7 +582,7 @@
           <w:lang w:eastAsia="fr-FR"/>
         </w:rPr>
       </w:pPr>
-      <w:hyperlink w:anchor="_Toc383970743" w:history="1">
+      <w:hyperlink w:anchor="_Toc384326727" w:history="1">
         <w:r>
           <w:rPr>
             <w:rStyle w:val="Hyperlink"/>
@@ -632,12 +626,11 @@
             <w:noProof/>
             <w:webHidden/>
           </w:rPr>
-          <w:instrText xml:space="preserve"> PAGEREF _Toc383970743 \h </w:instrText>
-        </w:r>
-        <w:r>
-          <w:rPr>
-            <w:noProof/>
-            <w:webHidden/>
+          <w:instrText xml:space="preserve"> PAGEREF _Toc384326727 \h </w:instrText>
+        </w:r>
+        <w:r>
+          <w:rPr>
+            <w:noProof/>
           </w:rPr>
         </w:r>
         <w:r>
@@ -678,7 +671,7 @@
           <w:lang w:eastAsia="fr-FR"/>
         </w:rPr>
       </w:pPr>
-      <w:hyperlink w:anchor="_Toc383970744" w:history="1">
+      <w:hyperlink w:anchor="_Toc384326728" w:history="1">
         <w:r>
           <w:rPr>
             <w:rStyle w:val="Hyperlink"/>
@@ -722,12 +715,11 @@
             <w:noProof/>
             <w:webHidden/>
           </w:rPr>
-          <w:instrText xml:space="preserve"> PAGEREF _Toc383970744 \h </w:instrText>
-        </w:r>
-        <w:r>
-          <w:rPr>
-            <w:noProof/>
-            <w:webHidden/>
+          <w:instrText xml:space="preserve"> PAGEREF _Toc384326728 \h </w:instrText>
+        </w:r>
+        <w:r>
+          <w:rPr>
+            <w:noProof/>
           </w:rPr>
         </w:r>
         <w:r>
@@ -768,7 +760,7 @@
           <w:lang w:eastAsia="fr-FR"/>
         </w:rPr>
       </w:pPr>
-      <w:hyperlink w:anchor="_Toc383970745" w:history="1">
+      <w:hyperlink w:anchor="_Toc384326729" w:history="1">
         <w:r>
           <w:rPr>
             <w:rStyle w:val="Hyperlink"/>
@@ -812,12 +804,11 @@
             <w:noProof/>
             <w:webHidden/>
           </w:rPr>
-          <w:instrText xml:space="preserve"> PAGEREF _Toc383970745 \h </w:instrText>
-        </w:r>
-        <w:r>
-          <w:rPr>
-            <w:noProof/>
-            <w:webHidden/>
+          <w:instrText xml:space="preserve"> PAGEREF _Toc384326729 \h </w:instrText>
+        </w:r>
+        <w:r>
+          <w:rPr>
+            <w:noProof/>
           </w:rPr>
         </w:r>
         <w:r>
@@ -854,7 +845,7 @@
           <w:lang w:eastAsia="fr-FR"/>
         </w:rPr>
       </w:pPr>
-      <w:hyperlink w:anchor="_Toc383970746" w:history="1">
+      <w:hyperlink w:anchor="_Toc384326730" w:history="1">
         <w:r>
           <w:rPr>
             <w:rStyle w:val="Hyperlink"/>
@@ -913,12 +904,11 @@
             <w:noProof/>
             <w:webHidden/>
           </w:rPr>
-          <w:instrText xml:space="preserve"> PAGEREF _Toc383970746 \h </w:instrText>
-        </w:r>
-        <w:r>
-          <w:rPr>
-            <w:noProof/>
-            <w:webHidden/>
+          <w:instrText xml:space="preserve"> PAGEREF _Toc384326730 \h </w:instrText>
+        </w:r>
+        <w:r>
+          <w:rPr>
+            <w:noProof/>
           </w:rPr>
         </w:r>
         <w:r>
@@ -959,7 +949,7 @@
           <w:lang w:eastAsia="fr-FR"/>
         </w:rPr>
       </w:pPr>
-      <w:hyperlink w:anchor="_Toc383970747" w:history="1">
+      <w:hyperlink w:anchor="_Toc384326731" w:history="1">
         <w:r>
           <w:rPr>
             <w:rStyle w:val="Hyperlink"/>
@@ -1003,12 +993,11 @@
             <w:noProof/>
             <w:webHidden/>
           </w:rPr>
-          <w:instrText xml:space="preserve"> PAGEREF _Toc383970747 \h </w:instrText>
-        </w:r>
-        <w:r>
-          <w:rPr>
-            <w:noProof/>
-            <w:webHidden/>
+          <w:instrText xml:space="preserve"> PAGEREF _Toc384326731 \h </w:instrText>
+        </w:r>
+        <w:r>
+          <w:rPr>
+            <w:noProof/>
           </w:rPr>
         </w:r>
         <w:r>
@@ -1049,7 +1038,7 @@
           <w:lang w:eastAsia="fr-FR"/>
         </w:rPr>
       </w:pPr>
-      <w:hyperlink w:anchor="_Toc383970748" w:history="1">
+      <w:hyperlink w:anchor="_Toc384326732" w:history="1">
         <w:r>
           <w:rPr>
             <w:rStyle w:val="Hyperlink"/>
@@ -1093,12 +1082,11 @@
             <w:noProof/>
             <w:webHidden/>
           </w:rPr>
-          <w:instrText xml:space="preserve"> PAGEREF _Toc383970748 \h </w:instrText>
-        </w:r>
-        <w:r>
-          <w:rPr>
-            <w:noProof/>
-            <w:webHidden/>
+          <w:instrText xml:space="preserve"> PAGEREF _Toc384326732 \h </w:instrText>
+        </w:r>
+        <w:r>
+          <w:rPr>
+            <w:noProof/>
           </w:rPr>
         </w:r>
         <w:r>
@@ -1113,7 +1101,7 @@
             <w:noProof/>
             <w:webHidden/>
           </w:rPr>
-          <w:t>4</w:t>
+          <w:t>5</w:t>
         </w:r>
         <w:r>
           <w:rPr>
@@ -1135,7 +1123,7 @@
           <w:lang w:eastAsia="fr-FR"/>
         </w:rPr>
       </w:pPr>
-      <w:hyperlink w:anchor="_Toc383970749" w:history="1">
+      <w:hyperlink w:anchor="_Toc384326733" w:history="1">
         <w:r>
           <w:rPr>
             <w:rStyle w:val="Hyperlink"/>
@@ -1179,12 +1167,11 @@
             <w:noProof/>
             <w:webHidden/>
           </w:rPr>
-          <w:instrText xml:space="preserve"> PAGEREF _Toc383970749 \h </w:instrText>
-        </w:r>
-        <w:r>
-          <w:rPr>
-            <w:noProof/>
-            <w:webHidden/>
+          <w:instrText xml:space="preserve"> PAGEREF _Toc384326733 \h </w:instrText>
+        </w:r>
+        <w:r>
+          <w:rPr>
+            <w:noProof/>
           </w:rPr>
         </w:r>
         <w:r>
@@ -1225,7 +1212,7 @@
           <w:lang w:eastAsia="fr-FR"/>
         </w:rPr>
       </w:pPr>
-      <w:hyperlink w:anchor="_Toc383970750" w:history="1">
+      <w:hyperlink w:anchor="_Toc384326734" w:history="1">
         <w:r>
           <w:rPr>
             <w:rStyle w:val="Hyperlink"/>
@@ -1269,12 +1256,11 @@
             <w:noProof/>
             <w:webHidden/>
           </w:rPr>
-          <w:instrText xml:space="preserve"> PAGEREF _Toc383970750 \h </w:instrText>
-        </w:r>
-        <w:r>
-          <w:rPr>
-            <w:noProof/>
-            <w:webHidden/>
+          <w:instrText xml:space="preserve"> PAGEREF _Toc384326734 \h </w:instrText>
+        </w:r>
+        <w:r>
+          <w:rPr>
+            <w:noProof/>
           </w:rPr>
         </w:r>
         <w:r>
@@ -1315,7 +1301,7 @@
           <w:lang w:eastAsia="fr-FR"/>
         </w:rPr>
       </w:pPr>
-      <w:hyperlink w:anchor="_Toc383970751" w:history="1">
+      <w:hyperlink w:anchor="_Toc384326735" w:history="1">
         <w:r>
           <w:rPr>
             <w:rStyle w:val="Hyperlink"/>
@@ -1359,12 +1345,11 @@
             <w:noProof/>
             <w:webHidden/>
           </w:rPr>
-          <w:instrText xml:space="preserve"> PAGEREF _Toc383970751 \h </w:instrText>
-        </w:r>
-        <w:r>
-          <w:rPr>
-            <w:noProof/>
-            <w:webHidden/>
+          <w:instrText xml:space="preserve"> PAGEREF _Toc384326735 \h </w:instrText>
+        </w:r>
+        <w:r>
+          <w:rPr>
+            <w:noProof/>
           </w:rPr>
         </w:r>
         <w:r>
@@ -1405,7 +1390,7 @@
           <w:lang w:eastAsia="fr-FR"/>
         </w:rPr>
       </w:pPr>
-      <w:hyperlink w:anchor="_Toc383970752" w:history="1">
+      <w:hyperlink w:anchor="_Toc384326736" w:history="1">
         <w:r>
           <w:rPr>
             <w:rStyle w:val="Hyperlink"/>
@@ -1449,12 +1434,11 @@
             <w:noProof/>
             <w:webHidden/>
           </w:rPr>
-          <w:instrText xml:space="preserve"> PAGEREF _Toc383970752 \h </w:instrText>
-        </w:r>
-        <w:r>
-          <w:rPr>
-            <w:noProof/>
-            <w:webHidden/>
+          <w:instrText xml:space="preserve"> PAGEREF _Toc384326736 \h </w:instrText>
+        </w:r>
+        <w:r>
+          <w:rPr>
+            <w:noProof/>
           </w:rPr>
         </w:r>
         <w:r>
@@ -1495,7 +1479,7 @@
           <w:lang w:eastAsia="fr-FR"/>
         </w:rPr>
       </w:pPr>
-      <w:hyperlink w:anchor="_Toc383970753" w:history="1">
+      <w:hyperlink w:anchor="_Toc384326737" w:history="1">
         <w:r>
           <w:rPr>
             <w:rStyle w:val="Hyperlink"/>
@@ -1539,98 +1523,11 @@
             <w:noProof/>
             <w:webHidden/>
           </w:rPr>
-          <w:instrText xml:space="preserve"> PAGEREF _Toc383970753 \h </w:instrText>
-        </w:r>
-        <w:r>
-          <w:rPr>
-            <w:noProof/>
-            <w:webHidden/>
-          </w:rPr>
-        </w:r>
-        <w:r>
-          <w:rPr>
-            <w:noProof/>
-            <w:webHidden/>
-          </w:rPr>
-          <w:fldChar w:fldCharType="separate"/>
-        </w:r>
-        <w:r>
-          <w:rPr>
-            <w:noProof/>
-            <w:webHidden/>
-          </w:rPr>
-          <w:t>6</w:t>
-        </w:r>
-        <w:r>
-          <w:rPr>
-            <w:noProof/>
-            <w:webHidden/>
-          </w:rPr>
-          <w:fldChar w:fldCharType="end"/>
-        </w:r>
-      </w:hyperlink>
-    </w:p>
-    <w:p>
-      <w:pPr>
-        <w:pStyle w:val="TOC1"/>
-        <w:rPr>
-          <w:rFonts w:ascii="Times New Roman" w:hAnsi="Times New Roman"/>
-          <w:noProof/>
-          <w:sz w:val="24"/>
-          <w:szCs w:val="24"/>
-          <w:lang w:eastAsia="fr-FR"/>
-        </w:rPr>
-      </w:pPr>
-      <w:hyperlink w:anchor="_Toc383970754" w:history="1">
-        <w:r>
-          <w:rPr>
-            <w:rStyle w:val="Hyperlink"/>
-            <w:noProof/>
-          </w:rPr>
-          <w:t>VI.</w:t>
-        </w:r>
-        <w:r>
-          <w:rPr>
-            <w:rFonts w:ascii="Times New Roman" w:hAnsi="Times New Roman"/>
-            <w:noProof/>
-            <w:sz w:val="24"/>
-            <w:szCs w:val="24"/>
-            <w:lang w:eastAsia="fr-FR"/>
-          </w:rPr>
-          <w:tab/>
-        </w:r>
-        <w:r>
-          <w:rPr>
-            <w:rStyle w:val="Hyperlink"/>
-            <w:noProof/>
-          </w:rPr>
-          <w:t>Diagrammes de séquence</w:t>
-        </w:r>
-        <w:r>
-          <w:rPr>
-            <w:noProof/>
-            <w:webHidden/>
-          </w:rPr>
-          <w:tab/>
-        </w:r>
-        <w:r>
-          <w:rPr>
-            <w:noProof/>
-            <w:webHidden/>
-          </w:rPr>
-          <w:fldChar w:fldCharType="begin"/>
-        </w:r>
-        <w:r>
-          <w:rPr>
-            <w:noProof/>
-            <w:webHidden/>
-          </w:rPr>
-          <w:instrText xml:space="preserve"> PAGEREF _Toc383970754 \h </w:instrText>
-        </w:r>
-        <w:r>
-          <w:rPr>
-            <w:noProof/>
-            <w:webHidden/>
+          <w:instrText xml:space="preserve"> PAGEREF _Toc384326737 \h </w:instrText>
+        </w:r>
+        <w:r>
+          <w:rPr>
+            <w:noProof/>
           </w:rPr>
         </w:r>
         <w:r>
@@ -1671,13 +1568,13 @@
           <w:lang w:eastAsia="fr-FR"/>
         </w:rPr>
       </w:pPr>
-      <w:hyperlink w:anchor="_Toc383970755" w:history="1">
+      <w:hyperlink w:anchor="_Toc384326738" w:history="1">
         <w:r>
           <w:rPr>
             <w:rStyle w:val="Hyperlink"/>
             <w:noProof/>
           </w:rPr>
-          <w:t>A.</w:t>
+          <w:t>E.</w:t>
         </w:r>
         <w:r>
           <w:rPr>
@@ -1694,7 +1591,7 @@
             <w:rStyle w:val="Hyperlink"/>
             <w:noProof/>
           </w:rPr>
-          <w:t>Diagramme de séquence – Global</w:t>
+          <w:t>Diagramme de cas d’utilisation – Gestion des applications</w:t>
         </w:r>
         <w:r>
           <w:rPr>
@@ -1715,12 +1612,11 @@
             <w:noProof/>
             <w:webHidden/>
           </w:rPr>
-          <w:instrText xml:space="preserve"> PAGEREF _Toc383970755 \h </w:instrText>
-        </w:r>
-        <w:r>
-          <w:rPr>
-            <w:noProof/>
-            <w:webHidden/>
+          <w:instrText xml:space="preserve"> PAGEREF _Toc384326738 \h </w:instrText>
+        </w:r>
+        <w:r>
+          <w:rPr>
+            <w:noProof/>
           </w:rPr>
         </w:r>
         <w:r>
@@ -1735,7 +1631,92 @@
             <w:noProof/>
             <w:webHidden/>
           </w:rPr>
-          <w:t>7</w:t>
+          <w:t>8</w:t>
+        </w:r>
+        <w:r>
+          <w:rPr>
+            <w:noProof/>
+            <w:webHidden/>
+          </w:rPr>
+          <w:fldChar w:fldCharType="end"/>
+        </w:r>
+      </w:hyperlink>
+    </w:p>
+    <w:p>
+      <w:pPr>
+        <w:pStyle w:val="TOC1"/>
+        <w:rPr>
+          <w:rFonts w:ascii="Times New Roman" w:hAnsi="Times New Roman"/>
+          <w:noProof/>
+          <w:sz w:val="24"/>
+          <w:szCs w:val="24"/>
+          <w:lang w:eastAsia="fr-FR"/>
+        </w:rPr>
+      </w:pPr>
+      <w:hyperlink w:anchor="_Toc384326739" w:history="1">
+        <w:r>
+          <w:rPr>
+            <w:rStyle w:val="Hyperlink"/>
+            <w:noProof/>
+          </w:rPr>
+          <w:t>VI.</w:t>
+        </w:r>
+        <w:r>
+          <w:rPr>
+            <w:rFonts w:ascii="Times New Roman" w:hAnsi="Times New Roman"/>
+            <w:noProof/>
+            <w:sz w:val="24"/>
+            <w:szCs w:val="24"/>
+            <w:lang w:eastAsia="fr-FR"/>
+          </w:rPr>
+          <w:tab/>
+        </w:r>
+        <w:r>
+          <w:rPr>
+            <w:rStyle w:val="Hyperlink"/>
+            <w:noProof/>
+          </w:rPr>
+          <w:t>Diagrammes de séquence</w:t>
+        </w:r>
+        <w:r>
+          <w:rPr>
+            <w:noProof/>
+            <w:webHidden/>
+          </w:rPr>
+          <w:tab/>
+        </w:r>
+        <w:r>
+          <w:rPr>
+            <w:noProof/>
+            <w:webHidden/>
+          </w:rPr>
+          <w:fldChar w:fldCharType="begin"/>
+        </w:r>
+        <w:r>
+          <w:rPr>
+            <w:noProof/>
+            <w:webHidden/>
+          </w:rPr>
+          <w:instrText xml:space="preserve"> PAGEREF _Toc384326739 \h </w:instrText>
+        </w:r>
+        <w:r>
+          <w:rPr>
+            <w:noProof/>
+          </w:rPr>
+        </w:r>
+        <w:r>
+          <w:rPr>
+            <w:noProof/>
+            <w:webHidden/>
+          </w:rPr>
+          <w:fldChar w:fldCharType="separate"/>
+        </w:r>
+        <w:r>
+          <w:rPr>
+            <w:noProof/>
+            <w:webHidden/>
+          </w:rPr>
+          <w:t>9</w:t>
         </w:r>
         <w:r>
           <w:rPr>
@@ -1761,13 +1742,13 @@
           <w:lang w:eastAsia="fr-FR"/>
         </w:rPr>
       </w:pPr>
-      <w:hyperlink w:anchor="_Toc383970756" w:history="1">
+      <w:hyperlink w:anchor="_Toc384326740" w:history="1">
         <w:r>
           <w:rPr>
             <w:rStyle w:val="Hyperlink"/>
             <w:noProof/>
           </w:rPr>
-          <w:t>B.</w:t>
+          <w:t>A.</w:t>
         </w:r>
         <w:r>
           <w:rPr>
@@ -1784,7 +1765,7 @@
             <w:rStyle w:val="Hyperlink"/>
             <w:noProof/>
           </w:rPr>
-          <w:t>Diagramme de séquence – Gestion de fichiers</w:t>
+          <w:t>Diagramme de séquence – Global</w:t>
         </w:r>
         <w:r>
           <w:rPr>
@@ -1805,12 +1786,11 @@
             <w:noProof/>
             <w:webHidden/>
           </w:rPr>
-          <w:instrText xml:space="preserve"> PAGEREF _Toc383970756 \h </w:instrText>
-        </w:r>
-        <w:r>
-          <w:rPr>
-            <w:noProof/>
-            <w:webHidden/>
+          <w:instrText xml:space="preserve"> PAGEREF _Toc384326740 \h </w:instrText>
+        </w:r>
+        <w:r>
+          <w:rPr>
+            <w:noProof/>
           </w:rPr>
         </w:r>
         <w:r>
@@ -1825,7 +1805,92 @@
             <w:noProof/>
             <w:webHidden/>
           </w:rPr>
-          <w:t>8</w:t>
+          <w:t>9</w:t>
+        </w:r>
+        <w:r>
+          <w:rPr>
+            <w:noProof/>
+            <w:webHidden/>
+          </w:rPr>
+          <w:fldChar w:fldCharType="end"/>
+        </w:r>
+      </w:hyperlink>
+    </w:p>
+    <w:p>
+      <w:pPr>
+        <w:pStyle w:val="TOC1"/>
+        <w:rPr>
+          <w:rFonts w:ascii="Times New Roman" w:hAnsi="Times New Roman"/>
+          <w:noProof/>
+          <w:sz w:val="24"/>
+          <w:szCs w:val="24"/>
+          <w:lang w:eastAsia="fr-FR"/>
+        </w:rPr>
+      </w:pPr>
+      <w:hyperlink w:anchor="_Toc384326741" w:history="1">
+        <w:r>
+          <w:rPr>
+            <w:rStyle w:val="Hyperlink"/>
+            <w:noProof/>
+          </w:rPr>
+          <w:t>VII.</w:t>
+        </w:r>
+        <w:r>
+          <w:rPr>
+            <w:rFonts w:ascii="Times New Roman" w:hAnsi="Times New Roman"/>
+            <w:noProof/>
+            <w:sz w:val="24"/>
+            <w:szCs w:val="24"/>
+            <w:lang w:eastAsia="fr-FR"/>
+          </w:rPr>
+          <w:tab/>
+        </w:r>
+        <w:r>
+          <w:rPr>
+            <w:rStyle w:val="Hyperlink"/>
+            <w:noProof/>
+          </w:rPr>
+          <w:t>Diagrammes d’activité</w:t>
+        </w:r>
+        <w:r>
+          <w:rPr>
+            <w:noProof/>
+            <w:webHidden/>
+          </w:rPr>
+          <w:tab/>
+        </w:r>
+        <w:r>
+          <w:rPr>
+            <w:noProof/>
+            <w:webHidden/>
+          </w:rPr>
+          <w:fldChar w:fldCharType="begin"/>
+        </w:r>
+        <w:r>
+          <w:rPr>
+            <w:noProof/>
+            <w:webHidden/>
+          </w:rPr>
+          <w:instrText xml:space="preserve"> PAGEREF _Toc384326741 \h </w:instrText>
+        </w:r>
+        <w:r>
+          <w:rPr>
+            <w:noProof/>
+          </w:rPr>
+        </w:r>
+        <w:r>
+          <w:rPr>
+            <w:noProof/>
+            <w:webHidden/>
+          </w:rPr>
+          <w:fldChar w:fldCharType="separate"/>
+        </w:r>
+        <w:r>
+          <w:rPr>
+            <w:noProof/>
+            <w:webHidden/>
+          </w:rPr>
+          <w:t>10</w:t>
         </w:r>
         <w:r>
           <w:rPr>
@@ -1851,13 +1916,13 @@
           <w:lang w:eastAsia="fr-FR"/>
         </w:rPr>
       </w:pPr>
-      <w:hyperlink w:anchor="_Toc383970757" w:history="1">
+      <w:hyperlink w:anchor="_Toc384326742" w:history="1">
         <w:r>
           <w:rPr>
             <w:rStyle w:val="Hyperlink"/>
             <w:noProof/>
           </w:rPr>
-          <w:t>C.</w:t>
+          <w:t>A.</w:t>
         </w:r>
         <w:r>
           <w:rPr>
@@ -1874,7 +1939,7 @@
             <w:rStyle w:val="Hyperlink"/>
             <w:noProof/>
           </w:rPr>
-          <w:t>Diagramme de séquence – Gestion de contacts</w:t>
+          <w:t>Diagramme d’activité – Gestion de fichiers</w:t>
         </w:r>
         <w:r>
           <w:rPr>
@@ -1895,12 +1960,11 @@
             <w:noProof/>
             <w:webHidden/>
           </w:rPr>
-          <w:instrText xml:space="preserve"> PAGEREF _Toc383970757 \h </w:instrText>
-        </w:r>
-        <w:r>
-          <w:rPr>
-            <w:noProof/>
-            <w:webHidden/>
+          <w:instrText xml:space="preserve"> PAGEREF _Toc384326742 \h </w:instrText>
+        </w:r>
+        <w:r>
+          <w:rPr>
+            <w:noProof/>
           </w:rPr>
         </w:r>
         <w:r>
@@ -1915,7 +1979,7 @@
             <w:noProof/>
             <w:webHidden/>
           </w:rPr>
-          <w:t>8</w:t>
+          <w:t>10</w:t>
         </w:r>
         <w:r>
           <w:rPr>
@@ -1941,13 +2005,13 @@
           <w:lang w:eastAsia="fr-FR"/>
         </w:rPr>
       </w:pPr>
-      <w:hyperlink w:anchor="_Toc383970758" w:history="1">
+      <w:hyperlink w:anchor="_Toc384326743" w:history="1">
         <w:r>
           <w:rPr>
             <w:rStyle w:val="Hyperlink"/>
             <w:noProof/>
           </w:rPr>
-          <w:t>D.</w:t>
+          <w:t>B.</w:t>
         </w:r>
         <w:r>
           <w:rPr>
@@ -1964,7 +2028,7 @@
             <w:rStyle w:val="Hyperlink"/>
             <w:noProof/>
           </w:rPr>
-          <w:t>Diagramme de séquence – Gestion de SMS</w:t>
+          <w:t>Diagramme d’activité – Gestion de contacts</w:t>
         </w:r>
         <w:r>
           <w:rPr>
@@ -1985,12 +2049,11 @@
             <w:noProof/>
             <w:webHidden/>
           </w:rPr>
-          <w:instrText xml:space="preserve"> PAGEREF _Toc383970758 \h </w:instrText>
-        </w:r>
-        <w:r>
-          <w:rPr>
-            <w:noProof/>
-            <w:webHidden/>
+          <w:instrText xml:space="preserve"> PAGEREF _Toc384326743 \h </w:instrText>
+        </w:r>
+        <w:r>
+          <w:rPr>
+            <w:noProof/>
           </w:rPr>
         </w:r>
         <w:r>
@@ -2005,93 +2068,7 @@
             <w:noProof/>
             <w:webHidden/>
           </w:rPr>
-          <w:t>8</w:t>
-        </w:r>
-        <w:r>
-          <w:rPr>
-            <w:noProof/>
-            <w:webHidden/>
-          </w:rPr>
-          <w:fldChar w:fldCharType="end"/>
-        </w:r>
-      </w:hyperlink>
-    </w:p>
-    <w:p>
-      <w:pPr>
-        <w:pStyle w:val="TOC1"/>
-        <w:rPr>
-          <w:rFonts w:ascii="Times New Roman" w:hAnsi="Times New Roman"/>
-          <w:noProof/>
-          <w:sz w:val="24"/>
-          <w:szCs w:val="24"/>
-          <w:lang w:eastAsia="fr-FR"/>
-        </w:rPr>
-      </w:pPr>
-      <w:hyperlink w:anchor="_Toc383970759" w:history="1">
-        <w:r>
-          <w:rPr>
-            <w:rStyle w:val="Hyperlink"/>
-            <w:noProof/>
-          </w:rPr>
-          <w:t>VII.</w:t>
-        </w:r>
-        <w:r>
-          <w:rPr>
-            <w:rFonts w:ascii="Times New Roman" w:hAnsi="Times New Roman"/>
-            <w:noProof/>
-            <w:sz w:val="24"/>
-            <w:szCs w:val="24"/>
-            <w:lang w:eastAsia="fr-FR"/>
-          </w:rPr>
-          <w:tab/>
-        </w:r>
-        <w:r>
-          <w:rPr>
-            <w:rStyle w:val="Hyperlink"/>
-            <w:noProof/>
-          </w:rPr>
-          <w:t>Diagrammes d’activité</w:t>
-        </w:r>
-        <w:r>
-          <w:rPr>
-            <w:noProof/>
-            <w:webHidden/>
-          </w:rPr>
-          <w:tab/>
-        </w:r>
-        <w:r>
-          <w:rPr>
-            <w:noProof/>
-            <w:webHidden/>
-          </w:rPr>
-          <w:fldChar w:fldCharType="begin"/>
-        </w:r>
-        <w:r>
-          <w:rPr>
-            <w:noProof/>
-            <w:webHidden/>
-          </w:rPr>
-          <w:instrText xml:space="preserve"> PAGEREF _Toc383970759 \h </w:instrText>
-        </w:r>
-        <w:r>
-          <w:rPr>
-            <w:noProof/>
-            <w:webHidden/>
-          </w:rPr>
-        </w:r>
-        <w:r>
-          <w:rPr>
-            <w:noProof/>
-            <w:webHidden/>
-          </w:rPr>
-          <w:fldChar w:fldCharType="separate"/>
-        </w:r>
-        <w:r>
-          <w:rPr>
-            <w:noProof/>
-            <w:webHidden/>
-          </w:rPr>
-          <w:t>8</w:t>
+          <w:t>10</w:t>
         </w:r>
         <w:r>
           <w:rPr>
@@ -2117,13 +2094,13 @@
           <w:lang w:eastAsia="fr-FR"/>
         </w:rPr>
       </w:pPr>
-      <w:hyperlink w:anchor="_Toc383970760" w:history="1">
+      <w:hyperlink w:anchor="_Toc384326744" w:history="1">
         <w:r>
           <w:rPr>
             <w:rStyle w:val="Hyperlink"/>
             <w:noProof/>
           </w:rPr>
-          <w:t>A.</w:t>
+          <w:t>C.</w:t>
         </w:r>
         <w:r>
           <w:rPr>
@@ -2140,7 +2117,7 @@
             <w:rStyle w:val="Hyperlink"/>
             <w:noProof/>
           </w:rPr>
-          <w:t>Diagramme d’activité – Gestion de fichiers</w:t>
+          <w:t>Diagramme d’activité – Gestion de SMS</w:t>
         </w:r>
         <w:r>
           <w:rPr>
@@ -2161,12 +2138,11 @@
             <w:noProof/>
             <w:webHidden/>
           </w:rPr>
-          <w:instrText xml:space="preserve"> PAGEREF _Toc383970760 \h </w:instrText>
-        </w:r>
-        <w:r>
-          <w:rPr>
-            <w:noProof/>
-            <w:webHidden/>
+          <w:instrText xml:space="preserve"> PAGEREF _Toc384326744 \h </w:instrText>
+        </w:r>
+        <w:r>
+          <w:rPr>
+            <w:noProof/>
           </w:rPr>
         </w:r>
         <w:r>
@@ -2181,7 +2157,7 @@
             <w:noProof/>
             <w:webHidden/>
           </w:rPr>
-          <w:t>8</w:t>
+          <w:t>11</w:t>
         </w:r>
         <w:r>
           <w:rPr>
@@ -2207,13 +2183,13 @@
           <w:lang w:eastAsia="fr-FR"/>
         </w:rPr>
       </w:pPr>
-      <w:hyperlink w:anchor="_Toc383970761" w:history="1">
+      <w:hyperlink w:anchor="_Toc384326745" w:history="1">
         <w:r>
           <w:rPr>
             <w:rStyle w:val="Hyperlink"/>
             <w:noProof/>
           </w:rPr>
-          <w:t>B.</w:t>
+          <w:t>D.</w:t>
         </w:r>
         <w:r>
           <w:rPr>
@@ -2230,7 +2206,7 @@
             <w:rStyle w:val="Hyperlink"/>
             <w:noProof/>
           </w:rPr>
-          <w:t>Diagramme d’activité – Gestion de contacts</w:t>
+          <w:t>Diagramme d’activité – Gestion des applications</w:t>
         </w:r>
         <w:r>
           <w:rPr>
@@ -2251,12 +2227,11 @@
             <w:noProof/>
             <w:webHidden/>
           </w:rPr>
-          <w:instrText xml:space="preserve"> PAGEREF _Toc383970761 \h </w:instrText>
-        </w:r>
-        <w:r>
-          <w:rPr>
-            <w:noProof/>
-            <w:webHidden/>
+          <w:instrText xml:space="preserve"> PAGEREF _Toc384326745 \h </w:instrText>
+        </w:r>
+        <w:r>
+          <w:rPr>
+            <w:noProof/>
           </w:rPr>
         </w:r>
         <w:r>
@@ -2271,97 +2246,7 @@
             <w:noProof/>
             <w:webHidden/>
           </w:rPr>
-          <w:t>8</w:t>
-        </w:r>
-        <w:r>
-          <w:rPr>
-            <w:noProof/>
-            <w:webHidden/>
-          </w:rPr>
-          <w:fldChar w:fldCharType="end"/>
-        </w:r>
-      </w:hyperlink>
-    </w:p>
-    <w:p>
-      <w:pPr>
-        <w:pStyle w:val="TOC2"/>
-        <w:tabs>
-          <w:tab w:val="left" w:pos="720"/>
-          <w:tab w:val="right" w:leader="dot" w:pos="9013"/>
-        </w:tabs>
-        <w:rPr>
-          <w:rFonts w:ascii="Times New Roman" w:hAnsi="Times New Roman"/>
-          <w:noProof/>
-          <w:sz w:val="24"/>
-          <w:szCs w:val="24"/>
-          <w:lang w:eastAsia="fr-FR"/>
-        </w:rPr>
-      </w:pPr>
-      <w:hyperlink w:anchor="_Toc383970762" w:history="1">
-        <w:r>
-          <w:rPr>
-            <w:rStyle w:val="Hyperlink"/>
-            <w:noProof/>
-          </w:rPr>
-          <w:t>C.</w:t>
-        </w:r>
-        <w:r>
-          <w:rPr>
-            <w:rFonts w:ascii="Times New Roman" w:hAnsi="Times New Roman"/>
-            <w:noProof/>
-            <w:sz w:val="24"/>
-            <w:szCs w:val="24"/>
-            <w:lang w:eastAsia="fr-FR"/>
-          </w:rPr>
-          <w:tab/>
-        </w:r>
-        <w:r>
-          <w:rPr>
-            <w:rStyle w:val="Hyperlink"/>
-            <w:noProof/>
-          </w:rPr>
-          <w:t>Diagramme d’activité – Gestion de SMS</w:t>
-        </w:r>
-        <w:r>
-          <w:rPr>
-            <w:noProof/>
-            <w:webHidden/>
-          </w:rPr>
-          <w:tab/>
-        </w:r>
-        <w:r>
-          <w:rPr>
-            <w:noProof/>
-            <w:webHidden/>
-          </w:rPr>
-          <w:fldChar w:fldCharType="begin"/>
-        </w:r>
-        <w:r>
-          <w:rPr>
-            <w:noProof/>
-            <w:webHidden/>
-          </w:rPr>
-          <w:instrText xml:space="preserve"> PAGEREF _Toc383970762 \h </w:instrText>
-        </w:r>
-        <w:r>
-          <w:rPr>
-            <w:noProof/>
-            <w:webHidden/>
-          </w:rPr>
-        </w:r>
-        <w:r>
-          <w:rPr>
-            <w:noProof/>
-            <w:webHidden/>
-          </w:rPr>
-          <w:fldChar w:fldCharType="separate"/>
-        </w:r>
-        <w:r>
-          <w:rPr>
-            <w:noProof/>
-            <w:webHidden/>
-          </w:rPr>
-          <w:t>9</w:t>
+          <w:t>11</w:t>
         </w:r>
         <w:r>
           <w:rPr>
@@ -2383,7 +2268,7 @@
           <w:lang w:eastAsia="fr-FR"/>
         </w:rPr>
       </w:pPr>
-      <w:hyperlink w:anchor="_Toc383970763" w:history="1">
+      <w:hyperlink w:anchor="_Toc384326746" w:history="1">
         <w:r>
           <w:rPr>
             <w:rStyle w:val="Hyperlink"/>
@@ -2406,7 +2291,7 @@
             <w:rStyle w:val="Hyperlink"/>
             <w:noProof/>
           </w:rPr>
-          <w:t>Diagrammes d’état-transitions</w:t>
+          <w:t>Diagrammes de déploiement</w:t>
         </w:r>
         <w:r>
           <w:rPr>
@@ -2427,12 +2312,11 @@
             <w:noProof/>
             <w:webHidden/>
           </w:rPr>
-          <w:instrText xml:space="preserve"> PAGEREF _Toc383970763 \h </w:instrText>
-        </w:r>
-        <w:r>
-          <w:rPr>
-            <w:noProof/>
-            <w:webHidden/>
+          <w:instrText xml:space="preserve"> PAGEREF _Toc384326746 \h </w:instrText>
+        </w:r>
+        <w:r>
+          <w:rPr>
+            <w:noProof/>
           </w:rPr>
         </w:r>
         <w:r>
@@ -2447,93 +2331,7 @@
             <w:noProof/>
             <w:webHidden/>
           </w:rPr>
-          <w:t>9</w:t>
-        </w:r>
-        <w:r>
-          <w:rPr>
-            <w:noProof/>
-            <w:webHidden/>
-          </w:rPr>
-          <w:fldChar w:fldCharType="end"/>
-        </w:r>
-      </w:hyperlink>
-    </w:p>
-    <w:p>
-      <w:pPr>
-        <w:pStyle w:val="TOC1"/>
-        <w:rPr>
-          <w:rFonts w:ascii="Times New Roman" w:hAnsi="Times New Roman"/>
-          <w:noProof/>
-          <w:sz w:val="24"/>
-          <w:szCs w:val="24"/>
-          <w:lang w:eastAsia="fr-FR"/>
-        </w:rPr>
-      </w:pPr>
-      <w:hyperlink w:anchor="_Toc383970764" w:history="1">
-        <w:r>
-          <w:rPr>
-            <w:rStyle w:val="Hyperlink"/>
-            <w:noProof/>
-          </w:rPr>
-          <w:t>IX.</w:t>
-        </w:r>
-        <w:r>
-          <w:rPr>
-            <w:rFonts w:ascii="Times New Roman" w:hAnsi="Times New Roman"/>
-            <w:noProof/>
-            <w:sz w:val="24"/>
-            <w:szCs w:val="24"/>
-            <w:lang w:eastAsia="fr-FR"/>
-          </w:rPr>
-          <w:tab/>
-        </w:r>
-        <w:r>
-          <w:rPr>
-            <w:rStyle w:val="Hyperlink"/>
-            <w:noProof/>
-          </w:rPr>
-          <w:t>Diagrammes de déploiement</w:t>
-        </w:r>
-        <w:r>
-          <w:rPr>
-            <w:noProof/>
-            <w:webHidden/>
-          </w:rPr>
-          <w:tab/>
-        </w:r>
-        <w:r>
-          <w:rPr>
-            <w:noProof/>
-            <w:webHidden/>
-          </w:rPr>
-          <w:fldChar w:fldCharType="begin"/>
-        </w:r>
-        <w:r>
-          <w:rPr>
-            <w:noProof/>
-            <w:webHidden/>
-          </w:rPr>
-          <w:instrText xml:space="preserve"> PAGEREF _Toc383970764 \h </w:instrText>
-        </w:r>
-        <w:r>
-          <w:rPr>
-            <w:noProof/>
-            <w:webHidden/>
-          </w:rPr>
-        </w:r>
-        <w:r>
-          <w:rPr>
-            <w:noProof/>
-            <w:webHidden/>
-          </w:rPr>
-          <w:fldChar w:fldCharType="separate"/>
-        </w:r>
-        <w:r>
-          <w:rPr>
-            <w:noProof/>
-            <w:webHidden/>
-          </w:rPr>
-          <w:t>9</w:t>
+          <w:t>12</w:t>
         </w:r>
         <w:r>
           <w:rPr>
@@ -2574,7 +2372,7 @@
         <w:pStyle w:val="Heading1"/>
         <w:spacing w:before="120" w:after="240"/>
       </w:pPr>
-      <w:bookmarkStart w:id="0" w:name="_Toc383970737"/>
+      <w:bookmarkStart w:id="0" w:name="_Toc384326721"/>
       <w:r>
         <w:t>Sujet</w:t>
       </w:r>
@@ -2594,7 +2392,7 @@
         <w:pStyle w:val="Heading1"/>
         <w:spacing w:before="120" w:after="240"/>
       </w:pPr>
-      <w:bookmarkStart w:id="1" w:name="_Toc383970738"/>
+      <w:bookmarkStart w:id="1" w:name="_Toc384326722"/>
       <w:r>
         <w:t>Dictionnaire des données</w:t>
       </w:r>
@@ -2605,7 +2403,7 @@
         <w:pStyle w:val="Heading2"/>
         <w:spacing w:before="120" w:after="120"/>
       </w:pPr>
-      <w:bookmarkStart w:id="2" w:name="_Toc383970739"/>
+      <w:bookmarkStart w:id="2" w:name="_Toc384326723"/>
       <w:r>
         <w:t>Définition « Dictionnaire des données »</w:t>
       </w:r>
@@ -2650,7 +2448,7 @@
         <w:pStyle w:val="Heading2"/>
         <w:spacing w:before="120" w:after="120"/>
       </w:pPr>
-      <w:bookmarkStart w:id="3" w:name="_Toc383970740"/>
+      <w:bookmarkStart w:id="3" w:name="_Toc384326724"/>
       <w:commentRangeStart w:id="4"/>
       <w:r>
         <w:t>Document « Dictionnaire des données »</w:t>
@@ -2674,7 +2472,7 @@
         <w:pStyle w:val="Heading3"/>
         <w:spacing w:after="240"/>
       </w:pPr>
-      <w:bookmarkStart w:id="5" w:name="_Toc383970741"/>
+      <w:bookmarkStart w:id="5" w:name="_Toc384326725"/>
       <w:r>
         <w:t>Première étape : listing des données</w:t>
       </w:r>
@@ -2786,7 +2584,7 @@
         <w:pStyle w:val="Heading3"/>
         <w:spacing w:after="240"/>
       </w:pPr>
-      <w:bookmarkStart w:id="6" w:name="_Toc383970742"/>
+      <w:bookmarkStart w:id="6" w:name="_Toc384326726"/>
       <w:r>
         <w:t>Seconde étape : définition / documentation des données</w:t>
       </w:r>
@@ -3094,7 +2892,7 @@
         <w:pStyle w:val="Heading1"/>
         <w:spacing w:before="120" w:after="240"/>
       </w:pPr>
-      <w:bookmarkStart w:id="7" w:name="_Toc383970743"/>
+      <w:bookmarkStart w:id="7" w:name="_Toc384326727"/>
       <w:r>
         <w:t>Tableau des acteurs et des processus</w:t>
       </w:r>
@@ -3105,7 +2903,7 @@
         <w:pStyle w:val="Heading2"/>
         <w:spacing w:before="120" w:after="120"/>
       </w:pPr>
-      <w:bookmarkStart w:id="8" w:name="_Toc383970744"/>
+      <w:bookmarkStart w:id="8" w:name="_Toc384326728"/>
       <w:r>
         <w:t>Tableau des acteurs</w:t>
       </w:r>
@@ -3214,7 +3012,7 @@
         <w:pStyle w:val="Heading2"/>
         <w:spacing w:before="120" w:after="120"/>
       </w:pPr>
-      <w:bookmarkStart w:id="9" w:name="_Toc383970745"/>
+      <w:bookmarkStart w:id="9" w:name="_Toc384326729"/>
       <w:r>
         <w:t>Tableau des processus</w:t>
       </w:r>
@@ -3398,7 +3196,7 @@
               <w:spacing w:after="0" w:line="240" w:lineRule="auto"/>
             </w:pPr>
             <w:r>
-              <w:t>Liste applications</w:t>
+              <w:t>Gestion Applications</w:t>
             </w:r>
           </w:p>
         </w:tc>
@@ -3411,7 +3209,7 @@
               <w:spacing w:after="0" w:line="240" w:lineRule="auto"/>
             </w:pPr>
             <w:r>
-              <w:t>Affiche la liste des applications installées sur le téléphone et permet le téléchargement des APK de ces applications</w:t>
+              <w:t>Permet d’afficher la liste des applications installées sur le téléphone, d’effectuer une recherche. L’utilisateur peut télécharger des APK des applications installés sur le téléphone. Il a aussi la possibilité de les supprimer.</w:t>
             </w:r>
           </w:p>
         </w:tc>
@@ -3423,7 +3221,7 @@
         <w:pStyle w:val="Heading1"/>
         <w:spacing w:before="240" w:after="240"/>
       </w:pPr>
-      <w:bookmarkStart w:id="10" w:name="_Toc383970746"/>
+      <w:bookmarkStart w:id="10" w:name="_Toc384326730"/>
       <w:commentRangeStart w:id="11"/>
       <w:r>
         <w:t>Diagramme de classe (1</w:t>
@@ -3456,7 +3254,7 @@
         <w:pStyle w:val="Heading2"/>
         <w:spacing w:before="120" w:after="120"/>
       </w:pPr>
-      <w:bookmarkStart w:id="12" w:name="_Toc383970747"/>
+      <w:bookmarkStart w:id="12" w:name="_Toc384326731"/>
       <w:r>
         <w:t>Diagramme</w:t>
       </w:r>
@@ -3495,7 +3293,7 @@
         <w:pStyle w:val="Heading2"/>
         <w:spacing w:before="120" w:after="120"/>
       </w:pPr>
-      <w:bookmarkStart w:id="13" w:name="_Toc383970748"/>
+      <w:bookmarkStart w:id="13" w:name="_Toc384326732"/>
       <w:r>
         <w:t>En détail</w:t>
       </w:r>
@@ -3510,7 +3308,7 @@
         <w:pStyle w:val="Heading1"/>
         <w:spacing w:before="120" w:after="240"/>
       </w:pPr>
-      <w:bookmarkStart w:id="15" w:name="_Toc383970749"/>
+      <w:bookmarkStart w:id="15" w:name="_Toc384326733"/>
       <w:r>
         <w:t>Diagrammes de cas d’utilisation</w:t>
       </w:r>
@@ -3521,7 +3319,7 @@
         <w:pStyle w:val="Heading2"/>
         <w:spacing w:before="120" w:after="120"/>
       </w:pPr>
-      <w:bookmarkStart w:id="16" w:name="_Toc383970750"/>
+      <w:bookmarkStart w:id="16" w:name="_Toc384326734"/>
       <w:r>
         <w:t>Diagramme de cas d’utilisation - Global</w:t>
       </w:r>
@@ -3530,7 +3328,7 @@
     <w:p>
       <w:r>
         <w:pict>
-          <v:shape id="_x0000_i1026" type="#_x0000_t75" style="width:448.5pt;height:277.5pt">
+          <v:shape id="_x0000_i1026" type="#_x0000_t75" style="width:444pt;height:275.25pt">
             <v:imagedata r:id="rId7" o:title=""/>
           </v:shape>
         </w:pict>
@@ -3541,7 +3339,7 @@
         <w:pStyle w:val="Heading2"/>
         <w:spacing w:before="120" w:after="120"/>
       </w:pPr>
-      <w:bookmarkStart w:id="17" w:name="_Toc383970751"/>
+      <w:bookmarkStart w:id="17" w:name="_Toc384326735"/>
       <w:r>
         <w:t>Diagramme de cas d’utilisation – Gestion de fichiers</w:t>
       </w:r>
@@ -3952,7 +3750,7 @@
         <w:pStyle w:val="Heading2"/>
         <w:spacing w:before="120" w:after="120"/>
       </w:pPr>
-      <w:bookmarkStart w:id="18" w:name="_Toc383970752"/>
+      <w:bookmarkStart w:id="18" w:name="_Toc384326736"/>
       <w:r>
         <w:t>Diagramme de cas d’utilisation – Gestion de contacts</w:t>
       </w:r>
@@ -4215,7 +4013,7 @@
         <w:pStyle w:val="Heading2"/>
         <w:spacing w:before="120" w:after="120"/>
       </w:pPr>
-      <w:bookmarkStart w:id="19" w:name="_Toc383970753"/>
+      <w:bookmarkStart w:id="19" w:name="_Toc384326737"/>
       <w:r>
         <w:t>Diagramme de cas d’utilisation – Gestion de SMS</w:t>
       </w:r>
@@ -4232,30 +4030,19 @@
     </w:p>
     <w:p>
       <w:pPr>
-        <w:pStyle w:val="Heading1"/>
-        <w:spacing w:before="120" w:after="240"/>
-      </w:pPr>
-      <w:bookmarkStart w:id="20" w:name="_Toc383970754"/>
-      <w:r>
-        <w:t>Diagrammes de séquence</w:t>
-      </w:r>
-      <w:bookmarkEnd w:id="20"/>
-    </w:p>
-    <w:p>
-      <w:pPr>
         <w:pStyle w:val="Heading2"/>
         <w:spacing w:before="120" w:after="120"/>
       </w:pPr>
-      <w:bookmarkStart w:id="21" w:name="_Toc383970755"/>
-      <w:r>
-        <w:t>Diagramme de séquence – Global</w:t>
-      </w:r>
-      <w:bookmarkEnd w:id="21"/>
+      <w:bookmarkStart w:id="20" w:name="_Toc384326738"/>
+      <w:r>
+        <w:t>Diagramme de cas d’utilisation – Gestion des applications</w:t>
+      </w:r>
+      <w:bookmarkEnd w:id="20"/>
     </w:p>
     <w:p>
       <w:r>
         <w:pict>
-          <v:shape id="_x0000_i1030" type="#_x0000_t75" style="width:448.5pt;height:481.5pt">
+          <v:shape id="_x0000_i1030" type="#_x0000_t75" style="width:450pt;height:229.5pt">
             <v:imagedata r:id="rId11" o:title=""/>
           </v:shape>
         </w:pict>
@@ -4263,63 +4050,30 @@
     </w:p>
     <w:p>
       <w:pPr>
+        <w:pStyle w:val="Heading1"/>
+        <w:spacing w:before="120" w:after="240"/>
+      </w:pPr>
+      <w:bookmarkStart w:id="21" w:name="_Toc384326739"/>
+      <w:r>
+        <w:t>Diagrammes de séquence</w:t>
+      </w:r>
+      <w:bookmarkEnd w:id="21"/>
+    </w:p>
+    <w:p>
+      <w:pPr>
         <w:pStyle w:val="Heading2"/>
         <w:spacing w:before="120" w:after="120"/>
       </w:pPr>
-      <w:bookmarkStart w:id="22" w:name="_Toc383970756"/>
-      <w:r>
-        <w:t>Diagramme de séquence – Gestion de fichiers</w:t>
+      <w:bookmarkStart w:id="22" w:name="_Toc384326740"/>
+      <w:r>
+        <w:t>Diagramme de séquence – Global</w:t>
       </w:r>
       <w:bookmarkEnd w:id="22"/>
     </w:p>
     <w:p>
-      <w:pPr>
-        <w:pStyle w:val="Heading2"/>
-        <w:spacing w:before="120" w:after="120"/>
-      </w:pPr>
-      <w:bookmarkStart w:id="23" w:name="_Toc383970757"/>
-      <w:r>
-        <w:t>Diagramme de séquence – Gestion de contacts</w:t>
-      </w:r>
-      <w:bookmarkEnd w:id="23"/>
-    </w:p>
-    <w:p>
-      <w:pPr>
-        <w:pStyle w:val="Heading2"/>
-        <w:spacing w:before="120" w:after="120"/>
-      </w:pPr>
-      <w:bookmarkStart w:id="24" w:name="_Toc383970758"/>
-      <w:r>
-        <w:t>Diagramme de séquence – Gestion de SMS</w:t>
-      </w:r>
-      <w:bookmarkEnd w:id="24"/>
-    </w:p>
-    <w:p>
-      <w:pPr>
-        <w:pStyle w:val="Heading1"/>
-        <w:spacing w:before="120" w:after="240"/>
-      </w:pPr>
-      <w:bookmarkStart w:id="25" w:name="_Toc383970759"/>
-      <w:r>
-        <w:t>Diagrammes d’activité</w:t>
-      </w:r>
-      <w:bookmarkEnd w:id="25"/>
-    </w:p>
-    <w:p>
-      <w:pPr>
-        <w:pStyle w:val="Heading2"/>
-        <w:spacing w:before="120" w:after="120"/>
-      </w:pPr>
-      <w:bookmarkStart w:id="26" w:name="_Toc383970760"/>
-      <w:r>
-        <w:t>Diagramme d’activité – Gestion de fichiers</w:t>
-      </w:r>
-      <w:bookmarkEnd w:id="26"/>
-    </w:p>
-    <w:p>
       <w:r>
         <w:pict>
-          <v:shape id="_x0000_i1031" type="#_x0000_t75" style="width:445.5pt;height:279.75pt">
+          <v:shape id="_x0000_i1031" type="#_x0000_t75" style="width:448.5pt;height:481.5pt">
             <v:imagedata r:id="rId12" o:title=""/>
           </v:shape>
         </w:pict>
@@ -4327,19 +4081,30 @@
     </w:p>
     <w:p>
       <w:pPr>
+        <w:pStyle w:val="Heading1"/>
+        <w:spacing w:before="120" w:after="240"/>
+      </w:pPr>
+      <w:bookmarkStart w:id="23" w:name="_Toc384326741"/>
+      <w:r>
+        <w:t>Diagrammes d’activité</w:t>
+      </w:r>
+      <w:bookmarkEnd w:id="23"/>
+    </w:p>
+    <w:p>
+      <w:pPr>
         <w:pStyle w:val="Heading2"/>
         <w:spacing w:before="120" w:after="120"/>
       </w:pPr>
-      <w:bookmarkStart w:id="27" w:name="_Toc383970761"/>
-      <w:r>
-        <w:t>Diagramme d’activité – Gestion de contacts</w:t>
-      </w:r>
-      <w:bookmarkEnd w:id="27"/>
+      <w:bookmarkStart w:id="24" w:name="_Toc384326742"/>
+      <w:r>
+        <w:t>Diagramme d’activité – Gestion de fichiers</w:t>
+      </w:r>
+      <w:bookmarkEnd w:id="24"/>
     </w:p>
     <w:p>
       <w:r>
         <w:pict>
-          <v:shape id="_x0000_i1032" type="#_x0000_t75" style="width:447pt;height:182.25pt">
+          <v:shape id="_x0000_i1032" type="#_x0000_t75" style="width:445.5pt;height:275.25pt">
             <v:imagedata r:id="rId13" o:title=""/>
           </v:shape>
         </w:pict>
@@ -4350,16 +4115,16 @@
         <w:pStyle w:val="Heading2"/>
         <w:spacing w:before="120" w:after="120"/>
       </w:pPr>
-      <w:bookmarkStart w:id="28" w:name="_Toc383970762"/>
-      <w:r>
-        <w:t>Diagramme d’activité – Gestion de SMS</w:t>
-      </w:r>
-      <w:bookmarkEnd w:id="28"/>
+      <w:bookmarkStart w:id="25" w:name="_Toc384326743"/>
+      <w:r>
+        <w:t>Diagramme d’activité – Gestion de contacts</w:t>
+      </w:r>
+      <w:bookmarkEnd w:id="25"/>
     </w:p>
     <w:p>
       <w:r>
         <w:pict>
-          <v:shape id="_x0000_i1033" type="#_x0000_t75" style="width:447pt;height:272.25pt">
+          <v:shape id="_x0000_i1033" type="#_x0000_t75" style="width:447pt;height:180pt">
             <v:imagedata r:id="rId14" o:title=""/>
           </v:shape>
         </w:pict>
@@ -4370,14 +4135,16 @@
         <w:pStyle w:val="Heading2"/>
         <w:spacing w:before="120" w:after="120"/>
       </w:pPr>
-      <w:r>
-        <w:t>Diagramme d’activité – Gestion des applications</w:t>
-      </w:r>
+      <w:bookmarkStart w:id="26" w:name="_Toc384326744"/>
+      <w:r>
+        <w:t>Diagramme d’activité – Gestion de SMS</w:t>
+      </w:r>
+      <w:bookmarkEnd w:id="26"/>
     </w:p>
     <w:p>
       <w:r>
         <w:pict>
-          <v:shape id="_x0000_i1034" type="#_x0000_t75" style="width:419.25pt;height:291.75pt">
+          <v:shape id="_x0000_i1034" type="#_x0000_t75" style="width:447pt;height:272.25pt">
             <v:imagedata r:id="rId15" o:title=""/>
           </v:shape>
         </w:pict>
@@ -4385,20 +4152,40 @@
     </w:p>
     <w:p>
       <w:pPr>
+        <w:pStyle w:val="Heading2"/>
+        <w:spacing w:before="120" w:after="120"/>
+      </w:pPr>
+      <w:bookmarkStart w:id="27" w:name="_Toc384326745"/>
+      <w:r>
+        <w:t>Diagramme d’activité – Gestion des applications</w:t>
+      </w:r>
+      <w:bookmarkEnd w:id="27"/>
+    </w:p>
+    <w:p>
+      <w:r>
+        <w:pict>
+          <v:shape id="_x0000_i1035" type="#_x0000_t75" style="width:419.25pt;height:291.75pt">
+            <v:imagedata r:id="rId16" o:title=""/>
+          </v:shape>
+        </w:pict>
+      </w:r>
+    </w:p>
+    <w:p>
+      <w:pPr>
         <w:pStyle w:val="Heading1"/>
         <w:spacing w:before="120" w:after="240"/>
       </w:pPr>
-      <w:bookmarkStart w:id="29" w:name="_Toc383970764"/>
+      <w:bookmarkStart w:id="28" w:name="_Toc384326746"/>
       <w:r>
         <w:t>Diagrammes de déploiement</w:t>
       </w:r>
-      <w:bookmarkEnd w:id="29"/>
+      <w:bookmarkEnd w:id="28"/>
     </w:p>
     <w:p>
       <w:r>
         <w:pict>
-          <v:shape id="_x0000_i1035" type="#_x0000_t75" style="width:440.25pt;height:183.75pt">
-            <v:imagedata r:id="rId16" o:title=""/>
+          <v:shape id="_x0000_i1036" type="#_x0000_t75" style="width:440.25pt;height:183.75pt">
+            <v:imagedata r:id="rId17" o:title=""/>
           </v:shape>
         </w:pict>
       </w:r>
@@ -5763,272 +5550,144 @@
     </w:rPrDefault>
     <w:pPrDefault/>
   </w:docDefaults>
-  <w:latentStyles w:defLockedState="0" w:defUIPriority="99" w:defSemiHidden="1" w:defUnhideWhenUsed="0" w:defQFormat="0" w:count="267">
-    <w:lsdException w:name="Normal" w:semiHidden="0" w:uiPriority="0" w:qFormat="1"/>
-    <w:lsdException w:name="heading 1" w:semiHidden="0" w:uiPriority="0" w:qFormat="1"/>
-    <w:lsdException w:name="heading 2" w:semiHidden="0" w:uiPriority="0" w:qFormat="1"/>
-    <w:lsdException w:name="heading 3" w:semiHidden="0" w:uiPriority="0" w:qFormat="1"/>
-    <w:lsdException w:name="heading 4" w:semiHidden="0" w:uiPriority="0" w:qFormat="1"/>
-    <w:lsdException w:name="heading 5" w:semiHidden="0" w:uiPriority="0" w:qFormat="1"/>
-    <w:lsdException w:name="heading 6" w:semiHidden="0" w:uiPriority="0" w:qFormat="1"/>
-    <w:lsdException w:name="heading 7" w:semiHidden="0" w:uiPriority="0" w:qFormat="1"/>
-    <w:lsdException w:name="heading 8" w:semiHidden="0" w:uiPriority="0" w:qFormat="1"/>
-    <w:lsdException w:name="heading 9" w:semiHidden="0" w:uiPriority="0" w:qFormat="1"/>
-    <w:lsdException w:name="index 1" w:locked="1" w:unhideWhenUsed="1"/>
-    <w:lsdException w:name="index 2" w:locked="1" w:unhideWhenUsed="1"/>
-    <w:lsdException w:name="index 3" w:locked="1" w:unhideWhenUsed="1"/>
-    <w:lsdException w:name="index 4" w:locked="1" w:unhideWhenUsed="1"/>
-    <w:lsdException w:name="index 5" w:locked="1" w:unhideWhenUsed="1"/>
-    <w:lsdException w:name="index 6" w:locked="1" w:unhideWhenUsed="1"/>
-    <w:lsdException w:name="index 7" w:locked="1" w:unhideWhenUsed="1"/>
-    <w:lsdException w:name="index 8" w:locked="1" w:unhideWhenUsed="1"/>
-    <w:lsdException w:name="index 9" w:locked="1" w:unhideWhenUsed="1"/>
-    <w:lsdException w:name="toc 1" w:semiHidden="0" w:uiPriority="0"/>
-    <w:lsdException w:name="toc 2" w:semiHidden="0" w:uiPriority="0"/>
-    <w:lsdException w:name="toc 3" w:semiHidden="0" w:uiPriority="0"/>
-    <w:lsdException w:name="toc 4" w:semiHidden="0" w:uiPriority="0"/>
-    <w:lsdException w:name="toc 5" w:semiHidden="0" w:uiPriority="0"/>
-    <w:lsdException w:name="toc 6" w:semiHidden="0" w:uiPriority="0"/>
-    <w:lsdException w:name="toc 7" w:semiHidden="0" w:uiPriority="0"/>
-    <w:lsdException w:name="toc 8" w:semiHidden="0" w:uiPriority="0"/>
-    <w:lsdException w:name="toc 9" w:semiHidden="0" w:uiPriority="0"/>
-    <w:lsdException w:name="Normal Indent" w:locked="1" w:unhideWhenUsed="1"/>
-    <w:lsdException w:name="footnote text" w:locked="1" w:unhideWhenUsed="1"/>
-    <w:lsdException w:name="annotation text" w:locked="1" w:unhideWhenUsed="1"/>
-    <w:lsdException w:name="header" w:locked="1" w:unhideWhenUsed="1"/>
-    <w:lsdException w:name="footer" w:locked="1" w:unhideWhenUsed="1"/>
-    <w:lsdException w:name="index heading" w:locked="1" w:unhideWhenUsed="1"/>
-    <w:lsdException w:name="caption" w:uiPriority="0" w:unhideWhenUsed="1" w:qFormat="1"/>
-    <w:lsdException w:name="table of figures" w:locked="1" w:unhideWhenUsed="1"/>
-    <w:lsdException w:name="envelope address" w:locked="1" w:unhideWhenUsed="1"/>
-    <w:lsdException w:name="envelope return" w:locked="1" w:unhideWhenUsed="1"/>
-    <w:lsdException w:name="footnote reference" w:locked="1" w:unhideWhenUsed="1"/>
-    <w:lsdException w:name="annotation reference" w:locked="1" w:unhideWhenUsed="1"/>
-    <w:lsdException w:name="line number" w:locked="1" w:unhideWhenUsed="1"/>
-    <w:lsdException w:name="page number" w:locked="1" w:unhideWhenUsed="1"/>
-    <w:lsdException w:name="endnote reference" w:locked="1" w:unhideWhenUsed="1"/>
-    <w:lsdException w:name="endnote text" w:locked="1" w:unhideWhenUsed="1"/>
-    <w:lsdException w:name="table of authorities" w:locked="1" w:unhideWhenUsed="1"/>
-    <w:lsdException w:name="macro" w:locked="1" w:unhideWhenUsed="1"/>
-    <w:lsdException w:name="toa heading" w:locked="1" w:unhideWhenUsed="1"/>
-    <w:lsdException w:name="List" w:locked="1" w:unhideWhenUsed="1"/>
-    <w:lsdException w:name="List Bullet" w:locked="1" w:unhideWhenUsed="1"/>
-    <w:lsdException w:name="List Number" w:locked="1" w:unhideWhenUsed="1"/>
-    <w:lsdException w:name="List 2" w:locked="1" w:unhideWhenUsed="1"/>
-    <w:lsdException w:name="List 3" w:locked="1" w:unhideWhenUsed="1"/>
-    <w:lsdException w:name="List 4" w:locked="1" w:unhideWhenUsed="1"/>
-    <w:lsdException w:name="List 5" w:locked="1" w:unhideWhenUsed="1"/>
-    <w:lsdException w:name="List Bullet 2" w:locked="1" w:unhideWhenUsed="1"/>
-    <w:lsdException w:name="List Bullet 3" w:locked="1" w:unhideWhenUsed="1"/>
-    <w:lsdException w:name="List Bullet 4" w:locked="1" w:unhideWhenUsed="1"/>
-    <w:lsdException w:name="List Bullet 5" w:locked="1" w:unhideWhenUsed="1"/>
-    <w:lsdException w:name="List Number 2" w:locked="1" w:unhideWhenUsed="1"/>
-    <w:lsdException w:name="List Number 3" w:locked="1" w:unhideWhenUsed="1"/>
-    <w:lsdException w:name="List Number 4" w:locked="1" w:unhideWhenUsed="1"/>
-    <w:lsdException w:name="List Number 5" w:locked="1" w:unhideWhenUsed="1"/>
-    <w:lsdException w:name="Title" w:semiHidden="0" w:uiPriority="0" w:qFormat="1"/>
-    <w:lsdException w:name="Closing" w:locked="1" w:unhideWhenUsed="1"/>
-    <w:lsdException w:name="Signature" w:locked="1" w:unhideWhenUsed="1"/>
-    <w:lsdException w:name="Default Paragraph Font" w:semiHidden="0" w:uiPriority="0"/>
-    <w:lsdException w:name="Body Text" w:locked="1" w:unhideWhenUsed="1"/>
-    <w:lsdException w:name="Body Text Indent" w:locked="1" w:unhideWhenUsed="1"/>
-    <w:lsdException w:name="List Continue" w:locked="1" w:unhideWhenUsed="1"/>
-    <w:lsdException w:name="List Continue 2" w:locked="1" w:unhideWhenUsed="1"/>
-    <w:lsdException w:name="List Continue 3" w:locked="1" w:unhideWhenUsed="1"/>
-    <w:lsdException w:name="List Continue 4" w:locked="1" w:unhideWhenUsed="1"/>
-    <w:lsdException w:name="List Continue 5" w:locked="1" w:unhideWhenUsed="1"/>
-    <w:lsdException w:name="Message Header" w:locked="1" w:unhideWhenUsed="1"/>
-    <w:lsdException w:name="Subtitle" w:semiHidden="0" w:uiPriority="0" w:qFormat="1"/>
-    <w:lsdException w:name="Salutation" w:locked="1" w:unhideWhenUsed="1"/>
-    <w:lsdException w:name="Date" w:locked="1" w:unhideWhenUsed="1"/>
-    <w:lsdException w:name="Body Text First Indent" w:locked="1" w:unhideWhenUsed="1"/>
-    <w:lsdException w:name="Body Text First Indent 2" w:locked="1" w:unhideWhenUsed="1"/>
-    <w:lsdException w:name="Note Heading" w:locked="1" w:unhideWhenUsed="1"/>
-    <w:lsdException w:name="Body Text 2" w:locked="1" w:unhideWhenUsed="1"/>
-    <w:lsdException w:name="Body Text 3" w:locked="1" w:unhideWhenUsed="1"/>
-    <w:lsdException w:name="Body Text Indent 2" w:locked="1" w:unhideWhenUsed="1"/>
-    <w:lsdException w:name="Body Text Indent 3" w:locked="1" w:unhideWhenUsed="1"/>
-    <w:lsdException w:name="Block Text" w:locked="1" w:unhideWhenUsed="1"/>
-    <w:lsdException w:name="Hyperlink" w:locked="1" w:unhideWhenUsed="1"/>
-    <w:lsdException w:name="FollowedHyperlink" w:locked="1" w:unhideWhenUsed="1"/>
-    <w:lsdException w:name="Strong" w:semiHidden="0" w:uiPriority="0" w:qFormat="1"/>
-    <w:lsdException w:name="Emphasis" w:semiHidden="0" w:uiPriority="0" w:qFormat="1"/>
-    <w:lsdException w:name="Document Map" w:locked="1" w:unhideWhenUsed="1"/>
-    <w:lsdException w:name="Plain Text" w:locked="1" w:unhideWhenUsed="1"/>
-    <w:lsdException w:name="E-mail Signature" w:locked="1" w:unhideWhenUsed="1"/>
-    <w:lsdException w:name="HTML Top of Form" w:locked="1" w:unhideWhenUsed="1"/>
-    <w:lsdException w:name="HTML Bottom of Form" w:locked="1" w:unhideWhenUsed="1"/>
-    <w:lsdException w:name="Normal (Web)" w:locked="1" w:unhideWhenUsed="1"/>
-    <w:lsdException w:name="HTML Acronym" w:locked="1" w:unhideWhenUsed="1"/>
-    <w:lsdException w:name="HTML Address" w:locked="1" w:unhideWhenUsed="1"/>
-    <w:lsdException w:name="HTML Cite" w:locked="1" w:unhideWhenUsed="1"/>
-    <w:lsdException w:name="HTML Code" w:locked="1" w:unhideWhenUsed="1"/>
-    <w:lsdException w:name="HTML Definition" w:locked="1" w:unhideWhenUsed="1"/>
-    <w:lsdException w:name="HTML Keyboard" w:locked="1" w:unhideWhenUsed="1"/>
-    <w:lsdException w:name="HTML Preformatted" w:locked="1" w:unhideWhenUsed="1"/>
-    <w:lsdException w:name="HTML Sample" w:locked="1" w:unhideWhenUsed="1"/>
-    <w:lsdException w:name="HTML Typewriter" w:locked="1" w:unhideWhenUsed="1"/>
-    <w:lsdException w:name="HTML Variable" w:locked="1" w:unhideWhenUsed="1"/>
-    <w:lsdException w:name="Normal Table" w:locked="1" w:unhideWhenUsed="1"/>
-    <w:lsdException w:name="annotation subject" w:locked="1" w:unhideWhenUsed="1"/>
-    <w:lsdException w:name="No List" w:locked="1" w:unhideWhenUsed="1"/>
-    <w:lsdException w:name="Outline List 1" w:locked="1" w:unhideWhenUsed="1"/>
-    <w:lsdException w:name="Outline List 2" w:locked="1" w:unhideWhenUsed="1"/>
-    <w:lsdException w:name="Outline List 3" w:locked="1" w:unhideWhenUsed="1"/>
-    <w:lsdException w:name="Table Simple 1" w:locked="1" w:unhideWhenUsed="1"/>
-    <w:lsdException w:name="Table Simple 2" w:locked="1" w:unhideWhenUsed="1"/>
-    <w:lsdException w:name="Table Simple 3" w:locked="1" w:unhideWhenUsed="1"/>
-    <w:lsdException w:name="Table Classic 1" w:locked="1" w:unhideWhenUsed="1"/>
-    <w:lsdException w:name="Table Classic 2" w:locked="1" w:unhideWhenUsed="1"/>
-    <w:lsdException w:name="Table Classic 3" w:locked="1" w:unhideWhenUsed="1"/>
-    <w:lsdException w:name="Table Classic 4" w:locked="1" w:unhideWhenUsed="1"/>
-    <w:lsdException w:name="Table Colorful 1" w:locked="1" w:unhideWhenUsed="1"/>
-    <w:lsdException w:name="Table Colorful 2" w:locked="1" w:unhideWhenUsed="1"/>
-    <w:lsdException w:name="Table Colorful 3" w:locked="1" w:unhideWhenUsed="1"/>
-    <w:lsdException w:name="Table Columns 1" w:locked="1" w:unhideWhenUsed="1"/>
-    <w:lsdException w:name="Table Columns 2" w:locked="1" w:unhideWhenUsed="1"/>
-    <w:lsdException w:name="Table Columns 3" w:locked="1" w:unhideWhenUsed="1"/>
-    <w:lsdException w:name="Table Columns 4" w:locked="1" w:unhideWhenUsed="1"/>
-    <w:lsdException w:name="Table Columns 5" w:locked="1" w:unhideWhenUsed="1"/>
-    <w:lsdException w:name="Table Grid 1" w:locked="1" w:unhideWhenUsed="1"/>
-    <w:lsdException w:name="Table Grid 2" w:locked="1" w:unhideWhenUsed="1"/>
-    <w:lsdException w:name="Table Grid 3" w:locked="1" w:unhideWhenUsed="1"/>
-    <w:lsdException w:name="Table Grid 4" w:locked="1" w:unhideWhenUsed="1"/>
-    <w:lsdException w:name="Table Grid 5" w:locked="1" w:unhideWhenUsed="1"/>
-    <w:lsdException w:name="Table Grid 6" w:locked="1" w:unhideWhenUsed="1"/>
-    <w:lsdException w:name="Table Grid 7" w:locked="1" w:unhideWhenUsed="1"/>
-    <w:lsdException w:name="Table Grid 8" w:locked="1" w:unhideWhenUsed="1"/>
-    <w:lsdException w:name="Table List 1" w:locked="1" w:unhideWhenUsed="1"/>
-    <w:lsdException w:name="Table List 2" w:locked="1" w:unhideWhenUsed="1"/>
-    <w:lsdException w:name="Table List 3" w:locked="1" w:unhideWhenUsed="1"/>
-    <w:lsdException w:name="Table List 4" w:locked="1" w:unhideWhenUsed="1"/>
-    <w:lsdException w:name="Table List 5" w:locked="1" w:unhideWhenUsed="1"/>
-    <w:lsdException w:name="Table List 6" w:locked="1" w:unhideWhenUsed="1"/>
-    <w:lsdException w:name="Table List 7" w:locked="1" w:unhideWhenUsed="1"/>
-    <w:lsdException w:name="Table List 8" w:locked="1" w:unhideWhenUsed="1"/>
-    <w:lsdException w:name="Table 3D effects 1" w:locked="1" w:unhideWhenUsed="1"/>
-    <w:lsdException w:name="Table 3D effects 2" w:locked="1" w:unhideWhenUsed="1"/>
-    <w:lsdException w:name="Table 3D effects 3" w:locked="1" w:unhideWhenUsed="1"/>
-    <w:lsdException w:name="Table Contemporary" w:locked="1" w:unhideWhenUsed="1"/>
-    <w:lsdException w:name="Table Elegant" w:locked="1" w:unhideWhenUsed="1"/>
-    <w:lsdException w:name="Table Professional" w:locked="1" w:unhideWhenUsed="1"/>
-    <w:lsdException w:name="Table Subtle 1" w:locked="1" w:unhideWhenUsed="1"/>
-    <w:lsdException w:name="Table Subtle 2" w:locked="1" w:unhideWhenUsed="1"/>
-    <w:lsdException w:name="Table Web 1" w:locked="1" w:unhideWhenUsed="1"/>
-    <w:lsdException w:name="Table Web 2" w:locked="1" w:unhideWhenUsed="1"/>
-    <w:lsdException w:name="Table Web 3" w:locked="1" w:unhideWhenUsed="1"/>
-    <w:lsdException w:name="Balloon Text" w:locked="1" w:unhideWhenUsed="1"/>
-    <w:lsdException w:name="Table Grid" w:semiHidden="0" w:uiPriority="0"/>
-    <w:lsdException w:name="Table Theme" w:locked="1" w:unhideWhenUsed="1"/>
-    <w:lsdException w:name="No Spacing" w:semiHidden="0" w:uiPriority="1" w:qFormat="1"/>
-    <w:lsdException w:name="Light Shading" w:semiHidden="0" w:uiPriority="60"/>
-    <w:lsdException w:name="Light List" w:semiHidden="0" w:uiPriority="61"/>
-    <w:lsdException w:name="Light Grid" w:semiHidden="0" w:uiPriority="62"/>
-    <w:lsdException w:name="Medium Shading 1" w:semiHidden="0" w:uiPriority="63"/>
-    <w:lsdException w:name="Medium Shading 2" w:semiHidden="0" w:uiPriority="64"/>
-    <w:lsdException w:name="Medium List 1" w:semiHidden="0" w:uiPriority="65"/>
-    <w:lsdException w:name="Medium List 2" w:semiHidden="0" w:uiPriority="66"/>
-    <w:lsdException w:name="Medium Grid 1" w:semiHidden="0" w:uiPriority="67"/>
-    <w:lsdException w:name="Medium Grid 2" w:semiHidden="0" w:uiPriority="68"/>
-    <w:lsdException w:name="Medium Grid 3" w:semiHidden="0" w:uiPriority="69"/>
-    <w:lsdException w:name="Dark List" w:semiHidden="0" w:uiPriority="70"/>
-    <w:lsdException w:name="Colorful Shading" w:semiHidden="0" w:uiPriority="71"/>
-    <w:lsdException w:name="Colorful List" w:semiHidden="0" w:uiPriority="72"/>
-    <w:lsdException w:name="Colorful Grid" w:semiHidden="0" w:uiPriority="73"/>
-    <w:lsdException w:name="Light Shading Accent 1" w:semiHidden="0" w:uiPriority="60"/>
-    <w:lsdException w:name="Light List Accent 1" w:semiHidden="0" w:uiPriority="61"/>
-    <w:lsdException w:name="Light Grid Accent 1" w:semiHidden="0" w:uiPriority="62"/>
-    <w:lsdException w:name="Medium Shading 1 Accent 1" w:semiHidden="0" w:uiPriority="63"/>
-    <w:lsdException w:name="Medium Shading 2 Accent 1" w:semiHidden="0" w:uiPriority="64"/>
-    <w:lsdException w:name="Medium List 1 Accent 1" w:semiHidden="0" w:uiPriority="65"/>
-    <w:lsdException w:name="List Paragraph" w:semiHidden="0" w:uiPriority="34" w:qFormat="1"/>
-    <w:lsdException w:name="Quote" w:semiHidden="0" w:uiPriority="29" w:qFormat="1"/>
-    <w:lsdException w:name="Intense Quote" w:semiHidden="0" w:uiPriority="30" w:qFormat="1"/>
-    <w:lsdException w:name="Medium List 2 Accent 1" w:semiHidden="0" w:uiPriority="66"/>
-    <w:lsdException w:name="Medium Grid 1 Accent 1" w:semiHidden="0" w:uiPriority="67"/>
-    <w:lsdException w:name="Medium Grid 2 Accent 1" w:semiHidden="0" w:uiPriority="68"/>
-    <w:lsdException w:name="Medium Grid 3 Accent 1" w:semiHidden="0" w:uiPriority="69"/>
-    <w:lsdException w:name="Dark List Accent 1" w:semiHidden="0" w:uiPriority="70"/>
-    <w:lsdException w:name="Colorful Shading Accent 1" w:semiHidden="0" w:uiPriority="71"/>
-    <w:lsdException w:name="Colorful List Accent 1" w:semiHidden="0" w:uiPriority="72"/>
-    <w:lsdException w:name="Colorful Grid Accent 1" w:semiHidden="0" w:uiPriority="73"/>
-    <w:lsdException w:name="Light Shading Accent 2" w:semiHidden="0" w:uiPriority="60"/>
-    <w:lsdException w:name="Light List Accent 2" w:semiHidden="0" w:uiPriority="61"/>
-    <w:lsdException w:name="Light Grid Accent 2" w:semiHidden="0" w:uiPriority="62"/>
-    <w:lsdException w:name="Medium Shading 1 Accent 2" w:semiHidden="0" w:uiPriority="63"/>
-    <w:lsdException w:name="Medium Shading 2 Accent 2" w:semiHidden="0" w:uiPriority="64"/>
-    <w:lsdException w:name="Medium List 1 Accent 2" w:semiHidden="0" w:uiPriority="65"/>
-    <w:lsdException w:name="Medium List 2 Accent 2" w:semiHidden="0" w:uiPriority="66"/>
-    <w:lsdException w:name="Medium Grid 1 Accent 2" w:semiHidden="0" w:uiPriority="67"/>
-    <w:lsdException w:name="Medium Grid 2 Accent 2" w:semiHidden="0" w:uiPriority="68"/>
-    <w:lsdException w:name="Medium Grid 3 Accent 2" w:semiHidden="0" w:uiPriority="69"/>
-    <w:lsdException w:name="Dark List Accent 2" w:semiHidden="0" w:uiPriority="70"/>
-    <w:lsdException w:name="Colorful Shading Accent 2" w:semiHidden="0" w:uiPriority="71"/>
-    <w:lsdException w:name="Colorful List Accent 2" w:semiHidden="0" w:uiPriority="72"/>
-    <w:lsdException w:name="Colorful Grid Accent 2" w:semiHidden="0" w:uiPriority="73"/>
-    <w:lsdException w:name="Light Shading Accent 3" w:semiHidden="0" w:uiPriority="60"/>
-    <w:lsdException w:name="Light List Accent 3" w:semiHidden="0" w:uiPriority="61"/>
-    <w:lsdException w:name="Light Grid Accent 3" w:semiHidden="0" w:uiPriority="62"/>
-    <w:lsdException w:name="Medium Shading 1 Accent 3" w:semiHidden="0" w:uiPriority="63"/>
-    <w:lsdException w:name="Medium Shading 2 Accent 3" w:semiHidden="0" w:uiPriority="64"/>
-    <w:lsdException w:name="Medium List 1 Accent 3" w:semiHidden="0" w:uiPriority="65"/>
-    <w:lsdException w:name="Medium List 2 Accent 3" w:semiHidden="0" w:uiPriority="66"/>
-    <w:lsdException w:name="Medium Grid 1 Accent 3" w:semiHidden="0" w:uiPriority="67"/>
-    <w:lsdException w:name="Medium Grid 2 Accent 3" w:semiHidden="0" w:uiPriority="68"/>
-    <w:lsdException w:name="Medium Grid 3 Accent 3" w:semiHidden="0" w:uiPriority="69"/>
-    <w:lsdException w:name="Dark List Accent 3" w:semiHidden="0" w:uiPriority="70"/>
-    <w:lsdException w:name="Colorful Shading Accent 3" w:semiHidden="0" w:uiPriority="71"/>
-    <w:lsdException w:name="Colorful List Accent 3" w:semiHidden="0" w:uiPriority="72"/>
-    <w:lsdException w:name="Colorful Grid Accent 3" w:semiHidden="0" w:uiPriority="73"/>
-    <w:lsdException w:name="Light Shading Accent 4" w:semiHidden="0" w:uiPriority="60"/>
-    <w:lsdException w:name="Light List Accent 4" w:semiHidden="0" w:uiPriority="61"/>
-    <w:lsdException w:name="Light Grid Accent 4" w:semiHidden="0" w:uiPriority="62"/>
-    <w:lsdException w:name="Medium Shading 1 Accent 4" w:semiHidden="0" w:uiPriority="63"/>
-    <w:lsdException w:name="Medium Shading 2 Accent 4" w:semiHidden="0" w:uiPriority="64"/>
-    <w:lsdException w:name="Medium List 1 Accent 4" w:semiHidden="0" w:uiPriority="65"/>
-    <w:lsdException w:name="Medium List 2 Accent 4" w:semiHidden="0" w:uiPriority="66"/>
-    <w:lsdException w:name="Medium Grid 1 Accent 4" w:semiHidden="0" w:uiPriority="67"/>
-    <w:lsdException w:name="Medium Grid 2 Accent 4" w:semiHidden="0" w:uiPriority="68"/>
-    <w:lsdException w:name="Medium Grid 3 Accent 4" w:semiHidden="0" w:uiPriority="69"/>
-    <w:lsdException w:name="Dark List Accent 4" w:semiHidden="0" w:uiPriority="70"/>
-    <w:lsdException w:name="Colorful Shading Accent 4" w:semiHidden="0" w:uiPriority="71"/>
-    <w:lsdException w:name="Colorful List Accent 4" w:semiHidden="0" w:uiPriority="72"/>
-    <w:lsdException w:name="Colorful Grid Accent 4" w:semiHidden="0" w:uiPriority="73"/>
-    <w:lsdException w:name="Light Shading Accent 5" w:semiHidden="0" w:uiPriority="60"/>
-    <w:lsdException w:name="Light List Accent 5" w:semiHidden="0" w:uiPriority="61"/>
-    <w:lsdException w:name="Light Grid Accent 5" w:semiHidden="0" w:uiPriority="62"/>
-    <w:lsdException w:name="Medium Shading 1 Accent 5" w:semiHidden="0" w:uiPriority="63"/>
-    <w:lsdException w:name="Medium Shading 2 Accent 5" w:semiHidden="0" w:uiPriority="64"/>
-    <w:lsdException w:name="Medium List 1 Accent 5" w:semiHidden="0" w:uiPriority="65"/>
-    <w:lsdException w:name="Medium List 2 Accent 5" w:semiHidden="0" w:uiPriority="66"/>
-    <w:lsdException w:name="Medium Grid 1 Accent 5" w:semiHidden="0" w:uiPriority="67"/>
-    <w:lsdException w:name="Medium Grid 2 Accent 5" w:semiHidden="0" w:uiPriority="68"/>
-    <w:lsdException w:name="Medium Grid 3 Accent 5" w:semiHidden="0" w:uiPriority="69"/>
-    <w:lsdException w:name="Dark List Accent 5" w:semiHidden="0" w:uiPriority="70"/>
-    <w:lsdException w:name="Colorful Shading Accent 5" w:semiHidden="0" w:uiPriority="71"/>
-    <w:lsdException w:name="Colorful List Accent 5" w:semiHidden="0" w:uiPriority="72"/>
-    <w:lsdException w:name="Colorful Grid Accent 5" w:semiHidden="0" w:uiPriority="73"/>
-    <w:lsdException w:name="Light Shading Accent 6" w:semiHidden="0" w:uiPriority="60"/>
-    <w:lsdException w:name="Light List Accent 6" w:semiHidden="0" w:uiPriority="61"/>
-    <w:lsdException w:name="Light Grid Accent 6" w:semiHidden="0" w:uiPriority="62"/>
-    <w:lsdException w:name="Medium Shading 1 Accent 6" w:semiHidden="0" w:uiPriority="63"/>
-    <w:lsdException w:name="Medium Shading 2 Accent 6" w:semiHidden="0" w:uiPriority="64"/>
-    <w:lsdException w:name="Medium List 1 Accent 6" w:semiHidden="0" w:uiPriority="65"/>
-    <w:lsdException w:name="Medium List 2 Accent 6" w:semiHidden="0" w:uiPriority="66"/>
-    <w:lsdException w:name="Medium Grid 1 Accent 6" w:semiHidden="0" w:uiPriority="67"/>
-    <w:lsdException w:name="Medium Grid 2 Accent 6" w:semiHidden="0" w:uiPriority="68"/>
-    <w:lsdException w:name="Medium Grid 3 Accent 6" w:semiHidden="0" w:uiPriority="69"/>
-    <w:lsdException w:name="Dark List Accent 6" w:semiHidden="0" w:uiPriority="70"/>
-    <w:lsdException w:name="Colorful Shading Accent 6" w:semiHidden="0" w:uiPriority="71"/>
-    <w:lsdException w:name="Colorful List Accent 6" w:semiHidden="0" w:uiPriority="72"/>
-    <w:lsdException w:name="Colorful Grid Accent 6" w:semiHidden="0" w:uiPriority="73"/>
-    <w:lsdException w:name="Subtle Emphasis" w:semiHidden="0" w:uiPriority="19" w:qFormat="1"/>
-    <w:lsdException w:name="Intense Emphasis" w:semiHidden="0" w:uiPriority="21" w:qFormat="1"/>
-    <w:lsdException w:name="Subtle Reference" w:semiHidden="0" w:uiPriority="31" w:qFormat="1"/>
-    <w:lsdException w:name="Intense Reference" w:semiHidden="0" w:uiPriority="32" w:qFormat="1"/>
-    <w:lsdException w:name="Book Title" w:semiHidden="0" w:uiPriority="33" w:qFormat="1"/>
-    <w:lsdException w:name="Bibliography" w:uiPriority="37" w:unhideWhenUsed="1"/>
-    <w:lsdException w:name="TOC Heading" w:semiHidden="0" w:uiPriority="39" w:qFormat="1"/>
+  <w:latentStyles w:defLockedState="1" w:defUIPriority="99" w:defSemiHidden="1" w:defUnhideWhenUsed="1" w:defQFormat="0" w:count="267">
+    <w:lsdException w:name="Normal" w:semiHidden="0" w:uiPriority="0" w:unhideWhenUsed="0" w:qFormat="1"/>
+    <w:lsdException w:name="heading 1" w:semiHidden="0" w:uiPriority="9" w:unhideWhenUsed="0" w:qFormat="1"/>
+    <w:lsdException w:name="heading 2" w:semiHidden="0" w:uiPriority="9" w:unhideWhenUsed="0" w:qFormat="1"/>
+    <w:lsdException w:name="heading 3" w:semiHidden="0" w:uiPriority="9" w:unhideWhenUsed="0" w:qFormat="1"/>
+    <w:lsdException w:name="heading 4" w:semiHidden="0" w:uiPriority="9" w:unhideWhenUsed="0" w:qFormat="1"/>
+    <w:lsdException w:name="heading 5" w:semiHidden="0" w:uiPriority="9" w:unhideWhenUsed="0" w:qFormat="1"/>
+    <w:lsdException w:name="heading 6" w:semiHidden="0" w:uiPriority="9" w:unhideWhenUsed="0" w:qFormat="1"/>
+    <w:lsdException w:name="heading 7" w:semiHidden="0" w:uiPriority="9" w:unhideWhenUsed="0" w:qFormat="1"/>
+    <w:lsdException w:name="heading 8" w:semiHidden="0" w:uiPriority="9" w:unhideWhenUsed="0" w:qFormat="1"/>
+    <w:lsdException w:name="heading 9" w:semiHidden="0" w:uiPriority="9" w:unhideWhenUsed="0" w:qFormat="1"/>
+    <w:lsdException w:name="toc 1" w:uiPriority="39"/>
+    <w:lsdException w:name="toc 2" w:uiPriority="39"/>
+    <w:lsdException w:name="toc 3" w:uiPriority="39"/>
+    <w:lsdException w:name="toc 4" w:uiPriority="39"/>
+    <w:lsdException w:name="toc 5" w:uiPriority="39"/>
+    <w:lsdException w:name="toc 6" w:uiPriority="39"/>
+    <w:lsdException w:name="toc 7" w:uiPriority="39"/>
+    <w:lsdException w:name="toc 8" w:uiPriority="39"/>
+    <w:lsdException w:name="toc 9" w:uiPriority="39"/>
+    <w:lsdException w:name="caption" w:uiPriority="35" w:qFormat="1"/>
+    <w:lsdException w:name="Title" w:semiHidden="0" w:uiPriority="10" w:unhideWhenUsed="0" w:qFormat="1"/>
+    <w:lsdException w:name="Default Paragraph Font" w:uiPriority="1"/>
+    <w:lsdException w:name="Subtitle" w:semiHidden="0" w:uiPriority="11" w:unhideWhenUsed="0" w:qFormat="1"/>
+    <w:lsdException w:name="Strong" w:semiHidden="0" w:uiPriority="22" w:unhideWhenUsed="0" w:qFormat="1"/>
+    <w:lsdException w:name="Emphasis" w:semiHidden="0" w:uiPriority="20" w:unhideWhenUsed="0" w:qFormat="1"/>
+    <w:lsdException w:name="Table Grid" w:semiHidden="0" w:uiPriority="59" w:unhideWhenUsed="0"/>
+    <w:lsdException w:name="Placeholder Text" w:locked="0" w:unhideWhenUsed="0"/>
+    <w:lsdException w:name="No Spacing" w:locked="0" w:semiHidden="0" w:uiPriority="1" w:unhideWhenUsed="0" w:qFormat="1"/>
+    <w:lsdException w:name="Light Shading" w:locked="0" w:semiHidden="0" w:uiPriority="60" w:unhideWhenUsed="0"/>
+    <w:lsdException w:name="Light List" w:locked="0" w:semiHidden="0" w:uiPriority="61" w:unhideWhenUsed="0"/>
+    <w:lsdException w:name="Light Grid" w:locked="0" w:semiHidden="0" w:uiPriority="62" w:unhideWhenUsed="0"/>
+    <w:lsdException w:name="Medium Shading 1" w:locked="0" w:semiHidden="0" w:uiPriority="63" w:unhideWhenUsed="0"/>
+    <w:lsdException w:name="Medium Shading 2" w:locked="0" w:semiHidden="0" w:uiPriority="64" w:unhideWhenUsed="0"/>
+    <w:lsdException w:name="Medium List 1" w:locked="0" w:semiHidden="0" w:uiPriority="65" w:unhideWhenUsed="0"/>
+    <w:lsdException w:name="Medium List 2" w:locked="0" w:semiHidden="0" w:uiPriority="66" w:unhideWhenUsed="0"/>
+    <w:lsdException w:name="Medium Grid 1" w:locked="0" w:semiHidden="0" w:uiPriority="67" w:unhideWhenUsed="0"/>
+    <w:lsdException w:name="Medium Grid 2" w:locked="0" w:semiHidden="0" w:uiPriority="68" w:unhideWhenUsed="0"/>
+    <w:lsdException w:name="Medium Grid 3" w:locked="0" w:semiHidden="0" w:uiPriority="69" w:unhideWhenUsed="0"/>
+    <w:lsdException w:name="Dark List" w:locked="0" w:semiHidden="0" w:uiPriority="70" w:unhideWhenUsed="0"/>
+    <w:lsdException w:name="Colorful Shading" w:locked="0" w:semiHidden="0" w:uiPriority="71" w:unhideWhenUsed="0"/>
+    <w:lsdException w:name="Colorful List" w:locked="0" w:semiHidden="0" w:uiPriority="72" w:unhideWhenUsed="0"/>
+    <w:lsdException w:name="Colorful Grid" w:locked="0" w:semiHidden="0" w:uiPriority="73" w:unhideWhenUsed="0"/>
+    <w:lsdException w:name="Light Shading Accent 1" w:locked="0" w:semiHidden="0" w:uiPriority="60" w:unhideWhenUsed="0"/>
+    <w:lsdException w:name="Light List Accent 1" w:locked="0" w:semiHidden="0" w:uiPriority="61" w:unhideWhenUsed="0"/>
+    <w:lsdException w:name="Light Grid Accent 1" w:locked="0" w:semiHidden="0" w:uiPriority="62" w:unhideWhenUsed="0"/>
+    <w:lsdException w:name="Medium Shading 1 Accent 1" w:locked="0" w:semiHidden="0" w:uiPriority="63" w:unhideWhenUsed="0"/>
+    <w:lsdException w:name="Medium Shading 2 Accent 1" w:locked="0" w:semiHidden="0" w:uiPriority="64" w:unhideWhenUsed="0"/>
+    <w:lsdException w:name="Medium List 1 Accent 1" w:locked="0" w:semiHidden="0" w:uiPriority="65" w:unhideWhenUsed="0"/>
+    <w:lsdException w:name="Revision" w:locked="0" w:unhideWhenUsed="0"/>
+    <w:lsdException w:name="List Paragraph" w:locked="0" w:semiHidden="0" w:uiPriority="34" w:unhideWhenUsed="0" w:qFormat="1"/>
+    <w:lsdException w:name="Quote" w:locked="0" w:semiHidden="0" w:uiPriority="29" w:unhideWhenUsed="0" w:qFormat="1"/>
+    <w:lsdException w:name="Intense Quote" w:locked="0" w:semiHidden="0" w:uiPriority="30" w:unhideWhenUsed="0" w:qFormat="1"/>
+    <w:lsdException w:name="Medium List 2 Accent 1" w:locked="0" w:semiHidden="0" w:uiPriority="66" w:unhideWhenUsed="0"/>
+    <w:lsdException w:name="Medium Grid 1 Accent 1" w:locked="0" w:semiHidden="0" w:uiPriority="67" w:unhideWhenUsed="0"/>
+    <w:lsdException w:name="Medium Grid 2 Accent 1" w:locked="0" w:semiHidden="0" w:uiPriority="68" w:unhideWhenUsed="0"/>
+    <w:lsdException w:name="Medium Grid 3 Accent 1" w:locked="0" w:semiHidden="0" w:uiPriority="69" w:unhideWhenUsed="0"/>
+    <w:lsdException w:name="Dark List Accent 1" w:locked="0" w:semiHidden="0" w:uiPriority="70" w:unhideWhenUsed="0"/>
+    <w:lsdException w:name="Colorful Shading Accent 1" w:locked="0" w:semiHidden="0" w:uiPriority="71" w:unhideWhenUsed="0"/>
+    <w:lsdException w:name="Colorful List Accent 1" w:locked="0" w:semiHidden="0" w:uiPriority="72" w:unhideWhenUsed="0"/>
+    <w:lsdException w:name="Colorful Grid Accent 1" w:locked="0" w:semiHidden="0" w:uiPriority="73" w:unhideWhenUsed="0"/>
+    <w:lsdException w:name="Light Shading Accent 2" w:locked="0" w:semiHidden="0" w:uiPriority="60" w:unhideWhenUsed="0"/>
+    <w:lsdException w:name="Light List Accent 2" w:locked="0" w:semiHidden="0" w:uiPriority="61" w:unhideWhenUsed="0"/>
+    <w:lsdException w:name="Light Grid Accent 2" w:locked="0" w:semiHidden="0" w:uiPriority="62" w:unhideWhenUsed="0"/>
+    <w:lsdException w:name="Medium Shading 1 Accent 2" w:locked="0" w:semiHidden="0" w:uiPriority="63" w:unhideWhenUsed="0"/>
+    <w:lsdException w:name="Medium Shading 2 Accent 2" w:locked="0" w:semiHidden="0" w:uiPriority="64" w:unhideWhenUsed="0"/>
+    <w:lsdException w:name="Medium List 1 Accent 2" w:locked="0" w:semiHidden="0" w:uiPriority="65" w:unhideWhenUsed="0"/>
+    <w:lsdException w:name="Medium List 2 Accent 2" w:locked="0" w:semiHidden="0" w:uiPriority="66" w:unhideWhenUsed="0"/>
+    <w:lsdException w:name="Medium Grid 1 Accent 2" w:locked="0" w:semiHidden="0" w:uiPriority="67" w:unhideWhenUsed="0"/>
+    <w:lsdException w:name="Medium Grid 2 Accent 2" w:locked="0" w:semiHidden="0" w:uiPriority="68" w:unhideWhenUsed="0"/>
+    <w:lsdException w:name="Medium Grid 3 Accent 2" w:locked="0" w:semiHidden="0" w:uiPriority="69" w:unhideWhenUsed="0"/>
+    <w:lsdException w:name="Dark List Accent 2" w:locked="0" w:semiHidden="0" w:uiPriority="70" w:unhideWhenUsed="0"/>
+    <w:lsdException w:name="Colorful Shading Accent 2" w:locked="0" w:semiHidden="0" w:uiPriority="71" w:unhideWhenUsed="0"/>
+    <w:lsdException w:name="Colorful List Accent 2" w:locked="0" w:semiHidden="0" w:uiPriority="72" w:unhideWhenUsed="0"/>
+    <w:lsdException w:name="Colorful Grid Accent 2" w:locked="0" w:semiHidden="0" w:uiPriority="73" w:unhideWhenUsed="0"/>
+    <w:lsdException w:name="Light Shading Accent 3" w:locked="0" w:semiHidden="0" w:uiPriority="60" w:unhideWhenUsed="0"/>
+    <w:lsdException w:name="Light List Accent 3" w:locked="0" w:semiHidden="0" w:uiPriority="61" w:unhideWhenUsed="0"/>
+    <w:lsdException w:name="Light Grid Accent 3" w:locked="0" w:semiHidden="0" w:uiPriority="62" w:unhideWhenUsed="0"/>
+    <w:lsdException w:name="Medium Shading 1 Accent 3" w:locked="0" w:semiHidden="0" w:uiPriority="63" w:unhideWhenUsed="0"/>
+    <w:lsdException w:name="Medium Shading 2 Accent 3" w:locked="0" w:semiHidden="0" w:uiPriority="64" w:unhideWhenUsed="0"/>
+    <w:lsdException w:name="Medium List 1 Accent 3" w:locked="0" w:semiHidden="0" w:uiPriority="65" w:unhideWhenUsed="0"/>
+    <w:lsdException w:name="Medium List 2 Accent 3" w:locked="0" w:semiHidden="0" w:uiPriority="66" w:unhideWhenUsed="0"/>
+    <w:lsdException w:name="Medium Grid 1 Accent 3" w:locked="0" w:semiHidden="0" w:uiPriority="67" w:unhideWhenUsed="0"/>
+    <w:lsdException w:name="Medium Grid 2 Accent 3" w:locked="0" w:semiHidden="0" w:uiPriority="68" w:unhideWhenUsed="0"/>
+    <w:lsdException w:name="Medium Grid 3 Accent 3" w:locked="0" w:semiHidden="0" w:uiPriority="69" w:unhideWhenUsed="0"/>
+    <w:lsdException w:name="Dark List Accent 3" w:locked="0" w:semiHidden="0" w:uiPriority="70" w:unhideWhenUsed="0"/>
+    <w:lsdException w:name="Colorful Shading Accent 3" w:locked="0" w:semiHidden="0" w:uiPriority="71" w:unhideWhenUsed="0"/>
+    <w:lsdException w:name="Colorful List Accent 3" w:locked="0" w:semiHidden="0" w:uiPriority="72" w:unhideWhenUsed="0"/>
+    <w:lsdException w:name="Colorful Grid Accent 3" w:locked="0" w:semiHidden="0" w:uiPriority="73" w:unhideWhenUsed="0"/>
+    <w:lsdException w:name="Light Shading Accent 4" w:locked="0" w:semiHidden="0" w:uiPriority="60" w:unhideWhenUsed="0"/>
+    <w:lsdException w:name="Light List Accent 4" w:locked="0" w:semiHidden="0" w:uiPriority="61" w:unhideWhenUsed="0"/>
+    <w:lsdException w:name="Light Grid Accent 4" w:locked="0" w:semiHidden="0" w:uiPriority="62" w:unhideWhenUsed="0"/>
+    <w:lsdException w:name="Medium Shading 1 Accent 4" w:locked="0" w:semiHidden="0" w:uiPriority="63" w:unhideWhenUsed="0"/>
+    <w:lsdException w:name="Medium Shading 2 Accent 4" w:locked="0" w:semiHidden="0" w:uiPriority="64" w:unhideWhenUsed="0"/>
+    <w:lsdException w:name="Medium List 1 Accent 4" w:locked="0" w:semiHidden="0" w:uiPriority="65" w:unhideWhenUsed="0"/>
+    <w:lsdException w:name="Medium List 2 Accent 4" w:locked="0" w:semiHidden="0" w:uiPriority="66" w:unhideWhenUsed="0"/>
+    <w:lsdException w:name="Medium Grid 1 Accent 4" w:locked="0" w:semiHidden="0" w:uiPriority="67" w:unhideWhenUsed="0"/>
+    <w:lsdException w:name="Medium Grid 2 Accent 4" w:locked="0" w:semiHidden="0" w:uiPriority="68" w:unhideWhenUsed="0"/>
+    <w:lsdException w:name="Medium Grid 3 Accent 4" w:locked="0" w:semiHidden="0" w:uiPriority="69" w:unhideWhenUsed="0"/>
+    <w:lsdException w:name="Dark List Accent 4" w:locked="0" w:semiHidden="0" w:uiPriority="70" w:unhideWhenUsed="0"/>
+    <w:lsdException w:name="Colorful Shading Accent 4" w:locked="0" w:semiHidden="0" w:uiPriority="71" w:unhideWhenUsed="0"/>
+    <w:lsdException w:name="Colorful List Accent 4" w:locked="0" w:semiHidden="0" w:uiPriority="72" w:unhideWhenUsed="0"/>
+    <w:lsdException w:name="Colorful Grid Accent 4" w:locked="0" w:semiHidden="0" w:uiPriority="73" w:unhideWhenUsed="0"/>
+    <w:lsdException w:name="Light Shading Accent 5" w:locked="0" w:semiHidden="0" w:uiPriority="60" w:unhideWhenUsed="0"/>
+    <w:lsdException w:name="Light List Accent 5" w:locked="0" w:semiHidden="0" w:uiPriority="61" w:unhideWhenUsed="0"/>
+    <w:lsdException w:name="Light Grid Accent 5" w:locked="0" w:semiHidden="0" w:uiPriority="62" w:unhideWhenUsed="0"/>
+    <w:lsdException w:name="Medium Shading 1 Accent 5" w:locked="0" w:semiHidden="0" w:uiPriority="63" w:unhideWhenUsed="0"/>
+    <w:lsdException w:name="Medium Shading 2 Accent 5" w:locked="0" w:semiHidden="0" w:uiPriority="64" w:unhideWhenUsed="0"/>
+    <w:lsdException w:name="Medium List 1 Accent 5" w:locked="0" w:semiHidden="0" w:uiPriority="65" w:unhideWhenUsed="0"/>
+    <w:lsdException w:name="Medium List 2 Accent 5" w:locked="0" w:semiHidden="0" w:uiPriority="66" w:unhideWhenUsed="0"/>
+    <w:lsdException w:name="Medium Grid 1 Accent 5" w:locked="0" w:semiHidden="0" w:uiPriority="67" w:unhideWhenUsed="0"/>
+    <w:lsdException w:name="Medium Grid 2 Accent 5" w:locked="0" w:semiHidden="0" w:uiPriority="68" w:unhideWhenUsed="0"/>
+    <w:lsdException w:name="Medium Grid 3 Accent 5" w:locked="0" w:semiHidden="0" w:uiPriority="69" w:unhideWhenUsed="0"/>
+    <w:lsdException w:name="Dark List Accent 5" w:locked="0" w:semiHidden="0" w:uiPriority="70" w:unhideWhenUsed="0"/>
+    <w:lsdException w:name="Colorful Shading Accent 5" w:locked="0" w:semiHidden="0" w:uiPriority="71" w:unhideWhenUsed="0"/>
+    <w:lsdException w:name="Colorful List Accent 5" w:locked="0" w:semiHidden="0" w:uiPriority="72" w:unhideWhenUsed="0"/>
+    <w:lsdException w:name="Colorful Grid Accent 5" w:locked="0" w:semiHidden="0" w:uiPriority="73" w:unhideWhenUsed="0"/>
+    <w:lsdException w:name="Light Shading Accent 6" w:locked="0" w:semiHidden="0" w:uiPriority="60" w:unhideWhenUsed="0"/>
+    <w:lsdException w:name="Light List Accent 6" w:locked="0" w:semiHidden="0" w:uiPriority="61" w:unhideWhenUsed="0"/>
+    <w:lsdException w:name="Light Grid Accent 6" w:locked="0" w:semiHidden="0" w:uiPriority="62" w:unhideWhenUsed="0"/>
+    <w:lsdException w:name="Medium Shading 1 Accent 6" w:locked="0" w:semiHidden="0" w:uiPriority="63" w:unhideWhenUsed="0"/>
+    <w:lsdException w:name="Medium Shading 2 Accent 6" w:locked="0" w:semiHidden="0" w:uiPriority="64" w:unhideWhenUsed="0"/>
+    <w:lsdException w:name="Medium List 1 Accent 6" w:locked="0" w:semiHidden="0" w:uiPriority="65" w:unhideWhenUsed="0"/>
+    <w:lsdException w:name="Medium List 2 Accent 6" w:locked="0" w:semiHidden="0" w:uiPriority="66" w:unhideWhenUsed="0"/>
+    <w:lsdException w:name="Medium Grid 1 Accent 6" w:locked="0" w:semiHidden="0" w:uiPriority="67" w:unhideWhenUsed="0"/>
+    <w:lsdException w:name="Medium Grid 2 Accent 6" w:locked="0" w:semiHidden="0" w:uiPriority="68" w:unhideWhenUsed="0"/>
+    <w:lsdException w:name="Medium Grid 3 Accent 6" w:locked="0" w:semiHidden="0" w:uiPriority="69" w:unhideWhenUsed="0"/>
+    <w:lsdException w:name="Dark List Accent 6" w:locked="0" w:semiHidden="0" w:uiPriority="70" w:unhideWhenUsed="0"/>
+    <w:lsdException w:name="Colorful Shading Accent 6" w:locked="0" w:semiHidden="0" w:uiPriority="71" w:unhideWhenUsed="0"/>
+    <w:lsdException w:name="Colorful List Accent 6" w:locked="0" w:semiHidden="0" w:uiPriority="72" w:unhideWhenUsed="0"/>
+    <w:lsdException w:name="Colorful Grid Accent 6" w:locked="0" w:semiHidden="0" w:uiPriority="73" w:unhideWhenUsed="0"/>
+    <w:lsdException w:name="Subtle Emphasis" w:locked="0" w:semiHidden="0" w:uiPriority="19" w:unhideWhenUsed="0" w:qFormat="1"/>
+    <w:lsdException w:name="Intense Emphasis" w:locked="0" w:semiHidden="0" w:uiPriority="21" w:unhideWhenUsed="0" w:qFormat="1"/>
+    <w:lsdException w:name="Subtle Reference" w:locked="0" w:semiHidden="0" w:uiPriority="31" w:unhideWhenUsed="0" w:qFormat="1"/>
+    <w:lsdException w:name="Intense Reference" w:locked="0" w:semiHidden="0" w:uiPriority="32" w:unhideWhenUsed="0" w:qFormat="1"/>
+    <w:lsdException w:name="Book Title" w:locked="0" w:semiHidden="0" w:uiPriority="33" w:unhideWhenUsed="0" w:qFormat="1"/>
+    <w:lsdException w:name="Bibliography" w:locked="0" w:uiPriority="37"/>
+    <w:lsdException w:name="TOC Heading" w:locked="0" w:semiHidden="0" w:uiPriority="39" w:unhideWhenUsed="0" w:qFormat="1"/>
   </w:latentStyles>
   <w:style w:type="paragraph" w:default="1" w:styleId="Normal">
     <w:name w:val="Normal"/>
@@ -6325,7 +5984,7 @@
     <w:locked/>
     <w:rsid w:val="002B1DDB"/>
     <w:rPr>
-      <w:rFonts w:ascii="Cambria" w:hAnsi="Cambria"/>
+      <w:rFonts w:ascii="Cambria" w:hAnsi="Cambria" w:cs="Times New Roman"/>
       <w:b/>
       <w:color w:val="365F91"/>
       <w:sz w:val="28"/>
@@ -6339,7 +5998,7 @@
     <w:locked/>
     <w:rsid w:val="00C43FA8"/>
     <w:rPr>
-      <w:rFonts w:ascii="Cambria" w:hAnsi="Cambria"/>
+      <w:rFonts w:ascii="Cambria" w:hAnsi="Cambria" w:cs="Times New Roman"/>
       <w:b/>
       <w:color w:val="4F81BD"/>
       <w:sz w:val="26"/>
@@ -6353,7 +6012,7 @@
     <w:locked/>
     <w:rsid w:val="00C43FA8"/>
     <w:rPr>
-      <w:rFonts w:ascii="Cambria" w:hAnsi="Cambria"/>
+      <w:rFonts w:ascii="Cambria" w:hAnsi="Cambria" w:cs="Times New Roman"/>
       <w:b/>
       <w:color w:val="4F81BD"/>
     </w:rPr>
@@ -6367,7 +6026,7 @@
     <w:locked/>
     <w:rsid w:val="00C43FA8"/>
     <w:rPr>
-      <w:rFonts w:ascii="Cambria" w:hAnsi="Cambria"/>
+      <w:rFonts w:ascii="Cambria" w:hAnsi="Cambria" w:cs="Times New Roman"/>
       <w:b/>
       <w:i/>
       <w:color w:val="4F81BD"/>
@@ -6382,7 +6041,7 @@
     <w:locked/>
     <w:rsid w:val="00C43FA8"/>
     <w:rPr>
-      <w:rFonts w:ascii="Cambria" w:hAnsi="Cambria"/>
+      <w:rFonts w:ascii="Cambria" w:hAnsi="Cambria" w:cs="Times New Roman"/>
       <w:color w:val="243F60"/>
     </w:rPr>
   </w:style>
@@ -6395,7 +6054,7 @@
     <w:locked/>
     <w:rsid w:val="00C43FA8"/>
     <w:rPr>
-      <w:rFonts w:ascii="Cambria" w:hAnsi="Cambria"/>
+      <w:rFonts w:ascii="Cambria" w:hAnsi="Cambria" w:cs="Times New Roman"/>
       <w:i/>
       <w:color w:val="243F60"/>
     </w:rPr>
@@ -6409,7 +6068,7 @@
     <w:locked/>
     <w:rsid w:val="00C43FA8"/>
     <w:rPr>
-      <w:rFonts w:ascii="Cambria" w:hAnsi="Cambria"/>
+      <w:rFonts w:ascii="Cambria" w:hAnsi="Cambria" w:cs="Times New Roman"/>
       <w:i/>
       <w:color w:val="404040"/>
     </w:rPr>
@@ -6423,7 +6082,7 @@
     <w:locked/>
     <w:rsid w:val="00C43FA8"/>
     <w:rPr>
-      <w:rFonts w:ascii="Cambria" w:hAnsi="Cambria"/>
+      <w:rFonts w:ascii="Cambria" w:hAnsi="Cambria" w:cs="Times New Roman"/>
       <w:color w:val="404040"/>
       <w:sz w:val="20"/>
     </w:rPr>
@@ -6437,7 +6096,7 @@
     <w:locked/>
     <w:rsid w:val="00C43FA8"/>
     <w:rPr>
-      <w:rFonts w:ascii="Cambria" w:hAnsi="Cambria"/>
+      <w:rFonts w:ascii="Cambria" w:hAnsi="Cambria" w:cs="Times New Roman"/>
       <w:i/>
       <w:color w:val="404040"/>
       <w:sz w:val="20"/>
@@ -6507,7 +6166,7 @@
     <w:locked/>
     <w:rsid w:val="00003993"/>
     <w:rPr>
-      <w:rFonts w:ascii="Tahoma" w:hAnsi="Tahoma"/>
+      <w:rFonts w:ascii="Tahoma" w:hAnsi="Tahoma" w:cs="Times New Roman"/>
       <w:sz w:val="16"/>
     </w:rPr>
   </w:style>
@@ -6611,6 +6270,7 @@
     <w:locked/>
     <w:rsid w:val="006E39F5"/>
     <w:rPr>
+      <w:rFonts w:cs="Times New Roman"/>
       <w:sz w:val="20"/>
       <w:lang w:eastAsia="en-US"/>
     </w:rPr>

</xml_diff>